<commit_message>
final commit before launch.  Updated template to improve readability, updated code to carryover full name (including middle)
</commit_message>
<xml_diff>
--- a/docassemble/LAWVWillsClinic/data/templates/last_will_and_testament.docx
+++ b/docassemble/LAWVWillsClinic/data/templates/last_will_and_testament.docx
@@ -62,7 +62,6 @@
           <w:szCs w:val="24"/>
         </w:rPr>
       </w:pPr>
-      <w:proofErr w:type="gramStart"/>
       <w:r>
         <w:rPr>
           <w:rFonts w:ascii="Times New Roman" w:hAnsi="Times New Roman" w:cs="Times New Roman"/>
@@ -83,31 +82,19 @@
           <w:iCs/>
           <w:szCs w:val="24"/>
         </w:rPr>
-        <w:t>testator.name</w:t>
-      </w:r>
-      <w:proofErr w:type="gramEnd"/>
-      <w:r>
-        <w:rPr>
-          <w:rFonts w:ascii="Times New Roman" w:hAnsi="Times New Roman" w:cs="Times New Roman"/>
-          <w:b/>
-          <w:bCs/>
+        <w:t>testator.name.full(middle=”full”) }}</w:t>
+      </w:r>
+    </w:p>
+    <w:p>
+      <w:pPr>
+        <w:spacing w:line="480" w:lineRule="auto"/>
+        <w:jc w:val="center"/>
+        <w:rPr>
+          <w:rFonts w:ascii="Times New Roman" w:hAnsi="Times New Roman" w:cs="Times New Roman"/>
           <w:i/>
           <w:iCs/>
           <w:szCs w:val="24"/>
         </w:rPr>
-        <w:t>.full(middle=”full”) }}</w:t>
-      </w:r>
-    </w:p>
-    <w:p>
-      <w:pPr>
-        <w:spacing w:line="480" w:lineRule="auto"/>
-        <w:jc w:val="center"/>
-        <w:rPr>
-          <w:rFonts w:ascii="Times New Roman" w:hAnsi="Times New Roman" w:cs="Times New Roman"/>
-          <w:i/>
-          <w:iCs/>
-          <w:szCs w:val="24"/>
-        </w:rPr>
       </w:pPr>
     </w:p>
     <w:p>
@@ -127,21 +114,12 @@
         <w:tab/>
         <w:t xml:space="preserve">I, </w:t>
       </w:r>
-      <w:proofErr w:type="gramStart"/>
-      <w:r>
-        <w:rPr>
-          <w:rFonts w:ascii="Times New Roman" w:hAnsi="Times New Roman" w:cs="Times New Roman"/>
-          <w:szCs w:val="24"/>
-        </w:rPr>
-        <w:t>{{ testator.name</w:t>
-      </w:r>
-      <w:proofErr w:type="gramEnd"/>
-      <w:r>
-        <w:rPr>
-          <w:rFonts w:ascii="Times New Roman" w:hAnsi="Times New Roman" w:cs="Times New Roman"/>
-          <w:szCs w:val="24"/>
-        </w:rPr>
-        <w:t>.full(middle=”full”)</w:t>
+      <w:r>
+        <w:rPr>
+          <w:rFonts w:ascii="Times New Roman" w:hAnsi="Times New Roman" w:cs="Times New Roman"/>
+          <w:szCs w:val="24"/>
+        </w:rPr>
+        <w:t>{{ testator.name.full(middle=”full”)</w:t>
       </w:r>
       <w:r>
         <w:rPr>
@@ -302,7 +280,35 @@
           <w:rFonts w:ascii="Times New Roman" w:hAnsi="Times New Roman" w:cs="Times New Roman"/>
           <w:szCs w:val="24"/>
         </w:rPr>
-        <w:t xml:space="preserve"> }} children together, namely: {% for child in children_of_marriage %}{{ child.name.full() }},</w:t>
+        <w:t xml:space="preserve"> }}</w:t>
+      </w:r>
+      <w:r>
+        <w:rPr>
+          <w:rFonts w:ascii="Times New Roman" w:hAnsi="Times New Roman" w:cs="Times New Roman"/>
+          <w:szCs w:val="24"/>
+        </w:rPr>
+        <w:t xml:space="preserve">{% if </w:t>
+      </w:r>
+      <w:r>
+        <w:rPr>
+          <w:rFonts w:ascii="Times New Roman" w:hAnsi="Times New Roman" w:cs="Times New Roman"/>
+          <w:szCs w:val="24"/>
+        </w:rPr>
+        <w:t>children_of_marriage|</w:t>
+      </w:r>
+      <w:r>
+        <w:rPr>
+          <w:rFonts w:ascii="Times New Roman" w:hAnsi="Times New Roman" w:cs="Times New Roman"/>
+          <w:szCs w:val="24"/>
+        </w:rPr>
+        <w:t>length</w:t>
+      </w:r>
+      <w:r>
+        <w:rPr>
+          <w:rFonts w:ascii="Times New Roman" w:hAnsi="Times New Roman" w:cs="Times New Roman"/>
+          <w:szCs w:val="24"/>
+        </w:rPr>
+        <w:t xml:space="preserve"> == 1 %}</w:t>
       </w:r>
       <w:r>
         <w:rPr>
@@ -316,7 +322,245 @@
           <w:rFonts w:ascii="Times New Roman" w:hAnsi="Times New Roman" w:cs="Times New Roman"/>
           <w:szCs w:val="24"/>
         </w:rPr>
-        <w:t>{% endfor %}.</w:t>
+        <w:t>child {% else %}</w:t>
+      </w:r>
+      <w:r>
+        <w:rPr>
+          <w:rFonts w:ascii="Times New Roman" w:hAnsi="Times New Roman" w:cs="Times New Roman"/>
+          <w:szCs w:val="24"/>
+        </w:rPr>
+        <w:t xml:space="preserve"> </w:t>
+      </w:r>
+      <w:r>
+        <w:rPr>
+          <w:rFonts w:ascii="Times New Roman" w:hAnsi="Times New Roman" w:cs="Times New Roman"/>
+          <w:szCs w:val="24"/>
+        </w:rPr>
+        <w:t>children</w:t>
+      </w:r>
+      <w:r>
+        <w:rPr>
+          <w:rFonts w:ascii="Times New Roman" w:hAnsi="Times New Roman" w:cs="Times New Roman"/>
+          <w:szCs w:val="24"/>
+        </w:rPr>
+        <w:t xml:space="preserve"> {%</w:t>
+      </w:r>
+      <w:r>
+        <w:rPr>
+          <w:rFonts w:ascii="Times New Roman" w:hAnsi="Times New Roman" w:cs="Times New Roman"/>
+          <w:szCs w:val="24"/>
+        </w:rPr>
+        <w:t xml:space="preserve"> endif %}</w:t>
+      </w:r>
+      <w:r>
+        <w:rPr>
+          <w:rFonts w:ascii="Times New Roman" w:hAnsi="Times New Roman" w:cs="Times New Roman"/>
+          <w:szCs w:val="24"/>
+        </w:rPr>
+        <w:t>together, namely:</w:t>
+      </w:r>
+      <w:r>
+        <w:rPr>
+          <w:rFonts w:ascii="Times New Roman" w:hAnsi="Times New Roman" w:cs="Times New Roman"/>
+          <w:szCs w:val="24"/>
+        </w:rPr>
+        <w:t xml:space="preserve"> {% if children_of_marriage|length == 1 %}</w:t>
+      </w:r>
+      <w:r>
+        <w:rPr>
+          <w:rFonts w:ascii="Times New Roman" w:hAnsi="Times New Roman" w:cs="Times New Roman"/>
+          <w:szCs w:val="24"/>
+        </w:rPr>
+        <w:t>{{ children_of_marriage[0].name.full(middle=”full”) }}</w:t>
+      </w:r>
+      <w:r>
+        <w:rPr>
+          <w:rFonts w:ascii="Times New Roman" w:hAnsi="Times New Roman" w:cs="Times New Roman"/>
+          <w:szCs w:val="24"/>
+        </w:rPr>
+        <w:t>{% elif children_of_marriage|length == 2 %}{{ children_of_marriage</w:t>
+      </w:r>
+      <w:r>
+        <w:rPr>
+          <w:rFonts w:ascii="Times New Roman" w:hAnsi="Times New Roman" w:cs="Times New Roman"/>
+          <w:szCs w:val="24"/>
+        </w:rPr>
+        <w:t>[0].name.full(middle=”full”) }} and {{ children_of_marriage</w:t>
+      </w:r>
+      <w:r>
+        <w:rPr>
+          <w:rFonts w:ascii="Times New Roman" w:hAnsi="Times New Roman" w:cs="Times New Roman"/>
+          <w:szCs w:val="24"/>
+        </w:rPr>
+        <w:t>[1].name.full(middle=”full”) }}</w:t>
+      </w:r>
+      <w:r>
+        <w:rPr>
+          <w:rFonts w:ascii="Times New Roman" w:hAnsi="Times New Roman" w:cs="Times New Roman"/>
+          <w:szCs w:val="24"/>
+        </w:rPr>
+        <w:t>{% else %}</w:t>
+      </w:r>
+      <w:r>
+        <w:rPr>
+          <w:rFonts w:ascii="Times New Roman" w:hAnsi="Times New Roman" w:cs="Times New Roman"/>
+          <w:szCs w:val="24"/>
+        </w:rPr>
+        <w:t xml:space="preserve">{% for </w:t>
+      </w:r>
+      <w:r>
+        <w:rPr>
+          <w:rFonts w:ascii="Times New Roman" w:hAnsi="Times New Roman" w:cs="Times New Roman"/>
+          <w:szCs w:val="24"/>
+        </w:rPr>
+        <w:t>child in children</w:t>
+      </w:r>
+      <w:r>
+        <w:rPr>
+          <w:rFonts w:ascii="Times New Roman" w:hAnsi="Times New Roman" w:cs="Times New Roman"/>
+          <w:szCs w:val="24"/>
+        </w:rPr>
+        <w:t>_of_marriage</w:t>
+      </w:r>
+      <w:r>
+        <w:rPr>
+          <w:rFonts w:ascii="Times New Roman" w:hAnsi="Times New Roman" w:cs="Times New Roman"/>
+          <w:szCs w:val="24"/>
+        </w:rPr>
+        <w:t xml:space="preserve"> %}</w:t>
+      </w:r>
+      <w:r>
+        <w:rPr>
+          <w:rFonts w:ascii="Times New Roman" w:hAnsi="Times New Roman" w:cs="Times New Roman"/>
+          <w:szCs w:val="24"/>
+        </w:rPr>
+        <w:t>{%</w:t>
+      </w:r>
+      <w:r>
+        <w:rPr>
+          <w:rFonts w:ascii="Times New Roman" w:hAnsi="Times New Roman" w:cs="Times New Roman"/>
+          <w:szCs w:val="24"/>
+        </w:rPr>
+        <w:t xml:space="preserve"> if loop.first %}</w:t>
+      </w:r>
+      <w:r>
+        <w:rPr>
+          <w:rFonts w:ascii="Times New Roman" w:hAnsi="Times New Roman" w:cs="Times New Roman"/>
+          <w:szCs w:val="24"/>
+        </w:rPr>
+        <w:t xml:space="preserve">{{ </w:t>
+      </w:r>
+      <w:r>
+        <w:rPr>
+          <w:rFonts w:ascii="Times New Roman" w:hAnsi="Times New Roman" w:cs="Times New Roman"/>
+          <w:szCs w:val="24"/>
+        </w:rPr>
+        <w:t>child</w:t>
+      </w:r>
+      <w:r>
+        <w:rPr>
+          <w:rFonts w:ascii="Times New Roman" w:hAnsi="Times New Roman" w:cs="Times New Roman"/>
+          <w:szCs w:val="24"/>
+        </w:rPr>
+        <w:t>.name.full(middle=”full”)</w:t>
+      </w:r>
+      <w:r>
+        <w:rPr>
+          <w:rFonts w:ascii="Times New Roman" w:hAnsi="Times New Roman" w:cs="Times New Roman"/>
+          <w:szCs w:val="24"/>
+        </w:rPr>
+        <w:t xml:space="preserve"> }}</w:t>
+      </w:r>
+      <w:r>
+        <w:rPr>
+          <w:rFonts w:ascii="Times New Roman" w:hAnsi="Times New Roman" w:cs="Times New Roman"/>
+          <w:szCs w:val="24"/>
+        </w:rPr>
+        <w:t xml:space="preserve">{% elif </w:t>
+      </w:r>
+      <w:r>
+        <w:rPr>
+          <w:rFonts w:ascii="Times New Roman" w:hAnsi="Times New Roman" w:cs="Times New Roman"/>
+          <w:szCs w:val="24"/>
+        </w:rPr>
+        <w:t>loop.last</w:t>
+      </w:r>
+      <w:r>
+        <w:rPr>
+          <w:rFonts w:ascii="Times New Roman" w:hAnsi="Times New Roman" w:cs="Times New Roman"/>
+          <w:szCs w:val="24"/>
+        </w:rPr>
+        <w:t xml:space="preserve"> %}</w:t>
+      </w:r>
+      <w:r>
+        <w:rPr>
+          <w:rFonts w:ascii="Times New Roman" w:hAnsi="Times New Roman" w:cs="Times New Roman"/>
+          <w:szCs w:val="24"/>
+        </w:rPr>
+        <w:t xml:space="preserve">, </w:t>
+      </w:r>
+      <w:r>
+        <w:rPr>
+          <w:rFonts w:ascii="Times New Roman" w:hAnsi="Times New Roman" w:cs="Times New Roman"/>
+          <w:szCs w:val="24"/>
+        </w:rPr>
+        <w:t>and {{ child</w:t>
+      </w:r>
+      <w:r>
+        <w:rPr>
+          <w:rFonts w:ascii="Times New Roman" w:hAnsi="Times New Roman" w:cs="Times New Roman"/>
+          <w:szCs w:val="24"/>
+        </w:rPr>
+        <w:t>.name.full(middle=”full”)</w:t>
+      </w:r>
+      <w:r>
+        <w:rPr>
+          <w:rFonts w:ascii="Times New Roman" w:hAnsi="Times New Roman" w:cs="Times New Roman"/>
+          <w:szCs w:val="24"/>
+        </w:rPr>
+        <w:t xml:space="preserve"> }}</w:t>
+      </w:r>
+      <w:r>
+        <w:rPr>
+          <w:rFonts w:ascii="Times New Roman" w:hAnsi="Times New Roman" w:cs="Times New Roman"/>
+          <w:szCs w:val="24"/>
+        </w:rPr>
+        <w:t>{% else %}, {{ child</w:t>
+      </w:r>
+      <w:r>
+        <w:rPr>
+          <w:rFonts w:ascii="Times New Roman" w:hAnsi="Times New Roman" w:cs="Times New Roman"/>
+          <w:szCs w:val="24"/>
+        </w:rPr>
+        <w:t>.name.full(middle=”full”)</w:t>
+      </w:r>
+      <w:r>
+        <w:rPr>
+          <w:rFonts w:ascii="Times New Roman" w:hAnsi="Times New Roman" w:cs="Times New Roman"/>
+          <w:szCs w:val="24"/>
+        </w:rPr>
+        <w:t xml:space="preserve"> }}{% endif %}</w:t>
+      </w:r>
+      <w:r>
+        <w:rPr>
+          <w:rFonts w:ascii="Times New Roman" w:hAnsi="Times New Roman" w:cs="Times New Roman"/>
+          <w:szCs w:val="24"/>
+        </w:rPr>
+        <w:t>{% endfor %}</w:t>
+      </w:r>
+      <w:r>
+        <w:rPr>
+          <w:rFonts w:ascii="Times New Roman" w:hAnsi="Times New Roman" w:cs="Times New Roman"/>
+          <w:szCs w:val="24"/>
+        </w:rPr>
+        <w:t>{% endif %}</w:t>
+      </w:r>
+      <w:r>
+        <w:rPr>
+          <w:rFonts w:ascii="Times New Roman" w:hAnsi="Times New Roman" w:cs="Times New Roman"/>
+          <w:szCs w:val="24"/>
+        </w:rPr>
+        <w:t>.</w:t>
       </w:r>
       <w:r>
         <w:rPr>
@@ -330,23 +574,7 @@
           <w:rFonts w:ascii="Times New Roman" w:hAnsi="Times New Roman" w:cs="Times New Roman"/>
           <w:szCs w:val="24"/>
         </w:rPr>
-        <w:t xml:space="preserve">{% else </w:t>
-      </w:r>
-      <w:proofErr w:type="gramStart"/>
-      <w:r>
-        <w:rPr>
-          <w:rFonts w:ascii="Times New Roman" w:hAnsi="Times New Roman" w:cs="Times New Roman"/>
-          <w:szCs w:val="24"/>
-        </w:rPr>
-        <w:t>%}I</w:t>
-      </w:r>
-      <w:proofErr w:type="gramEnd"/>
-      <w:r>
-        <w:rPr>
-          <w:rFonts w:ascii="Times New Roman" w:hAnsi="Times New Roman" w:cs="Times New Roman"/>
-          <w:szCs w:val="24"/>
-        </w:rPr>
-        <w:t xml:space="preserve"> am married to {{ spouse.name.full(middle=”full”) }}, and we have no children together.</w:t>
+        <w:t>{% else %}I am married to {{ spouse.name.full(middle=”full”) }}, and we have no children together.</w:t>
       </w:r>
       <w:r>
         <w:rPr>
@@ -360,23 +588,7 @@
           <w:rFonts w:ascii="Times New Roman" w:hAnsi="Times New Roman" w:cs="Times New Roman"/>
           <w:szCs w:val="24"/>
         </w:rPr>
-        <w:t xml:space="preserve">{% endif %} {% else </w:t>
-      </w:r>
-      <w:proofErr w:type="gramStart"/>
-      <w:r>
-        <w:rPr>
-          <w:rFonts w:ascii="Times New Roman" w:hAnsi="Times New Roman" w:cs="Times New Roman"/>
-          <w:szCs w:val="24"/>
-        </w:rPr>
-        <w:t>%}I</w:t>
-      </w:r>
-      <w:proofErr w:type="gramEnd"/>
-      <w:r>
-        <w:rPr>
-          <w:rFonts w:ascii="Times New Roman" w:hAnsi="Times New Roman" w:cs="Times New Roman"/>
-          <w:szCs w:val="24"/>
-        </w:rPr>
-        <w:t xml:space="preserve"> am unmarried.</w:t>
+        <w:t>{% endif %}{% else %}I am unmarried.</w:t>
       </w:r>
       <w:r>
         <w:rPr>
@@ -432,7 +644,7 @@
           <w:rFonts w:ascii="Times New Roman" w:hAnsi="Times New Roman" w:cs="Times New Roman"/>
           <w:szCs w:val="24"/>
         </w:rPr>
-        <w:t xml:space="preserve"> %} also {% endif %} have {{ other_chi</w:t>
+        <w:t xml:space="preserve"> %}also {% endif %}have {{ other_chi</w:t>
       </w:r>
       <w:r>
         <w:rPr>
@@ -460,21 +672,85 @@
           <w:rFonts w:ascii="Times New Roman" w:hAnsi="Times New Roman" w:cs="Times New Roman"/>
           <w:szCs w:val="24"/>
         </w:rPr>
-        <w:t xml:space="preserve"> }} children from a previous relationship, namely: {% for child in other_children %} {{ child.name.full() }}</w:t>
-      </w:r>
-      <w:r>
-        <w:rPr>
-          <w:rFonts w:ascii="Times New Roman" w:hAnsi="Times New Roman" w:cs="Times New Roman"/>
-          <w:szCs w:val="24"/>
-        </w:rPr>
-        <w:t xml:space="preserve">, </w:t>
-      </w:r>
-      <w:r>
-        <w:rPr>
-          <w:rFonts w:ascii="Times New Roman" w:hAnsi="Times New Roman" w:cs="Times New Roman"/>
-          <w:szCs w:val="24"/>
-        </w:rPr>
-        <w:t>{% endfor %}</w:t>
+        <w:t xml:space="preserve"> }}</w:t>
+      </w:r>
+      <w:r>
+        <w:rPr>
+          <w:rFonts w:ascii="Times New Roman" w:hAnsi="Times New Roman" w:cs="Times New Roman"/>
+          <w:szCs w:val="24"/>
+        </w:rPr>
+        <w:t xml:space="preserve">{% if </w:t>
+      </w:r>
+      <w:r>
+        <w:rPr>
+          <w:rFonts w:ascii="Times New Roman" w:hAnsi="Times New Roman" w:cs="Times New Roman"/>
+          <w:szCs w:val="24"/>
+        </w:rPr>
+        <w:t>other_</w:t>
+      </w:r>
+      <w:r>
+        <w:rPr>
+          <w:rFonts w:ascii="Times New Roman" w:hAnsi="Times New Roman" w:cs="Times New Roman"/>
+          <w:szCs w:val="24"/>
+        </w:rPr>
+        <w:t>children|length == 1 %}</w:t>
+      </w:r>
+      <w:r>
+        <w:rPr>
+          <w:rFonts w:ascii="Times New Roman" w:hAnsi="Times New Roman" w:cs="Times New Roman"/>
+          <w:szCs w:val="24"/>
+        </w:rPr>
+        <w:t xml:space="preserve"> </w:t>
+      </w:r>
+      <w:r>
+        <w:rPr>
+          <w:rFonts w:ascii="Times New Roman" w:hAnsi="Times New Roman" w:cs="Times New Roman"/>
+          <w:szCs w:val="24"/>
+        </w:rPr>
+        <w:t>child {% else %}</w:t>
+      </w:r>
+      <w:r>
+        <w:rPr>
+          <w:rFonts w:ascii="Times New Roman" w:hAnsi="Times New Roman" w:cs="Times New Roman"/>
+          <w:szCs w:val="24"/>
+        </w:rPr>
+        <w:t xml:space="preserve"> </w:t>
+      </w:r>
+      <w:r>
+        <w:rPr>
+          <w:rFonts w:ascii="Times New Roman" w:hAnsi="Times New Roman" w:cs="Times New Roman"/>
+          <w:szCs w:val="24"/>
+        </w:rPr>
+        <w:t>children {% endif %}</w:t>
+      </w:r>
+      <w:r>
+        <w:rPr>
+          <w:rFonts w:ascii="Times New Roman" w:hAnsi="Times New Roman" w:cs="Times New Roman"/>
+          <w:szCs w:val="24"/>
+        </w:rPr>
+        <w:t>from a previous relationship, namely:</w:t>
+      </w:r>
+      <w:r>
+        <w:rPr>
+          <w:rFonts w:ascii="Times New Roman" w:hAnsi="Times New Roman" w:cs="Times New Roman"/>
+          <w:szCs w:val="24"/>
+        </w:rPr>
+        <w:t xml:space="preserve"> </w:t>
+      </w:r>
+      <w:r>
+        <w:rPr>
+          <w:rFonts w:ascii="Times New Roman" w:hAnsi="Times New Roman" w:cs="Times New Roman"/>
+          <w:szCs w:val="24"/>
+        </w:rPr>
+        <w:t xml:space="preserve">{% if other_children|length </w:t>
+      </w:r>
+      <w:r>
+        <w:rPr>
+          <w:rFonts w:ascii="Times New Roman" w:hAnsi="Times New Roman" w:cs="Times New Roman"/>
+          <w:szCs w:val="24"/>
+        </w:rPr>
+        <w:lastRenderedPageBreak/>
+        <w:t>== 1 %}{{ other_children[0].name.full(middle=”full”) }}{% elif other_children |length == 2 %}{{ other_children [0].name.full(middle=”full”) }} and {{ other_children [1].name.full(middle=”full”) }}{% else %}{% for child in other_children %}{% if loop.first %}{{ child.name.full(middle=”full”) }}{% elif loop.last %}, and {{ child.name.full(middle=”full”) }}{% else %}, {{ child.name.full(middle=”full”) }}{% endif %}{% endfor %}{% endif %}</w:t>
       </w:r>
       <w:r>
         <w:rPr>
@@ -488,23 +764,14 @@
           <w:rFonts w:ascii="Times New Roman" w:hAnsi="Times New Roman" w:cs="Times New Roman"/>
           <w:szCs w:val="24"/>
         </w:rPr>
-        <w:t xml:space="preserve">{% else </w:t>
-      </w:r>
-      <w:proofErr w:type="gramStart"/>
-      <w:r>
-        <w:rPr>
-          <w:rFonts w:ascii="Times New Roman" w:hAnsi="Times New Roman" w:cs="Times New Roman"/>
-          <w:szCs w:val="24"/>
-        </w:rPr>
-        <w:t>%}I</w:t>
-      </w:r>
-      <w:proofErr w:type="gramEnd"/>
-      <w:r>
-        <w:rPr>
-          <w:rFonts w:ascii="Times New Roman" w:hAnsi="Times New Roman" w:cs="Times New Roman"/>
-          <w:szCs w:val="24"/>
-        </w:rPr>
-        <w:t xml:space="preserve"> have no children.</w:t>
+        <w:t>{% else %}</w:t>
+      </w:r>
+      <w:r>
+        <w:rPr>
+          <w:rFonts w:ascii="Times New Roman" w:hAnsi="Times New Roman" w:cs="Times New Roman"/>
+          <w:szCs w:val="24"/>
+        </w:rPr>
+        <w:t>{% if children_of_marriage.there_are_any %}I have no other children.</w:t>
       </w:r>
       <w:r>
         <w:rPr>
@@ -518,23 +785,7 @@
           <w:rFonts w:ascii="Times New Roman" w:hAnsi="Times New Roman" w:cs="Times New Roman"/>
           <w:szCs w:val="24"/>
         </w:rPr>
-        <w:t xml:space="preserve">{% endif </w:t>
-      </w:r>
-      <w:proofErr w:type="gramStart"/>
-      <w:r>
-        <w:rPr>
-          <w:rFonts w:ascii="Times New Roman" w:hAnsi="Times New Roman" w:cs="Times New Roman"/>
-          <w:szCs w:val="24"/>
-        </w:rPr>
-        <w:t>%}{</w:t>
-      </w:r>
-      <w:proofErr w:type="gramEnd"/>
-      <w:r>
-        <w:rPr>
-          <w:rFonts w:ascii="Times New Roman" w:hAnsi="Times New Roman" w:cs="Times New Roman"/>
-          <w:szCs w:val="24"/>
-        </w:rPr>
-        <w:t>% if married %}Any reference herein to “my spouse” shall mean {{ spouse.name.full(middle=”full”) }}.</w:t>
+        <w:t>{% else %}I have no children.</w:t>
       </w:r>
       <w:r>
         <w:rPr>
@@ -548,107 +799,28 @@
           <w:rFonts w:ascii="Times New Roman" w:hAnsi="Times New Roman" w:cs="Times New Roman"/>
           <w:szCs w:val="24"/>
         </w:rPr>
-        <w:t>{% endif %}{% if children_of_marriage</w:t>
-      </w:r>
-      <w:r>
-        <w:rPr>
-          <w:rFonts w:ascii="Times New Roman" w:hAnsi="Times New Roman" w:cs="Times New Roman"/>
-          <w:szCs w:val="24"/>
-        </w:rPr>
-        <w:t>.there_are_any</w:t>
-      </w:r>
-      <w:r>
-        <w:rPr>
-          <w:rFonts w:ascii="Times New Roman" w:hAnsi="Times New Roman" w:cs="Times New Roman"/>
-          <w:szCs w:val="24"/>
-        </w:rPr>
-        <w:t xml:space="preserve"> and other_children</w:t>
-      </w:r>
-      <w:r>
-        <w:rPr>
-          <w:rFonts w:ascii="Times New Roman" w:hAnsi="Times New Roman" w:cs="Times New Roman"/>
-          <w:szCs w:val="24"/>
-        </w:rPr>
-        <w:t>.there_are_any</w:t>
-      </w:r>
-      <w:r>
-        <w:rPr>
-          <w:rFonts w:ascii="Times New Roman" w:hAnsi="Times New Roman" w:cs="Times New Roman"/>
-          <w:szCs w:val="24"/>
-        </w:rPr>
-        <w:t xml:space="preserve"> %}Any reference herein to “my children” shall mean {% for child in children_of_marriage %}{{ child.name.full() }}</w:t>
-      </w:r>
-      <w:r>
-        <w:rPr>
-          <w:rFonts w:ascii="Times New Roman" w:hAnsi="Times New Roman" w:cs="Times New Roman"/>
-          <w:szCs w:val="24"/>
-        </w:rPr>
-        <w:t xml:space="preserve">, </w:t>
-      </w:r>
-      <w:r>
-        <w:rPr>
-          <w:rFonts w:ascii="Times New Roman" w:hAnsi="Times New Roman" w:cs="Times New Roman"/>
-          <w:szCs w:val="24"/>
-        </w:rPr>
-        <w:t>{% endfor %}{% for child in other_children %}{{ child.name.full() }}</w:t>
-      </w:r>
-      <w:r>
-        <w:rPr>
-          <w:rFonts w:ascii="Times New Roman" w:hAnsi="Times New Roman" w:cs="Times New Roman"/>
-          <w:szCs w:val="24"/>
-        </w:rPr>
-        <w:t xml:space="preserve">, </w:t>
-      </w:r>
-      <w:r>
-        <w:rPr>
-          <w:rFonts w:ascii="Times New Roman" w:hAnsi="Times New Roman" w:cs="Times New Roman"/>
-          <w:szCs w:val="24"/>
-        </w:rPr>
-        <w:t>{% endfor %}.</w:t>
-      </w:r>
-      <w:r>
-        <w:rPr>
-          <w:rFonts w:ascii="Times New Roman" w:hAnsi="Times New Roman" w:cs="Times New Roman"/>
-          <w:szCs w:val="24"/>
-        </w:rPr>
-        <w:t xml:space="preserve">  </w:t>
-      </w:r>
-      <w:r>
-        <w:rPr>
-          <w:rFonts w:ascii="Times New Roman" w:hAnsi="Times New Roman" w:cs="Times New Roman"/>
-          <w:szCs w:val="24"/>
-        </w:rPr>
-        <w:t>{% elif children_of_</w:t>
-      </w:r>
-      <w:proofErr w:type="gramStart"/>
-      <w:r>
-        <w:rPr>
-          <w:rFonts w:ascii="Times New Roman" w:hAnsi="Times New Roman" w:cs="Times New Roman"/>
-          <w:szCs w:val="24"/>
-        </w:rPr>
-        <w:t>marriage</w:t>
-      </w:r>
-      <w:r>
-        <w:rPr>
-          <w:rFonts w:ascii="Times New Roman" w:hAnsi="Times New Roman" w:cs="Times New Roman"/>
-          <w:szCs w:val="24"/>
-        </w:rPr>
-        <w:t>.there</w:t>
-      </w:r>
-      <w:proofErr w:type="gramEnd"/>
-      <w:r>
-        <w:rPr>
-          <w:rFonts w:ascii="Times New Roman" w:hAnsi="Times New Roman" w:cs="Times New Roman"/>
-          <w:szCs w:val="24"/>
-        </w:rPr>
-        <w:t>_are_any</w:t>
-      </w:r>
-      <w:r>
-        <w:rPr>
-          <w:rFonts w:ascii="Times New Roman" w:hAnsi="Times New Roman" w:cs="Times New Roman"/>
-          <w:szCs w:val="24"/>
-        </w:rPr>
-        <w:t xml:space="preserve"> %}Any reference herein to “my children” shall mean {% for child in children_of_marriage %}{{ child.name.full() </w:t>
+        <w:t>{% endif %}</w:t>
+      </w:r>
+      <w:r>
+        <w:rPr>
+          <w:rFonts w:ascii="Times New Roman" w:hAnsi="Times New Roman" w:cs="Times New Roman"/>
+          <w:szCs w:val="24"/>
+        </w:rPr>
+        <w:t>{% endif %}</w:t>
+      </w:r>
+      <w:r>
+        <w:rPr>
+          <w:rFonts w:ascii="Times New Roman" w:hAnsi="Times New Roman" w:cs="Times New Roman"/>
+          <w:szCs w:val="24"/>
+        </w:rPr>
+        <w:t>{% if married %}Any reference herein to “my spouse” shall mean {{ spouse.name.full(middle=”full”) }}.  {% endif %}</w:t>
+      </w:r>
+      <w:r>
+        <w:rPr>
+          <w:rFonts w:ascii="Times New Roman" w:hAnsi="Times New Roman" w:cs="Times New Roman"/>
+          <w:szCs w:val="24"/>
+        </w:rPr>
+        <w:t xml:space="preserve">{% if children_of_marriage.there_are_any and other_children.there_are_any %}Any reference herein to “my children” shall mean {% if children_of_marriage|length == 1 %}{{ children_of_marriage[0].name.full(middle=”full”) }}, {% else %}{% for child in children_of_marriage %}{{ child.name.full(middle=”full”) }}, {% endfor %}{% endif %}{% if other_children|length == 1 %}and {{ other_children[0].name.full(middle=”full”) }}{% else %}{% for child in other_children %}{% if loop.last %}and {{ child.name.full(middle=”full”) }}{% else %}{{ child.name.full(middle=”full”) }}, {% endif %}{% endfor %}{% endif %}.  {% elif children_of_marriage.there_are_any %}Any reference herein to “my children” shall mean {% if children_of_marriage|length == 1 %}{{ children_of_marriage[0].name.full(middle=”full”) }}{% elif children_of_marriage|length == 2 %}{{ children_of_marriage[0].name.full(middle=”full”) }} and {{ children_of_marriage[1].name.full(middle=”full”) }}{% else %}{% for child in children_of_marriage %}{% if loop.first %}{{ child.name.full(middle=”full”) }}{% elif loop.last %}, and {{ child.name.full(middle=”full”) }}{% else %}, {{ </w:t>
       </w:r>
       <w:r>
         <w:rPr>
@@ -656,93 +828,7 @@
           <w:szCs w:val="24"/>
         </w:rPr>
         <w:lastRenderedPageBreak/>
-        <w:t>}}</w:t>
-      </w:r>
-      <w:r>
-        <w:rPr>
-          <w:rFonts w:ascii="Times New Roman" w:hAnsi="Times New Roman" w:cs="Times New Roman"/>
-          <w:szCs w:val="24"/>
-        </w:rPr>
-        <w:t xml:space="preserve">, </w:t>
-      </w:r>
-      <w:r>
-        <w:rPr>
-          <w:rFonts w:ascii="Times New Roman" w:hAnsi="Times New Roman" w:cs="Times New Roman"/>
-          <w:szCs w:val="24"/>
-        </w:rPr>
-        <w:t>{% endfor %}.</w:t>
-      </w:r>
-      <w:r>
-        <w:rPr>
-          <w:rFonts w:ascii="Times New Roman" w:hAnsi="Times New Roman" w:cs="Times New Roman"/>
-          <w:szCs w:val="24"/>
-        </w:rPr>
-        <w:t xml:space="preserve">  </w:t>
-      </w:r>
-      <w:r>
-        <w:rPr>
-          <w:rFonts w:ascii="Times New Roman" w:hAnsi="Times New Roman" w:cs="Times New Roman"/>
-          <w:szCs w:val="24"/>
-        </w:rPr>
-        <w:t>{% elif other_</w:t>
-      </w:r>
-      <w:proofErr w:type="gramStart"/>
-      <w:r>
-        <w:rPr>
-          <w:rFonts w:ascii="Times New Roman" w:hAnsi="Times New Roman" w:cs="Times New Roman"/>
-          <w:szCs w:val="24"/>
-        </w:rPr>
-        <w:t>children</w:t>
-      </w:r>
-      <w:r>
-        <w:rPr>
-          <w:rFonts w:ascii="Times New Roman" w:hAnsi="Times New Roman" w:cs="Times New Roman"/>
-          <w:szCs w:val="24"/>
-        </w:rPr>
-        <w:t>.there</w:t>
-      </w:r>
-      <w:proofErr w:type="gramEnd"/>
-      <w:r>
-        <w:rPr>
-          <w:rFonts w:ascii="Times New Roman" w:hAnsi="Times New Roman" w:cs="Times New Roman"/>
-          <w:szCs w:val="24"/>
-        </w:rPr>
-        <w:t>_are_any</w:t>
-      </w:r>
-      <w:r>
-        <w:rPr>
-          <w:rFonts w:ascii="Times New Roman" w:hAnsi="Times New Roman" w:cs="Times New Roman"/>
-          <w:szCs w:val="24"/>
-        </w:rPr>
-        <w:t xml:space="preserve"> %}Any reference herein to “my children” shall mean {% for child in other_children %}{{ child.name.full() }}</w:t>
-      </w:r>
-      <w:r>
-        <w:rPr>
-          <w:rFonts w:ascii="Times New Roman" w:hAnsi="Times New Roman" w:cs="Times New Roman"/>
-          <w:szCs w:val="24"/>
-        </w:rPr>
-        <w:t xml:space="preserve">, </w:t>
-      </w:r>
-      <w:r>
-        <w:rPr>
-          <w:rFonts w:ascii="Times New Roman" w:hAnsi="Times New Roman" w:cs="Times New Roman"/>
-          <w:szCs w:val="24"/>
-        </w:rPr>
-        <w:t>{% endfor %}.</w:t>
-      </w:r>
-      <w:r>
-        <w:rPr>
-          <w:rFonts w:ascii="Times New Roman" w:hAnsi="Times New Roman" w:cs="Times New Roman"/>
-          <w:szCs w:val="24"/>
-        </w:rPr>
-        <w:t xml:space="preserve">  </w:t>
-      </w:r>
-      <w:r>
-        <w:rPr>
-          <w:rFonts w:ascii="Times New Roman" w:hAnsi="Times New Roman" w:cs="Times New Roman"/>
-          <w:szCs w:val="24"/>
-        </w:rPr>
-        <w:t>{% endif %}</w:t>
+        <w:t>child.name.full(middle=”full”) }}{% endif %}{% endfor %}{% endif %}.  {% elif other_children.there_are_any %}Any reference herein to “my children” shall mean {% if other_children|length == 1 %}{{ other_children[0].name.full(middle=”full”) }}{% elif other_children |length == 2 %}{{ other_children [0].name.full(middle=”full”) }} and {{ other_children [1].name.full(middle=”full”) }}{% else %}{% for child in other_children %}{% if loop.first %}{{ child.name.full(middle=”full”) }}{% elif loop.last %}, and {{ child.name.full(middle=”full”) }}{% else %}, {{ child.name.full(middle=”full”) }}{% endif %}{% endfor %}{% endif %}.  {% endif %}</w:t>
       </w:r>
     </w:p>
     <w:p>
@@ -865,15 +951,79 @@
           <w:rFonts w:ascii="Times New Roman" w:hAnsi="Times New Roman" w:cs="Times New Roman"/>
           <w:szCs w:val="24"/>
         </w:rPr>
-        <w:t>All estate and inheritance taxes or transfer or death taxes that may be assessed or imposed with respect to my estate or any part thereof, wheresoever situated, whether or not passing under this Will, including the taxable value of all policies of insurance on my life and all transfers, powers, rights, and interests includable in my estate for the purposes of such taxes, shall be paid out of my residuary estate as an expense of administration and without apportionment and shall not be prorated or charged against any of the other gifts in this Will or against property not passing under this Will.</w:t>
-      </w:r>
+        <w:t xml:space="preserve">All estate and inheritance taxes or transfer or death taxes that may be assessed or imposed with respect to my estate or any part thereof, wheresoever situated, whether or not passing under this Will, including the taxable value of all policies of insurance on my life and all transfers, powers, rights, and interests includable in my estate for the purposes of such taxes, shall be paid out of my residuary estate as an expense of administration and without </w:t>
+      </w:r>
+      <w:r>
+        <w:rPr>
+          <w:rFonts w:ascii="Times New Roman" w:hAnsi="Times New Roman" w:cs="Times New Roman"/>
+          <w:szCs w:val="24"/>
+        </w:rPr>
+        <w:lastRenderedPageBreak/>
+        <w:t>apportionment and shall not be prorated or charged against any of the other gifts in this Will or against property not passing under this Will.</w:t>
+      </w:r>
+    </w:p>
+    <w:p>
+      <w:pPr>
+        <w:pStyle w:val="ListParagraph"/>
+        <w:jc w:val="center"/>
+        <w:rPr>
+          <w:rFonts w:ascii="Times New Roman" w:hAnsi="Times New Roman" w:cs="Times New Roman"/>
+          <w:b/>
+          <w:bCs/>
+          <w:szCs w:val="24"/>
+        </w:rPr>
+      </w:pPr>
+      <w:r>
+        <w:rPr>
+          <w:rFonts w:ascii="Times New Roman" w:hAnsi="Times New Roman" w:cs="Times New Roman"/>
+          <w:b/>
+          <w:bCs/>
+          <w:szCs w:val="24"/>
+        </w:rPr>
+        <w:t>ARTICLE III.</w:t>
+      </w:r>
+    </w:p>
+    <w:p>
+      <w:pPr>
+        <w:pStyle w:val="ListParagraph"/>
+        <w:spacing w:after="240"/>
+        <w:jc w:val="center"/>
+        <w:rPr>
+          <w:rFonts w:ascii="Times New Roman" w:hAnsi="Times New Roman" w:cs="Times New Roman"/>
+          <w:b/>
+          <w:bCs/>
+          <w:szCs w:val="24"/>
+        </w:rPr>
+      </w:pPr>
+      <w:r>
+        <w:rPr>
+          <w:rFonts w:ascii="Times New Roman" w:hAnsi="Times New Roman" w:cs="Times New Roman"/>
+          <w:b/>
+          <w:bCs/>
+          <w:szCs w:val="24"/>
+        </w:rPr>
+        <w:t>PROPERTY DISTRIBUTION</w:t>
+      </w:r>
+    </w:p>
+    <w:p>
+      <w:pPr>
+        <w:pStyle w:val="ListParagraph"/>
+        <w:spacing w:after="240"/>
+        <w:jc w:val="center"/>
+        <w:rPr>
+          <w:rFonts w:ascii="Times New Roman" w:hAnsi="Times New Roman" w:cs="Times New Roman"/>
+          <w:b/>
+          <w:bCs/>
+          <w:szCs w:val="24"/>
+        </w:rPr>
+      </w:pPr>
     </w:p>
     <w:p>
       <w:pPr>
         <w:pStyle w:val="ListParagraph"/>
         <w:numPr>
           <w:ilvl w:val="0"/>
-          <w:numId w:val="8"/>
+          <w:numId w:val="12"/>
         </w:numPr>
         <w:spacing w:after="240" w:line="480" w:lineRule="auto"/>
         <w:jc w:val="both"/>
@@ -895,7 +1045,7 @@
         <w:pStyle w:val="ListParagraph"/>
         <w:numPr>
           <w:ilvl w:val="0"/>
-          <w:numId w:val="8"/>
+          <w:numId w:val="12"/>
         </w:numPr>
         <w:spacing w:after="240" w:line="480" w:lineRule="auto"/>
         <w:jc w:val="both"/>
@@ -909,23 +1059,35 @@
           <w:rFonts w:ascii="Times New Roman" w:hAnsi="Times New Roman" w:cs="Times New Roman"/>
           <w:szCs w:val="24"/>
         </w:rPr>
-        <w:t xml:space="preserve">{%p if </w:t>
-      </w:r>
-      <w:proofErr w:type="gramStart"/>
-      <w:r>
-        <w:rPr>
-          <w:rFonts w:ascii="Times New Roman" w:hAnsi="Times New Roman" w:cs="Times New Roman"/>
-          <w:szCs w:val="24"/>
-        </w:rPr>
-        <w:t>asset.method</w:t>
-      </w:r>
-      <w:proofErr w:type="gramEnd"/>
-      <w:r>
-        <w:rPr>
-          <w:rFonts w:ascii="Times New Roman" w:hAnsi="Times New Roman" w:cs="Times New Roman"/>
-          <w:szCs w:val="24"/>
-        </w:rPr>
-        <w:t>==”individual” %}</w:t>
+        <w:t>{%p if asset.method</w:t>
+      </w:r>
+      <w:r>
+        <w:rPr>
+          <w:rFonts w:ascii="Times New Roman" w:hAnsi="Times New Roman" w:cs="Times New Roman"/>
+          <w:szCs w:val="24"/>
+        </w:rPr>
+        <w:t xml:space="preserve"> </w:t>
+      </w:r>
+      <w:r>
+        <w:rPr>
+          <w:rFonts w:ascii="Times New Roman" w:hAnsi="Times New Roman" w:cs="Times New Roman"/>
+          <w:szCs w:val="24"/>
+        </w:rPr>
+        <w:t>==</w:t>
+      </w:r>
+      <w:r>
+        <w:rPr>
+          <w:rFonts w:ascii="Times New Roman" w:hAnsi="Times New Roman" w:cs="Times New Roman"/>
+          <w:szCs w:val="24"/>
+        </w:rPr>
+        <w:t xml:space="preserve"> </w:t>
+      </w:r>
+      <w:r>
+        <w:rPr>
+          <w:rFonts w:ascii="Times New Roman" w:hAnsi="Times New Roman" w:cs="Times New Roman"/>
+          <w:szCs w:val="24"/>
+        </w:rPr>
+        <w:t>”individual” %}</w:t>
       </w:r>
     </w:p>
     <w:p>
@@ -933,7 +1095,7 @@
         <w:pStyle w:val="ListParagraph"/>
         <w:numPr>
           <w:ilvl w:val="0"/>
-          <w:numId w:val="8"/>
+          <w:numId w:val="12"/>
         </w:numPr>
         <w:spacing w:after="240" w:line="480" w:lineRule="auto"/>
         <w:jc w:val="both"/>
@@ -947,24 +1109,7 @@
           <w:rFonts w:ascii="Times New Roman" w:hAnsi="Times New Roman" w:cs="Times New Roman"/>
           <w:szCs w:val="24"/>
         </w:rPr>
-        <w:lastRenderedPageBreak/>
-        <w:t xml:space="preserve">I hereby give, devise, and bequeath my </w:t>
-      </w:r>
-      <w:proofErr w:type="gramStart"/>
-      <w:r>
-        <w:rPr>
-          <w:rFonts w:ascii="Times New Roman" w:hAnsi="Times New Roman" w:cs="Times New Roman"/>
-          <w:szCs w:val="24"/>
-        </w:rPr>
-        <w:t>{{ asset</w:t>
-      </w:r>
-      <w:proofErr w:type="gramEnd"/>
-      <w:r>
-        <w:rPr>
-          <w:rFonts w:ascii="Times New Roman" w:hAnsi="Times New Roman" w:cs="Times New Roman"/>
-          <w:szCs w:val="24"/>
-        </w:rPr>
-        <w:t>.description }} to my {{ asset.relation }}, {{ asset.</w:t>
+        <w:t>I hereby give, devise, and bequeath my {{ asset.description }} to my {{ asset.relation }}, {{ asset.</w:t>
       </w:r>
       <w:r>
         <w:rPr>
@@ -980,7 +1125,6 @@
         </w:rPr>
         <w:t xml:space="preserve"> }}.  {% if </w:t>
       </w:r>
-      <w:proofErr w:type="gramStart"/>
       <w:r>
         <w:rPr>
           <w:rFonts w:ascii="Times New Roman" w:hAnsi="Times New Roman" w:cs="Times New Roman"/>
@@ -993,15 +1137,7 @@
           <w:rFonts w:ascii="Times New Roman" w:hAnsi="Times New Roman" w:cs="Times New Roman"/>
           <w:szCs w:val="24"/>
         </w:rPr>
-        <w:t>gift</w:t>
-      </w:r>
-      <w:proofErr w:type="gramEnd"/>
-      <w:r>
-        <w:rPr>
-          <w:rFonts w:ascii="Times New Roman" w:hAnsi="Times New Roman" w:cs="Times New Roman"/>
-          <w:szCs w:val="24"/>
-        </w:rPr>
-        <w:t>_fail</w:t>
+        <w:t>gift_fail</w:t>
       </w:r>
       <w:r>
         <w:rPr>
@@ -1085,30 +1221,14 @@
           <w:rFonts w:ascii="Times New Roman" w:hAnsi="Times New Roman" w:cs="Times New Roman"/>
           <w:szCs w:val="24"/>
         </w:rPr>
-        <w:t xml:space="preserve">se </w:t>
-      </w:r>
-      <w:proofErr w:type="gramStart"/>
-      <w:r>
-        <w:rPr>
-          <w:rFonts w:ascii="Times New Roman" w:hAnsi="Times New Roman" w:cs="Times New Roman"/>
-          <w:szCs w:val="24"/>
-        </w:rPr>
-        <w:t>%</w:t>
-      </w:r>
-      <w:r>
-        <w:rPr>
-          <w:rFonts w:ascii="Times New Roman" w:hAnsi="Times New Roman" w:cs="Times New Roman"/>
-          <w:szCs w:val="24"/>
-        </w:rPr>
-        <w:t>}In</w:t>
-      </w:r>
-      <w:proofErr w:type="gramEnd"/>
-      <w:r>
-        <w:rPr>
-          <w:rFonts w:ascii="Times New Roman" w:hAnsi="Times New Roman" w:cs="Times New Roman"/>
-          <w:szCs w:val="24"/>
-        </w:rPr>
-        <w:t xml:space="preserve"> the event that {{ asset.</w:t>
+        <w:t>se %</w:t>
+      </w:r>
+      <w:r>
+        <w:rPr>
+          <w:rFonts w:ascii="Times New Roman" w:hAnsi="Times New Roman" w:cs="Times New Roman"/>
+          <w:szCs w:val="24"/>
+        </w:rPr>
+        <w:t>}In the event that {{ asset.</w:t>
       </w:r>
       <w:r>
         <w:rPr>
@@ -1186,7 +1306,7 @@
         <w:pStyle w:val="ListParagraph"/>
         <w:numPr>
           <w:ilvl w:val="0"/>
-          <w:numId w:val="8"/>
+          <w:numId w:val="12"/>
         </w:numPr>
         <w:spacing w:after="240" w:line="480" w:lineRule="auto"/>
         <w:jc w:val="both"/>
@@ -1208,7 +1328,7 @@
         <w:pStyle w:val="ListParagraph"/>
         <w:numPr>
           <w:ilvl w:val="0"/>
-          <w:numId w:val="8"/>
+          <w:numId w:val="12"/>
         </w:numPr>
         <w:spacing w:after="240" w:line="480" w:lineRule="auto"/>
         <w:jc w:val="both"/>
@@ -1243,23 +1363,7 @@
           <w:rFonts w:ascii="Times New Roman" w:hAnsi="Times New Roman" w:cs="Times New Roman"/>
           <w:szCs w:val="24"/>
         </w:rPr>
-        <w:t xml:space="preserve">{% if </w:t>
-      </w:r>
-      <w:proofErr w:type="gramStart"/>
-      <w:r>
-        <w:rPr>
-          <w:rFonts w:ascii="Times New Roman" w:hAnsi="Times New Roman" w:cs="Times New Roman"/>
-          <w:szCs w:val="24"/>
-        </w:rPr>
-        <w:t>asset.gift</w:t>
-      </w:r>
-      <w:proofErr w:type="gramEnd"/>
-      <w:r>
-        <w:rPr>
-          <w:rFonts w:ascii="Times New Roman" w:hAnsi="Times New Roman" w:cs="Times New Roman"/>
-          <w:szCs w:val="24"/>
-        </w:rPr>
-        <w:t>_fail == “desce</w:t>
+        <w:t>{% if asset.gift_fail == “desce</w:t>
       </w:r>
       <w:r>
         <w:rPr>
@@ -1322,30 +1426,28 @@
           <w:rFonts w:ascii="Times New Roman" w:hAnsi="Times New Roman" w:cs="Times New Roman"/>
           <w:szCs w:val="24"/>
         </w:rPr>
-        <w:t xml:space="preserve">{% else </w:t>
-      </w:r>
-      <w:proofErr w:type="gramStart"/>
-      <w:r>
-        <w:rPr>
-          <w:rFonts w:ascii="Times New Roman" w:hAnsi="Times New Roman" w:cs="Times New Roman"/>
-          <w:szCs w:val="24"/>
-        </w:rPr>
-        <w:t>%}</w:t>
-      </w:r>
-      <w:r>
-        <w:rPr>
-          <w:rFonts w:ascii="Times New Roman" w:hAnsi="Times New Roman" w:cs="Times New Roman"/>
-          <w:szCs w:val="24"/>
-        </w:rPr>
-        <w:t>In</w:t>
-      </w:r>
-      <w:proofErr w:type="gramEnd"/>
-      <w:r>
-        <w:rPr>
-          <w:rFonts w:ascii="Times New Roman" w:hAnsi="Times New Roman" w:cs="Times New Roman"/>
-          <w:szCs w:val="24"/>
-        </w:rPr>
-        <w:t xml:space="preserve"> the event that a/an {{ asset.relation }} does not survive me, his or her share shall be distributed to my {{ asset.alt_relation }}</w:t>
+        <w:t>{% else %}</w:t>
+      </w:r>
+      <w:r>
+        <w:rPr>
+          <w:rFonts w:ascii="Times New Roman" w:hAnsi="Times New Roman" w:cs="Times New Roman"/>
+          <w:szCs w:val="24"/>
+        </w:rPr>
+        <w:t>In the event that</w:t>
+      </w:r>
+      <w:r>
+        <w:rPr>
+          <w:rFonts w:ascii="Times New Roman" w:hAnsi="Times New Roman" w:cs="Times New Roman"/>
+          <w:szCs w:val="24"/>
+        </w:rPr>
+        <w:t xml:space="preserve"> one of my </w:t>
+      </w:r>
+      <w:r>
+        <w:rPr>
+          <w:rFonts w:ascii="Times New Roman" w:hAnsi="Times New Roman" w:cs="Times New Roman"/>
+          <w:szCs w:val="24"/>
+        </w:rPr>
+        <w:t>{{ asset.relation }} does not survive me, his or her share shall be distributed to my {{ asset.alt_relation }}</w:t>
       </w:r>
       <w:r>
         <w:rPr>
@@ -1374,7 +1476,7 @@
         <w:pStyle w:val="ListParagraph"/>
         <w:numPr>
           <w:ilvl w:val="0"/>
-          <w:numId w:val="8"/>
+          <w:numId w:val="12"/>
         </w:numPr>
         <w:spacing w:after="240" w:line="480" w:lineRule="auto"/>
         <w:jc w:val="both"/>
@@ -1396,7 +1498,7 @@
         <w:pStyle w:val="ListParagraph"/>
         <w:numPr>
           <w:ilvl w:val="0"/>
-          <w:numId w:val="8"/>
+          <w:numId w:val="12"/>
         </w:numPr>
         <w:spacing w:after="240" w:line="480" w:lineRule="auto"/>
         <w:jc w:val="both"/>
@@ -1418,7 +1520,7 @@
         <w:pStyle w:val="ListParagraph"/>
         <w:numPr>
           <w:ilvl w:val="0"/>
-          <w:numId w:val="8"/>
+          <w:numId w:val="12"/>
         </w:numPr>
         <w:spacing w:after="240" w:line="480" w:lineRule="auto"/>
         <w:jc w:val="both"/>
@@ -1432,6 +1534,7 @@
           <w:rFonts w:ascii="Times New Roman" w:hAnsi="Times New Roman" w:cs="Times New Roman"/>
           <w:szCs w:val="24"/>
         </w:rPr>
+        <w:lastRenderedPageBreak/>
         <w:t>{%p for asset in general_assets %}</w:t>
       </w:r>
     </w:p>
@@ -1440,7 +1543,7 @@
         <w:pStyle w:val="ListParagraph"/>
         <w:numPr>
           <w:ilvl w:val="0"/>
-          <w:numId w:val="8"/>
+          <w:numId w:val="12"/>
         </w:numPr>
         <w:spacing w:after="240" w:line="480" w:lineRule="auto"/>
         <w:jc w:val="both"/>
@@ -1454,23 +1557,35 @@
           <w:rFonts w:ascii="Times New Roman" w:hAnsi="Times New Roman" w:cs="Times New Roman"/>
           <w:szCs w:val="24"/>
         </w:rPr>
-        <w:t xml:space="preserve">{%p if </w:t>
-      </w:r>
-      <w:proofErr w:type="gramStart"/>
-      <w:r>
-        <w:rPr>
-          <w:rFonts w:ascii="Times New Roman" w:hAnsi="Times New Roman" w:cs="Times New Roman"/>
-          <w:szCs w:val="24"/>
-        </w:rPr>
-        <w:t>asset.method</w:t>
-      </w:r>
-      <w:proofErr w:type="gramEnd"/>
-      <w:r>
-        <w:rPr>
-          <w:rFonts w:ascii="Times New Roman" w:hAnsi="Times New Roman" w:cs="Times New Roman"/>
-          <w:szCs w:val="24"/>
-        </w:rPr>
-        <w:t>==”individual” %}</w:t>
+        <w:t>{%p if asset.method</w:t>
+      </w:r>
+      <w:r>
+        <w:rPr>
+          <w:rFonts w:ascii="Times New Roman" w:hAnsi="Times New Roman" w:cs="Times New Roman"/>
+          <w:szCs w:val="24"/>
+        </w:rPr>
+        <w:t xml:space="preserve"> </w:t>
+      </w:r>
+      <w:r>
+        <w:rPr>
+          <w:rFonts w:ascii="Times New Roman" w:hAnsi="Times New Roman" w:cs="Times New Roman"/>
+          <w:szCs w:val="24"/>
+        </w:rPr>
+        <w:t>==</w:t>
+      </w:r>
+      <w:r>
+        <w:rPr>
+          <w:rFonts w:ascii="Times New Roman" w:hAnsi="Times New Roman" w:cs="Times New Roman"/>
+          <w:szCs w:val="24"/>
+        </w:rPr>
+        <w:t xml:space="preserve"> </w:t>
+      </w:r>
+      <w:r>
+        <w:rPr>
+          <w:rFonts w:ascii="Times New Roman" w:hAnsi="Times New Roman" w:cs="Times New Roman"/>
+          <w:szCs w:val="24"/>
+        </w:rPr>
+        <w:t>”individual” %}</w:t>
       </w:r>
     </w:p>
     <w:p>
@@ -1478,7 +1593,7 @@
         <w:pStyle w:val="ListParagraph"/>
         <w:numPr>
           <w:ilvl w:val="0"/>
-          <w:numId w:val="8"/>
+          <w:numId w:val="12"/>
         </w:numPr>
         <w:spacing w:after="240" w:line="480" w:lineRule="auto"/>
         <w:jc w:val="both"/>
@@ -1506,25 +1621,8 @@
           <w:rFonts w:ascii="Times New Roman" w:hAnsi="Times New Roman" w:cs="Times New Roman"/>
           <w:szCs w:val="24"/>
         </w:rPr>
-        <w:t xml:space="preserve">my </w:t>
-      </w:r>
-      <w:proofErr w:type="gramStart"/>
-      <w:r>
-        <w:rPr>
-          <w:rFonts w:ascii="Times New Roman" w:hAnsi="Times New Roman" w:cs="Times New Roman"/>
-          <w:szCs w:val="24"/>
-        </w:rPr>
-        <w:t>{{ asset</w:t>
-      </w:r>
-      <w:proofErr w:type="gramEnd"/>
-      <w:r>
-        <w:rPr>
-          <w:rFonts w:ascii="Times New Roman" w:hAnsi="Times New Roman" w:cs="Times New Roman"/>
-          <w:szCs w:val="24"/>
-        </w:rPr>
-        <w:t xml:space="preserve">.description }} to my {{ asset.relation }}, {{ asset.beneficiary }}.  {% if </w:t>
-      </w:r>
-      <w:proofErr w:type="gramStart"/>
+        <w:t xml:space="preserve">my {{ asset.description }} to my {{ asset.relation }}, {{ asset.beneficiary }}.  {% if </w:t>
+      </w:r>
       <w:r>
         <w:rPr>
           <w:rFonts w:ascii="Times New Roman" w:hAnsi="Times New Roman" w:cs="Times New Roman"/>
@@ -1537,15 +1635,7 @@
           <w:rFonts w:ascii="Times New Roman" w:hAnsi="Times New Roman" w:cs="Times New Roman"/>
           <w:szCs w:val="24"/>
         </w:rPr>
-        <w:t>gift</w:t>
-      </w:r>
-      <w:proofErr w:type="gramEnd"/>
-      <w:r>
-        <w:rPr>
-          <w:rFonts w:ascii="Times New Roman" w:hAnsi="Times New Roman" w:cs="Times New Roman"/>
-          <w:szCs w:val="24"/>
-        </w:rPr>
-        <w:t>_fail</w:t>
+        <w:t>gift_fail</w:t>
       </w:r>
       <w:r>
         <w:rPr>
@@ -1587,15 +1677,7 @@
           <w:rFonts w:ascii="Times New Roman" w:hAnsi="Times New Roman" w:cs="Times New Roman"/>
           <w:szCs w:val="24"/>
         </w:rPr>
-        <w:t xml:space="preserve">” %}In the event that {{ asset.beneficiary }} does not survive me, his or her interest shall pass to his or her </w:t>
-      </w:r>
-      <w:r>
-        <w:rPr>
-          <w:rFonts w:ascii="Times New Roman" w:hAnsi="Times New Roman" w:cs="Times New Roman"/>
-          <w:szCs w:val="24"/>
-        </w:rPr>
-        <w:lastRenderedPageBreak/>
-        <w:t>descendants per stirpes.</w:t>
+        <w:t>” %}In the event that {{ asset.beneficiary }} does not survive me, his or her interest shall pass to his or her descendants per stirpes.</w:t>
       </w:r>
       <w:r>
         <w:rPr>
@@ -1609,23 +1691,7 @@
           <w:rFonts w:ascii="Times New Roman" w:hAnsi="Times New Roman" w:cs="Times New Roman"/>
           <w:szCs w:val="24"/>
         </w:rPr>
-        <w:t xml:space="preserve">{% else </w:t>
-      </w:r>
-      <w:proofErr w:type="gramStart"/>
-      <w:r>
-        <w:rPr>
-          <w:rFonts w:ascii="Times New Roman" w:hAnsi="Times New Roman" w:cs="Times New Roman"/>
-          <w:szCs w:val="24"/>
-        </w:rPr>
-        <w:t>%}In</w:t>
-      </w:r>
-      <w:proofErr w:type="gramEnd"/>
-      <w:r>
-        <w:rPr>
-          <w:rFonts w:ascii="Times New Roman" w:hAnsi="Times New Roman" w:cs="Times New Roman"/>
-          <w:szCs w:val="24"/>
-        </w:rPr>
-        <w:t xml:space="preserve"> the event that {{ asset.beneficiary }} does not survive me, his or her interest shall be distributed to my {{ asset.alt_relation }}, {{ asset.alt_beneficiary }}.</w:t>
+        <w:t>{% else %}In the event that {{ asset.beneficiary }} does not survive me, his or her interest shall be distributed to my {{ asset.alt_relation }}, {{ asset.alt_beneficiary }}.</w:t>
       </w:r>
       <w:r>
         <w:rPr>
@@ -1647,7 +1713,7 @@
         <w:pStyle w:val="ListParagraph"/>
         <w:numPr>
           <w:ilvl w:val="0"/>
-          <w:numId w:val="8"/>
+          <w:numId w:val="12"/>
         </w:numPr>
         <w:spacing w:after="240" w:line="480" w:lineRule="auto"/>
         <w:jc w:val="both"/>
@@ -1669,7 +1735,7 @@
         <w:pStyle w:val="ListParagraph"/>
         <w:numPr>
           <w:ilvl w:val="0"/>
-          <w:numId w:val="8"/>
+          <w:numId w:val="12"/>
         </w:numPr>
         <w:spacing w:after="240" w:line="480" w:lineRule="auto"/>
         <w:jc w:val="both"/>
@@ -1746,23 +1812,7 @@
           <w:rFonts w:ascii="Times New Roman" w:hAnsi="Times New Roman" w:cs="Times New Roman"/>
           <w:szCs w:val="24"/>
         </w:rPr>
-        <w:t xml:space="preserve">{% endif %}, in equal shares.  {% if </w:t>
-      </w:r>
-      <w:proofErr w:type="gramStart"/>
-      <w:r>
-        <w:rPr>
-          <w:rFonts w:ascii="Times New Roman" w:hAnsi="Times New Roman" w:cs="Times New Roman"/>
-          <w:szCs w:val="24"/>
-        </w:rPr>
-        <w:t>asset.gift</w:t>
-      </w:r>
-      <w:proofErr w:type="gramEnd"/>
-      <w:r>
-        <w:rPr>
-          <w:rFonts w:ascii="Times New Roman" w:hAnsi="Times New Roman" w:cs="Times New Roman"/>
-          <w:szCs w:val="24"/>
-        </w:rPr>
-        <w:t>_fail == “descendants” %}In the event that</w:t>
+        <w:t>{% endif %}, in equal shares.  {% if asset.gift_fail == “descendants” %}In the event that</w:t>
       </w:r>
       <w:r>
         <w:rPr>
@@ -1797,23 +1847,7 @@
           <w:rFonts w:ascii="Times New Roman" w:hAnsi="Times New Roman" w:cs="Times New Roman"/>
           <w:szCs w:val="24"/>
         </w:rPr>
-        <w:t xml:space="preserve">{% else </w:t>
-      </w:r>
-      <w:proofErr w:type="gramStart"/>
-      <w:r>
-        <w:rPr>
-          <w:rFonts w:ascii="Times New Roman" w:hAnsi="Times New Roman" w:cs="Times New Roman"/>
-          <w:szCs w:val="24"/>
-        </w:rPr>
-        <w:t>%}In</w:t>
-      </w:r>
-      <w:proofErr w:type="gramEnd"/>
-      <w:r>
-        <w:rPr>
-          <w:rFonts w:ascii="Times New Roman" w:hAnsi="Times New Roman" w:cs="Times New Roman"/>
-          <w:szCs w:val="24"/>
-        </w:rPr>
-        <w:t xml:space="preserve"> the event that </w:t>
+        <w:t xml:space="preserve">{% else %}In the event that </w:t>
       </w:r>
       <w:r>
         <w:rPr>
@@ -1863,7 +1897,7 @@
         <w:pStyle w:val="ListParagraph"/>
         <w:numPr>
           <w:ilvl w:val="0"/>
-          <w:numId w:val="8"/>
+          <w:numId w:val="12"/>
         </w:numPr>
         <w:spacing w:after="240" w:line="480" w:lineRule="auto"/>
         <w:jc w:val="both"/>
@@ -1885,7 +1919,7 @@
         <w:pStyle w:val="ListParagraph"/>
         <w:numPr>
           <w:ilvl w:val="0"/>
-          <w:numId w:val="8"/>
+          <w:numId w:val="12"/>
         </w:numPr>
         <w:spacing w:after="240" w:line="480" w:lineRule="auto"/>
         <w:jc w:val="both"/>
@@ -1907,7 +1941,7 @@
         <w:pStyle w:val="ListParagraph"/>
         <w:numPr>
           <w:ilvl w:val="0"/>
-          <w:numId w:val="8"/>
+          <w:numId w:val="12"/>
         </w:numPr>
         <w:spacing w:after="240" w:line="480" w:lineRule="auto"/>
         <w:jc w:val="both"/>
@@ -1921,15 +1955,7 @@
           <w:rFonts w:ascii="Times New Roman" w:hAnsi="Times New Roman" w:cs="Times New Roman"/>
           <w:szCs w:val="24"/>
         </w:rPr>
-        <w:t xml:space="preserve">{%p if </w:t>
-      </w:r>
-      <w:proofErr w:type="gramStart"/>
-      <w:r>
-        <w:rPr>
-          <w:rFonts w:ascii="Times New Roman" w:hAnsi="Times New Roman" w:cs="Times New Roman"/>
-          <w:szCs w:val="24"/>
-        </w:rPr>
-        <w:t>residual</w:t>
+        <w:t>{%p if residual</w:t>
       </w:r>
       <w:r>
         <w:rPr>
@@ -1945,13 +1971,33 @@
         </w:rPr>
         <w:t>method</w:t>
       </w:r>
-      <w:proofErr w:type="gramEnd"/>
-      <w:r>
-        <w:rPr>
-          <w:rFonts w:ascii="Times New Roman" w:hAnsi="Times New Roman" w:cs="Times New Roman"/>
-          <w:szCs w:val="24"/>
-        </w:rPr>
-        <w:t>==”individual” %}</w:t>
+      <w:r>
+        <w:rPr>
+          <w:rFonts w:ascii="Times New Roman" w:hAnsi="Times New Roman" w:cs="Times New Roman"/>
+          <w:szCs w:val="24"/>
+        </w:rPr>
+        <w:t xml:space="preserve"> </w:t>
+      </w:r>
+      <w:r>
+        <w:rPr>
+          <w:rFonts w:ascii="Times New Roman" w:hAnsi="Times New Roman" w:cs="Times New Roman"/>
+          <w:szCs w:val="24"/>
+        </w:rPr>
+        <w:t>==</w:t>
+      </w:r>
+      <w:r>
+        <w:rPr>
+          <w:rFonts w:ascii="Times New Roman" w:hAnsi="Times New Roman" w:cs="Times New Roman"/>
+          <w:szCs w:val="24"/>
+        </w:rPr>
+        <w:t xml:space="preserve"> </w:t>
+      </w:r>
+      <w:r>
+        <w:rPr>
+          <w:rFonts w:ascii="Times New Roman" w:hAnsi="Times New Roman" w:cs="Times New Roman"/>
+          <w:szCs w:val="24"/>
+        </w:rPr>
+        <w:t>”individual” %}</w:t>
       </w:r>
     </w:p>
     <w:p>
@@ -1959,7 +2005,7 @@
         <w:pStyle w:val="ListParagraph"/>
         <w:numPr>
           <w:ilvl w:val="0"/>
-          <w:numId w:val="8"/>
+          <w:numId w:val="12"/>
         </w:numPr>
         <w:spacing w:after="240" w:line="480" w:lineRule="auto"/>
         <w:jc w:val="both"/>
@@ -1973,9 +2019,16 @@
           <w:rFonts w:ascii="Times New Roman" w:hAnsi="Times New Roman" w:cs="Times New Roman"/>
           <w:szCs w:val="24"/>
         </w:rPr>
-        <w:t xml:space="preserve">I hereby give, devise, and bequeath all the rest, residue, and remainder of my property, real, personal, and mixed, of whatsoever kind and wheresoever situate, that I may now own or may own after the date of this instrument, unto my </w:t>
-      </w:r>
-      <w:proofErr w:type="gramStart"/>
+        <w:t xml:space="preserve">I hereby give, devise, and bequeath all the rest, residue, and remainder of my property, real, personal, and mixed, of whatsoever kind and wheresoever situate, that I may now own or </w:t>
+      </w:r>
+      <w:r>
+        <w:rPr>
+          <w:rFonts w:ascii="Times New Roman" w:hAnsi="Times New Roman" w:cs="Times New Roman"/>
+          <w:szCs w:val="24"/>
+        </w:rPr>
+        <w:lastRenderedPageBreak/>
+        <w:t xml:space="preserve">may own after the date of this instrument, unto my </w:t>
+      </w:r>
       <w:r>
         <w:rPr>
           <w:rFonts w:ascii="Times New Roman" w:hAnsi="Times New Roman" w:cs="Times New Roman"/>
@@ -1983,7 +2036,6 @@
         </w:rPr>
         <w:t>{{ residual</w:t>
       </w:r>
-      <w:proofErr w:type="gramEnd"/>
       <w:r>
         <w:rPr>
           <w:rFonts w:ascii="Times New Roman" w:hAnsi="Times New Roman" w:cs="Times New Roman"/>
@@ -2052,30 +2104,14 @@
           <w:rFonts w:ascii="Times New Roman" w:hAnsi="Times New Roman" w:cs="Times New Roman"/>
           <w:szCs w:val="24"/>
         </w:rPr>
-        <w:t xml:space="preserve">{% if </w:t>
-      </w:r>
-      <w:proofErr w:type="gramStart"/>
-      <w:r>
-        <w:rPr>
-          <w:rFonts w:ascii="Times New Roman" w:hAnsi="Times New Roman" w:cs="Times New Roman"/>
-          <w:szCs w:val="24"/>
-        </w:rPr>
-        <w:t>residual</w:t>
-      </w:r>
-      <w:r>
-        <w:rPr>
-          <w:rFonts w:ascii="Times New Roman" w:hAnsi="Times New Roman" w:cs="Times New Roman"/>
-          <w:szCs w:val="24"/>
-        </w:rPr>
-        <w:t>.gift</w:t>
-      </w:r>
-      <w:proofErr w:type="gramEnd"/>
-      <w:r>
-        <w:rPr>
-          <w:rFonts w:ascii="Times New Roman" w:hAnsi="Times New Roman" w:cs="Times New Roman"/>
-          <w:szCs w:val="24"/>
-        </w:rPr>
-        <w:t>_</w:t>
+        <w:t>{% if residual</w:t>
+      </w:r>
+      <w:r>
+        <w:rPr>
+          <w:rFonts w:ascii="Times New Roman" w:hAnsi="Times New Roman" w:cs="Times New Roman"/>
+          <w:szCs w:val="24"/>
+        </w:rPr>
+        <w:t>.gift_</w:t>
       </w:r>
       <w:r>
         <w:rPr>
@@ -2180,23 +2216,7 @@
           <w:rFonts w:ascii="Times New Roman" w:hAnsi="Times New Roman" w:cs="Times New Roman"/>
           <w:szCs w:val="24"/>
         </w:rPr>
-        <w:t xml:space="preserve"> </w:t>
-      </w:r>
-      <w:proofErr w:type="gramStart"/>
-      <w:r>
-        <w:rPr>
-          <w:rFonts w:ascii="Times New Roman" w:hAnsi="Times New Roman" w:cs="Times New Roman"/>
-          <w:szCs w:val="24"/>
-        </w:rPr>
-        <w:t>%}In</w:t>
-      </w:r>
-      <w:proofErr w:type="gramEnd"/>
-      <w:r>
-        <w:rPr>
-          <w:rFonts w:ascii="Times New Roman" w:hAnsi="Times New Roman" w:cs="Times New Roman"/>
-          <w:szCs w:val="24"/>
-        </w:rPr>
-        <w:t xml:space="preserve"> the event that {{ residual</w:t>
+        <w:t xml:space="preserve"> %}In the event that {{ residual</w:t>
       </w:r>
       <w:r>
         <w:rPr>
@@ -2217,31 +2237,7 @@
           <w:rFonts w:ascii="Times New Roman" w:hAnsi="Times New Roman" w:cs="Times New Roman"/>
           <w:szCs w:val="24"/>
         </w:rPr>
-        <w:t xml:space="preserve"> }} does not survive me, </w:t>
-      </w:r>
-      <w:proofErr w:type="gramStart"/>
-      <w:r>
-        <w:rPr>
-          <w:rFonts w:ascii="Times New Roman" w:hAnsi="Times New Roman" w:cs="Times New Roman"/>
-          <w:szCs w:val="24"/>
-        </w:rPr>
-        <w:t>the</w:t>
-      </w:r>
-      <w:proofErr w:type="gramEnd"/>
-      <w:r>
-        <w:rPr>
-          <w:rFonts w:ascii="Times New Roman" w:hAnsi="Times New Roman" w:cs="Times New Roman"/>
-          <w:szCs w:val="24"/>
-        </w:rPr>
-        <w:t xml:space="preserve"> I give, devise, and bequeath </w:t>
-      </w:r>
-      <w:r>
-        <w:rPr>
-          <w:rFonts w:ascii="Times New Roman" w:hAnsi="Times New Roman" w:cs="Times New Roman"/>
-          <w:szCs w:val="24"/>
-        </w:rPr>
-        <w:lastRenderedPageBreak/>
-        <w:t>all the rest, residue, and remainder of the estate to my {{ residual</w:t>
+        <w:t xml:space="preserve"> }} does not survive me, the I give, devise, and bequeath all the rest, residue, and remainder of the estate to my {{ residual</w:t>
       </w:r>
       <w:r>
         <w:rPr>
@@ -2298,7 +2294,7 @@
         <w:pStyle w:val="ListParagraph"/>
         <w:numPr>
           <w:ilvl w:val="0"/>
-          <w:numId w:val="8"/>
+          <w:numId w:val="12"/>
         </w:numPr>
         <w:spacing w:after="240" w:line="480" w:lineRule="auto"/>
         <w:jc w:val="both"/>
@@ -2320,7 +2316,7 @@
         <w:pStyle w:val="ListParagraph"/>
         <w:numPr>
           <w:ilvl w:val="0"/>
-          <w:numId w:val="8"/>
+          <w:numId w:val="12"/>
         </w:numPr>
         <w:spacing w:after="240" w:line="480" w:lineRule="auto"/>
         <w:jc w:val="both"/>
@@ -2523,30 +2519,14 @@
           <w:rFonts w:ascii="Times New Roman" w:hAnsi="Times New Roman" w:cs="Times New Roman"/>
           <w:szCs w:val="24"/>
         </w:rPr>
-        <w:t xml:space="preserve">  {% if </w:t>
-      </w:r>
-      <w:proofErr w:type="gramStart"/>
-      <w:r>
-        <w:rPr>
-          <w:rFonts w:ascii="Times New Roman" w:hAnsi="Times New Roman" w:cs="Times New Roman"/>
-          <w:szCs w:val="24"/>
-        </w:rPr>
-        <w:t>residual</w:t>
-      </w:r>
-      <w:r>
-        <w:rPr>
-          <w:rFonts w:ascii="Times New Roman" w:hAnsi="Times New Roman" w:cs="Times New Roman"/>
-          <w:szCs w:val="24"/>
-        </w:rPr>
-        <w:t>.gift</w:t>
-      </w:r>
-      <w:proofErr w:type="gramEnd"/>
-      <w:r>
-        <w:rPr>
-          <w:rFonts w:ascii="Times New Roman" w:hAnsi="Times New Roman" w:cs="Times New Roman"/>
-          <w:szCs w:val="24"/>
-        </w:rPr>
-        <w:t>_</w:t>
+        <w:t xml:space="preserve">  {% if residual</w:t>
+      </w:r>
+      <w:r>
+        <w:rPr>
+          <w:rFonts w:ascii="Times New Roman" w:hAnsi="Times New Roman" w:cs="Times New Roman"/>
+          <w:szCs w:val="24"/>
+        </w:rPr>
+        <w:t>.gift_</w:t>
       </w:r>
       <w:r>
         <w:rPr>
@@ -2686,23 +2666,7 @@
           <w:rFonts w:ascii="Times New Roman" w:hAnsi="Times New Roman" w:cs="Times New Roman"/>
           <w:szCs w:val="24"/>
         </w:rPr>
-        <w:t xml:space="preserve"> </w:t>
-      </w:r>
-      <w:proofErr w:type="gramStart"/>
-      <w:r>
-        <w:rPr>
-          <w:rFonts w:ascii="Times New Roman" w:hAnsi="Times New Roman" w:cs="Times New Roman"/>
-          <w:szCs w:val="24"/>
-        </w:rPr>
-        <w:t>%}In</w:t>
-      </w:r>
-      <w:proofErr w:type="gramEnd"/>
-      <w:r>
-        <w:rPr>
-          <w:rFonts w:ascii="Times New Roman" w:hAnsi="Times New Roman" w:cs="Times New Roman"/>
-          <w:szCs w:val="24"/>
-        </w:rPr>
-        <w:t xml:space="preserve"> the event that a {{residual</w:t>
+        <w:t xml:space="preserve"> %}In the event that a {{residual</w:t>
       </w:r>
       <w:r>
         <w:rPr>
@@ -2765,7 +2729,21 @@
           <w:rFonts w:ascii="Times New Roman" w:hAnsi="Times New Roman" w:cs="Times New Roman"/>
           <w:szCs w:val="24"/>
         </w:rPr>
-        <w:t>{% endif}</w:t>
+        <w:t>{% endif</w:t>
+      </w:r>
+      <w:r>
+        <w:rPr>
+          <w:rFonts w:ascii="Times New Roman" w:hAnsi="Times New Roman" w:cs="Times New Roman"/>
+          <w:szCs w:val="24"/>
+        </w:rPr>
+        <w:t xml:space="preserve"> %</w:t>
+      </w:r>
+      <w:r>
+        <w:rPr>
+          <w:rFonts w:ascii="Times New Roman" w:hAnsi="Times New Roman" w:cs="Times New Roman"/>
+          <w:szCs w:val="24"/>
+        </w:rPr>
+        <w:t>}</w:t>
       </w:r>
     </w:p>
     <w:p>
@@ -2773,7 +2751,7 @@
         <w:pStyle w:val="ListParagraph"/>
         <w:numPr>
           <w:ilvl w:val="0"/>
-          <w:numId w:val="8"/>
+          <w:numId w:val="12"/>
         </w:numPr>
         <w:spacing w:after="240" w:line="480" w:lineRule="auto"/>
         <w:jc w:val="both"/>
@@ -2795,7 +2773,7 @@
         <w:pStyle w:val="ListParagraph"/>
         <w:numPr>
           <w:ilvl w:val="0"/>
-          <w:numId w:val="8"/>
+          <w:numId w:val="12"/>
         </w:numPr>
         <w:spacing w:after="240" w:line="480" w:lineRule="auto"/>
         <w:jc w:val="both"/>
@@ -2809,16 +2787,13 @@
           <w:rFonts w:ascii="Times New Roman" w:hAnsi="Times New Roman" w:cs="Times New Roman"/>
           <w:szCs w:val="24"/>
         </w:rPr>
+        <w:lastRenderedPageBreak/>
         <w:t>I may make a list following the execution of this Will stating how I wish that certain items of personal property be distributed. This list shall not be considered part of my Will and is not legally binding, but it is my hope that my wishes are respected.</w:t>
       </w:r>
     </w:p>
     <w:p>
       <w:pPr>
         <w:pStyle w:val="ListParagraph"/>
-        <w:numPr>
-          <w:ilvl w:val="0"/>
-          <w:numId w:val="8"/>
-        </w:numPr>
         <w:jc w:val="center"/>
         <w:rPr>
           <w:rFonts w:ascii="Times New Roman" w:hAnsi="Times New Roman" w:cs="Times New Roman"/>
@@ -2840,10 +2815,6 @@
     <w:p>
       <w:pPr>
         <w:pStyle w:val="ListParagraph"/>
-        <w:numPr>
-          <w:ilvl w:val="0"/>
-          <w:numId w:val="8"/>
-        </w:numPr>
         <w:spacing w:after="240"/>
         <w:jc w:val="center"/>
         <w:rPr>
@@ -2862,6 +2833,19 @@
         </w:rPr>
         <w:t>FIDUCIARIES</w:t>
       </w:r>
+    </w:p>
+    <w:p>
+      <w:pPr>
+        <w:pStyle w:val="ListParagraph"/>
+        <w:spacing w:after="240"/>
+        <w:jc w:val="center"/>
+        <w:rPr>
+          <w:rFonts w:ascii="Times New Roman" w:hAnsi="Times New Roman" w:cs="Times New Roman"/>
+          <w:b/>
+          <w:bCs/>
+          <w:szCs w:val="24"/>
+        </w:rPr>
+      </w:pPr>
     </w:p>
     <w:p>
       <w:pPr>
@@ -2882,17 +2866,8 @@
           <w:rFonts w:ascii="Times New Roman" w:hAnsi="Times New Roman" w:cs="Times New Roman"/>
           <w:szCs w:val="24"/>
         </w:rPr>
-        <w:t xml:space="preserve">I appoint my </w:t>
-      </w:r>
-      <w:proofErr w:type="gramStart"/>
-      <w:r>
-        <w:rPr>
-          <w:rFonts w:ascii="Times New Roman" w:hAnsi="Times New Roman" w:cs="Times New Roman"/>
-          <w:szCs w:val="24"/>
-        </w:rPr>
-        <w:t>{{ executor</w:t>
-      </w:r>
-      <w:proofErr w:type="gramEnd"/>
+        <w:t>I appoint my {{ executor</w:t>
+      </w:r>
       <w:r>
         <w:rPr>
           <w:rFonts w:ascii="Times New Roman" w:hAnsi="Times New Roman" w:cs="Times New Roman"/>
@@ -2933,25 +2908,8 @@
           <w:rFonts w:ascii="Times New Roman" w:hAnsi="Times New Roman" w:cs="Times New Roman"/>
           <w:szCs w:val="24"/>
         </w:rPr>
-        <w:t xml:space="preserve"> }}, as Executor/Executrix of this my Last Will and Testament. In the event he/she should not survive me or should fail or refuse to qualify as Executor/Executrix hereunder, or, having qualified as </w:t>
-      </w:r>
-      <w:r>
-        <w:rPr>
-          <w:rFonts w:ascii="Times New Roman" w:hAnsi="Times New Roman" w:cs="Times New Roman"/>
-          <w:szCs w:val="24"/>
-        </w:rPr>
-        <w:lastRenderedPageBreak/>
-        <w:t xml:space="preserve">Executor/Executrix hereunder, should thereinafter die, resign, or become incompetent, then I appoint my </w:t>
-      </w:r>
-      <w:proofErr w:type="gramStart"/>
-      <w:r>
-        <w:rPr>
-          <w:rFonts w:ascii="Times New Roman" w:hAnsi="Times New Roman" w:cs="Times New Roman"/>
-          <w:szCs w:val="24"/>
-        </w:rPr>
-        <w:t>{{ alt</w:t>
-      </w:r>
-      <w:proofErr w:type="gramEnd"/>
+        <w:t xml:space="preserve"> }}, as Executor/Executrix of this my Last Will and Testament. In the event he/she should not survive me or should fail or refuse to qualify as Executor/Executrix hereunder, or, having qualified as Executor/Executrix hereunder, should thereinafter die, resign, or become incompetent, then I appoint my {{ alt</w:t>
+      </w:r>
       <w:r>
         <w:rPr>
           <w:rFonts w:ascii="Times New Roman" w:hAnsi="Times New Roman" w:cs="Times New Roman"/>
@@ -3020,23 +2978,7 @@
           <w:rFonts w:ascii="Times New Roman" w:hAnsi="Times New Roman" w:cs="Times New Roman"/>
           <w:szCs w:val="24"/>
         </w:rPr>
-        <w:t xml:space="preserve">}}, as Executor/Executrix of this my Last Will and Testament. My Executor/Executrix shall have all powers conferred under West Virginia law, including those included in W. Va. Code § 44-5A-3, which are incorporated herein. Without limitation of the powers conferred by statute or general rules of law, my Executor/Executrix is hereby authorized and empowered to sell or otherwise dispose of any property, real or personal, at any time forming a part of my estate, for cash or upon credit, in such manner and on such terms and conditions as my Executor/Executrix may deem best.  My Executor/Executrix shall have the power to access and control </w:t>
-      </w:r>
-      <w:proofErr w:type="gramStart"/>
-      <w:r>
-        <w:rPr>
-          <w:rFonts w:ascii="Times New Roman" w:hAnsi="Times New Roman" w:cs="Times New Roman"/>
-          <w:szCs w:val="24"/>
-        </w:rPr>
-        <w:t>all of</w:t>
-      </w:r>
-      <w:proofErr w:type="gramEnd"/>
-      <w:r>
-        <w:rPr>
-          <w:rFonts w:ascii="Times New Roman" w:hAnsi="Times New Roman" w:cs="Times New Roman"/>
-          <w:szCs w:val="24"/>
-        </w:rPr>
-        <w:t xml:space="preserve"> my digital assets, including, but not limited to, email, digital photographs and videos, and digital documents. The powers designated in this Will are not intended to limit the powers of my Executor/Executrix in any way. I direct that no bond be required of any person named herein for serving as my Personal Representative.</w:t>
+        <w:t>}}, as Executor/Executrix of this my Last Will and Testament. My Executor/Executrix shall have all powers conferred under West Virginia law, including those included in W. Va. Code § 44-5A-3, which are incorporated herein. Without limitation of the powers conferred by statute or general rules of law, my Executor/Executrix is hereby authorized and empowered to sell or otherwise dispose of any property, real or personal, at any time forming a part of my estate, for cash or upon credit, in such manner and on such terms and conditions as my Executor/Executrix may deem best.  My Executor/Executrix shall have the power to access and control all of my digital assets, including, but not limited to, email, digital photographs and videos, and digital documents. The powers designated in this Will are not intended to limit the powers of my Executor/Executrix in any way. I direct that no bond be required of any person named herein for serving as my Personal Representative.</w:t>
       </w:r>
     </w:p>
     <w:p>
@@ -3093,7 +3035,55 @@
         <w:rPr>
           <w:rFonts w:ascii="Times New Roman" w:hAnsi="Times New Roman" w:cs="Times New Roman"/>
         </w:rPr>
-        <w:t>If it becomes necessary to appoint a guardian and/or conservator of the person and property of my minor children, I nominate my</w:t>
+        <w:t xml:space="preserve">If it becomes necessary to appoint a guardian and/or conservator of the person and property of my minor </w:t>
+      </w:r>
+      <w:r>
+        <w:rPr>
+          <w:rFonts w:ascii="Times New Roman" w:hAnsi="Times New Roman" w:cs="Times New Roman"/>
+        </w:rPr>
+        <w:t>child/</w:t>
+      </w:r>
+      <w:r>
+        <w:rPr>
+          <w:rFonts w:ascii="Times New Roman" w:hAnsi="Times New Roman" w:cs="Times New Roman"/>
+        </w:rPr>
+        <w:t>children, I nominate my</w:t>
+      </w:r>
+      <w:r>
+        <w:rPr>
+          <w:rFonts w:ascii="Times New Roman" w:hAnsi="Times New Roman" w:cs="Times New Roman"/>
+        </w:rPr>
+        <w:t xml:space="preserve"> {{ guardian</w:t>
+      </w:r>
+      <w:r>
+        <w:rPr>
+          <w:rFonts w:ascii="Times New Roman" w:hAnsi="Times New Roman" w:cs="Times New Roman"/>
+        </w:rPr>
+        <w:t>.</w:t>
+      </w:r>
+      <w:r>
+        <w:rPr>
+          <w:rFonts w:ascii="Times New Roman" w:hAnsi="Times New Roman" w:cs="Times New Roman"/>
+        </w:rPr>
+        <w:t>relation }}</w:t>
+      </w:r>
+      <w:r>
+        <w:rPr>
+          <w:rFonts w:ascii="Times New Roman" w:hAnsi="Times New Roman" w:cs="Times New Roman"/>
+        </w:rPr>
+        <w:t xml:space="preserve">, </w:t>
+      </w:r>
+      <w:r>
+        <w:rPr>
+          <w:rFonts w:ascii="Times New Roman" w:hAnsi="Times New Roman" w:cs="Times New Roman"/>
+        </w:rPr>
+        <w:t>{{ guardian</w:t>
+      </w:r>
+      <w:r>
+        <w:rPr>
+          <w:rFonts w:ascii="Times New Roman" w:hAnsi="Times New Roman" w:cs="Times New Roman"/>
+        </w:rPr>
+        <w:t>.name.full()</w:t>
       </w:r>
       <w:r>
         <w:rPr>
@@ -3101,43 +3091,30 @@
         </w:rPr>
         <w:t xml:space="preserve"> </w:t>
       </w:r>
-      <w:proofErr w:type="gramStart"/>
-      <w:r>
-        <w:rPr>
-          <w:rFonts w:ascii="Times New Roman" w:hAnsi="Times New Roman" w:cs="Times New Roman"/>
-        </w:rPr>
-        <w:t>{{ guardian</w:t>
-      </w:r>
-      <w:proofErr w:type="gramEnd"/>
-      <w:r>
-        <w:rPr>
-          <w:rFonts w:ascii="Times New Roman" w:hAnsi="Times New Roman" w:cs="Times New Roman"/>
-        </w:rPr>
-        <w:t>.</w:t>
-      </w:r>
-      <w:r>
-        <w:rPr>
-          <w:rFonts w:ascii="Times New Roman" w:hAnsi="Times New Roman" w:cs="Times New Roman"/>
-        </w:rPr>
-        <w:t>relation }}</w:t>
-      </w:r>
-      <w:r>
-        <w:rPr>
-          <w:rFonts w:ascii="Times New Roman" w:hAnsi="Times New Roman" w:cs="Times New Roman"/>
-        </w:rPr>
-        <w:t xml:space="preserve">, </w:t>
-      </w:r>
-      <w:r>
-        <w:rPr>
-          <w:rFonts w:ascii="Times New Roman" w:hAnsi="Times New Roman" w:cs="Times New Roman"/>
-        </w:rPr>
-        <w:t>{{ guardian</w:t>
-      </w:r>
-      <w:r>
-        <w:rPr>
-          <w:rFonts w:ascii="Times New Roman" w:hAnsi="Times New Roman" w:cs="Times New Roman"/>
-        </w:rPr>
-        <w:t>.name.full()</w:t>
+      <w:r>
+        <w:rPr>
+          <w:rFonts w:ascii="Times New Roman" w:hAnsi="Times New Roman" w:cs="Times New Roman"/>
+        </w:rPr>
+        <w:lastRenderedPageBreak/>
+        <w:t>}}</w:t>
+      </w:r>
+      <w:r>
+        <w:rPr>
+          <w:rFonts w:ascii="Times New Roman" w:hAnsi="Times New Roman" w:cs="Times New Roman"/>
+        </w:rPr>
+        <w:t xml:space="preserve">, as guardian/conservator over the person and property of such minor children. If </w:t>
+      </w:r>
+      <w:r>
+        <w:rPr>
+          <w:rFonts w:ascii="Times New Roman" w:hAnsi="Times New Roman" w:cs="Times New Roman"/>
+        </w:rPr>
+        <w:t xml:space="preserve">{{ </w:t>
+      </w:r>
+      <w:r>
+        <w:rPr>
+          <w:rFonts w:ascii="Times New Roman" w:hAnsi="Times New Roman" w:cs="Times New Roman"/>
+        </w:rPr>
+        <w:t>guardian.name.full()</w:t>
       </w:r>
       <w:r>
         <w:rPr>
@@ -3149,39 +3126,19 @@
         <w:rPr>
           <w:rFonts w:ascii="Times New Roman" w:hAnsi="Times New Roman" w:cs="Times New Roman"/>
         </w:rPr>
-        <w:t xml:space="preserve">, as guardian/conservator over the person and property of such minor children. If </w:t>
-      </w:r>
-      <w:proofErr w:type="gramStart"/>
-      <w:r>
-        <w:rPr>
-          <w:rFonts w:ascii="Times New Roman" w:hAnsi="Times New Roman" w:cs="Times New Roman"/>
-        </w:rPr>
-        <w:t xml:space="preserve">{{ </w:t>
-      </w:r>
-      <w:r>
-        <w:rPr>
-          <w:rFonts w:ascii="Times New Roman" w:hAnsi="Times New Roman" w:cs="Times New Roman"/>
-        </w:rPr>
-        <w:t>guardian.name</w:t>
-      </w:r>
-      <w:proofErr w:type="gramEnd"/>
-      <w:r>
-        <w:rPr>
-          <w:rFonts w:ascii="Times New Roman" w:hAnsi="Times New Roman" w:cs="Times New Roman"/>
-        </w:rPr>
-        <w:t>.full()</w:t>
-      </w:r>
-      <w:r>
-        <w:rPr>
-          <w:rFonts w:ascii="Times New Roman" w:hAnsi="Times New Roman" w:cs="Times New Roman"/>
-        </w:rPr>
-        <w:t xml:space="preserve"> }}</w:t>
-      </w:r>
-      <w:r>
-        <w:rPr>
-          <w:rFonts w:ascii="Times New Roman" w:hAnsi="Times New Roman" w:cs="Times New Roman"/>
-        </w:rPr>
-        <w:t xml:space="preserve"> is unable or unwilling to serve as guardian and/or conservator of my minor children, I nominate my </w:t>
+        <w:t xml:space="preserve"> is unable or unwilling to serve as guardian and/or conservator of my minor </w:t>
+      </w:r>
+      <w:r>
+        <w:rPr>
+          <w:rFonts w:ascii="Times New Roman" w:hAnsi="Times New Roman" w:cs="Times New Roman"/>
+        </w:rPr>
+        <w:t>child/</w:t>
+      </w:r>
+      <w:r>
+        <w:rPr>
+          <w:rFonts w:ascii="Times New Roman" w:hAnsi="Times New Roman" w:cs="Times New Roman"/>
+        </w:rPr>
+        <w:t xml:space="preserve">children, I nominate my </w:t>
       </w:r>
       <w:r>
         <w:rPr>
@@ -3387,22 +3344,7 @@
           <w:szCs w:val="24"/>
         </w:rPr>
         <w:tab/>
-      </w:r>
-      <w:proofErr w:type="gramStart"/>
-      <w:r>
-        <w:rPr>
-          <w:rFonts w:ascii="Times New Roman" w:hAnsi="Times New Roman" w:cs="Times New Roman"/>
-          <w:szCs w:val="24"/>
-        </w:rPr>
-        <w:t>{{ testator.name</w:t>
-      </w:r>
-      <w:proofErr w:type="gramEnd"/>
-      <w:r>
-        <w:rPr>
-          <w:rFonts w:ascii="Times New Roman" w:hAnsi="Times New Roman" w:cs="Times New Roman"/>
-          <w:szCs w:val="24"/>
-        </w:rPr>
-        <w:t>.full(middle=”full</w:t>
+        <w:t>{{ testator.name.full(middle=”full</w:t>
       </w:r>
       <w:r>
         <w:rPr>
@@ -4205,21 +4147,7 @@
         <w:rPr>
           <w:rFonts w:ascii="Times New Roman" w:hAnsi="Times New Roman" w:cs="Times New Roman"/>
         </w:rPr>
-        <w:t xml:space="preserve">______________________________Taken, subscribed, and sworn to before me, a Notary Public in and for the County and State aforesaid, this </w:t>
-      </w:r>
-      <w:proofErr w:type="gramStart"/>
-      <w:r>
-        <w:rPr>
-          <w:rFonts w:ascii="Times New Roman" w:hAnsi="Times New Roman" w:cs="Times New Roman"/>
-        </w:rPr>
-        <w:t>the ____</w:t>
-      </w:r>
-      <w:proofErr w:type="gramEnd"/>
-      <w:r>
-        <w:rPr>
-          <w:rFonts w:ascii="Times New Roman" w:hAnsi="Times New Roman" w:cs="Times New Roman"/>
-        </w:rPr>
-        <w:t>__ day of ___________, 202___.</w:t>
+        <w:t>______________________________Taken, subscribed, and sworn to before me, a Notary Public in and for the County and State aforesaid, this the ______ day of ___________, 202___.</w:t>
       </w:r>
     </w:p>
     <w:p>
@@ -4574,6 +4502,92 @@
     </w:lvl>
   </w:abstractNum>
   <w:abstractNum w:abstractNumId="1" w15:restartNumberingAfterBreak="0">
+    <w:nsid w:val="2D863757"/>
+    <w:multiLevelType w:val="hybridMultilevel"/>
+    <w:tmpl w:val="B8205954"/>
+    <w:lvl w:ilvl="0" w:tplc="FFFFFFFF">
+      <w:start w:val="1"/>
+      <w:numFmt w:val="upperLetter"/>
+      <w:lvlText w:val="%1."/>
+      <w:lvlJc w:val="left"/>
+      <w:pPr>
+        <w:ind w:left="720" w:hanging="360"/>
+      </w:pPr>
+    </w:lvl>
+    <w:lvl w:ilvl="1" w:tplc="FFFFFFFF" w:tentative="1">
+      <w:start w:val="1"/>
+      <w:numFmt w:val="lowerLetter"/>
+      <w:lvlText w:val="%2."/>
+      <w:lvlJc w:val="left"/>
+      <w:pPr>
+        <w:ind w:left="1440" w:hanging="360"/>
+      </w:pPr>
+    </w:lvl>
+    <w:lvl w:ilvl="2" w:tplc="FFFFFFFF" w:tentative="1">
+      <w:start w:val="1"/>
+      <w:numFmt w:val="lowerRoman"/>
+      <w:lvlText w:val="%3."/>
+      <w:lvlJc w:val="right"/>
+      <w:pPr>
+        <w:ind w:left="2160" w:hanging="180"/>
+      </w:pPr>
+    </w:lvl>
+    <w:lvl w:ilvl="3" w:tplc="FFFFFFFF" w:tentative="1">
+      <w:start w:val="1"/>
+      <w:numFmt w:val="decimal"/>
+      <w:lvlText w:val="%4."/>
+      <w:lvlJc w:val="left"/>
+      <w:pPr>
+        <w:ind w:left="2880" w:hanging="360"/>
+      </w:pPr>
+    </w:lvl>
+    <w:lvl w:ilvl="4" w:tplc="FFFFFFFF" w:tentative="1">
+      <w:start w:val="1"/>
+      <w:numFmt w:val="lowerLetter"/>
+      <w:lvlText w:val="%5."/>
+      <w:lvlJc w:val="left"/>
+      <w:pPr>
+        <w:ind w:left="3600" w:hanging="360"/>
+      </w:pPr>
+    </w:lvl>
+    <w:lvl w:ilvl="5" w:tplc="FFFFFFFF" w:tentative="1">
+      <w:start w:val="1"/>
+      <w:numFmt w:val="lowerRoman"/>
+      <w:lvlText w:val="%6."/>
+      <w:lvlJc w:val="right"/>
+      <w:pPr>
+        <w:ind w:left="4320" w:hanging="180"/>
+      </w:pPr>
+    </w:lvl>
+    <w:lvl w:ilvl="6" w:tplc="FFFFFFFF" w:tentative="1">
+      <w:start w:val="1"/>
+      <w:numFmt w:val="decimal"/>
+      <w:lvlText w:val="%7."/>
+      <w:lvlJc w:val="left"/>
+      <w:pPr>
+        <w:ind w:left="5040" w:hanging="360"/>
+      </w:pPr>
+    </w:lvl>
+    <w:lvl w:ilvl="7" w:tplc="FFFFFFFF" w:tentative="1">
+      <w:start w:val="1"/>
+      <w:numFmt w:val="lowerLetter"/>
+      <w:lvlText w:val="%8."/>
+      <w:lvlJc w:val="left"/>
+      <w:pPr>
+        <w:ind w:left="5760" w:hanging="360"/>
+      </w:pPr>
+    </w:lvl>
+    <w:lvl w:ilvl="8" w:tplc="FFFFFFFF" w:tentative="1">
+      <w:start w:val="1"/>
+      <w:numFmt w:val="lowerRoman"/>
+      <w:lvlText w:val="%9."/>
+      <w:lvlJc w:val="right"/>
+      <w:pPr>
+        <w:ind w:left="6480" w:hanging="180"/>
+      </w:pPr>
+    </w:lvl>
+  </w:abstractNum>
+  <w:abstractNum w:abstractNumId="2" w15:restartNumberingAfterBreak="0">
     <w:nsid w:val="34322D13"/>
     <w:multiLevelType w:val="hybridMultilevel"/>
     <w:tmpl w:val="B8205954"/>
@@ -4659,7 +4673,7 @@
       </w:pPr>
     </w:lvl>
   </w:abstractNum>
-  <w:abstractNum w:abstractNumId="2" w15:restartNumberingAfterBreak="0">
+  <w:abstractNum w:abstractNumId="3" w15:restartNumberingAfterBreak="0">
     <w:nsid w:val="3CED0C1F"/>
     <w:multiLevelType w:val="hybridMultilevel"/>
     <w:tmpl w:val="B8205954"/>
@@ -4745,7 +4759,7 @@
       </w:pPr>
     </w:lvl>
   </w:abstractNum>
-  <w:abstractNum w:abstractNumId="3" w15:restartNumberingAfterBreak="0">
+  <w:abstractNum w:abstractNumId="4" w15:restartNumberingAfterBreak="0">
     <w:nsid w:val="49FA4F3A"/>
     <w:multiLevelType w:val="hybridMultilevel"/>
     <w:tmpl w:val="F3825C3A"/>
@@ -4834,7 +4848,7 @@
       </w:pPr>
     </w:lvl>
   </w:abstractNum>
-  <w:abstractNum w:abstractNumId="4" w15:restartNumberingAfterBreak="0">
+  <w:abstractNum w:abstractNumId="5" w15:restartNumberingAfterBreak="0">
     <w:nsid w:val="4A3F0B3A"/>
     <w:multiLevelType w:val="hybridMultilevel"/>
     <w:tmpl w:val="C296A2B0"/>
@@ -4923,7 +4937,7 @@
       </w:pPr>
     </w:lvl>
   </w:abstractNum>
-  <w:abstractNum w:abstractNumId="5" w15:restartNumberingAfterBreak="0">
+  <w:abstractNum w:abstractNumId="6" w15:restartNumberingAfterBreak="0">
     <w:nsid w:val="4F8A2E32"/>
     <w:multiLevelType w:val="hybridMultilevel"/>
     <w:tmpl w:val="2F26357E"/>
@@ -5012,7 +5026,7 @@
       </w:pPr>
     </w:lvl>
   </w:abstractNum>
-  <w:abstractNum w:abstractNumId="6" w15:restartNumberingAfterBreak="0">
+  <w:abstractNum w:abstractNumId="7" w15:restartNumberingAfterBreak="0">
     <w:nsid w:val="53DC66CD"/>
     <w:multiLevelType w:val="hybridMultilevel"/>
     <w:tmpl w:val="6C94E192"/>
@@ -5101,7 +5115,7 @@
       </w:pPr>
     </w:lvl>
   </w:abstractNum>
-  <w:abstractNum w:abstractNumId="7" w15:restartNumberingAfterBreak="0">
+  <w:abstractNum w:abstractNumId="8" w15:restartNumberingAfterBreak="0">
     <w:nsid w:val="64FF57CE"/>
     <w:multiLevelType w:val="hybridMultilevel"/>
     <w:tmpl w:val="56B82D68"/>
@@ -5190,7 +5204,7 @@
       </w:pPr>
     </w:lvl>
   </w:abstractNum>
-  <w:abstractNum w:abstractNumId="8" w15:restartNumberingAfterBreak="0">
+  <w:abstractNum w:abstractNumId="9" w15:restartNumberingAfterBreak="0">
     <w:nsid w:val="67E457C2"/>
     <w:multiLevelType w:val="hybridMultilevel"/>
     <w:tmpl w:val="E5EA07C2"/>
@@ -5276,7 +5290,7 @@
       </w:pPr>
     </w:lvl>
   </w:abstractNum>
-  <w:abstractNum w:abstractNumId="9" w15:restartNumberingAfterBreak="0">
+  <w:abstractNum w:abstractNumId="10" w15:restartNumberingAfterBreak="0">
     <w:nsid w:val="68097758"/>
     <w:multiLevelType w:val="hybridMultilevel"/>
     <w:tmpl w:val="9D8A3DD2"/>
@@ -5362,7 +5376,7 @@
       </w:pPr>
     </w:lvl>
   </w:abstractNum>
-  <w:abstractNum w:abstractNumId="10" w15:restartNumberingAfterBreak="0">
+  <w:abstractNum w:abstractNumId="11" w15:restartNumberingAfterBreak="0">
     <w:nsid w:val="72D1037A"/>
     <w:multiLevelType w:val="hybridMultilevel"/>
     <w:tmpl w:val="0B3A24FA"/>
@@ -5449,37 +5463,40 @@
     </w:lvl>
   </w:abstractNum>
   <w:num w:numId="1" w16cid:durableId="1441223606">
-    <w:abstractNumId w:val="3"/>
+    <w:abstractNumId w:val="4"/>
   </w:num>
   <w:num w:numId="2" w16cid:durableId="1816484459">
     <w:abstractNumId w:val="0"/>
   </w:num>
   <w:num w:numId="3" w16cid:durableId="30620795">
-    <w:abstractNumId w:val="4"/>
+    <w:abstractNumId w:val="5"/>
   </w:num>
   <w:num w:numId="4" w16cid:durableId="1670912772">
+    <w:abstractNumId w:val="8"/>
+  </w:num>
+  <w:num w:numId="5" w16cid:durableId="8722158">
+    <w:abstractNumId w:val="6"/>
+  </w:num>
+  <w:num w:numId="6" w16cid:durableId="948245444">
     <w:abstractNumId w:val="7"/>
   </w:num>
-  <w:num w:numId="5" w16cid:durableId="8722158">
-    <w:abstractNumId w:val="5"/>
-  </w:num>
-  <w:num w:numId="6" w16cid:durableId="948245444">
-    <w:abstractNumId w:val="6"/>
-  </w:num>
   <w:num w:numId="7" w16cid:durableId="561717095">
-    <w:abstractNumId w:val="8"/>
+    <w:abstractNumId w:val="9"/>
   </w:num>
   <w:num w:numId="8" w16cid:durableId="1966153954">
-    <w:abstractNumId w:val="1"/>
+    <w:abstractNumId w:val="2"/>
   </w:num>
   <w:num w:numId="9" w16cid:durableId="1417898917">
-    <w:abstractNumId w:val="9"/>
+    <w:abstractNumId w:val="10"/>
   </w:num>
   <w:num w:numId="10" w16cid:durableId="1169561887">
-    <w:abstractNumId w:val="10"/>
+    <w:abstractNumId w:val="11"/>
   </w:num>
   <w:num w:numId="11" w16cid:durableId="1161238014">
-    <w:abstractNumId w:val="2"/>
+    <w:abstractNumId w:val="3"/>
+  </w:num>
+  <w:num w:numId="12" w16cid:durableId="1120761591">
+    <w:abstractNumId w:val="1"/>
   </w:num>
 </w:numbering>
 </file>

</xml_diff>

<commit_message>
Updated will template to correct spacing issue on signature page and add 'initials' to initial line in footer
</commit_message>
<xml_diff>
--- a/docassemble/LAWVWillsClinic/data/templates/last_will_and_testament.docx
+++ b/docassemble/LAWVWillsClinic/data/templates/last_will_and_testament.docx
@@ -62,6 +62,7 @@
           <w:szCs w:val="24"/>
         </w:rPr>
       </w:pPr>
+      <w:proofErr w:type="gramStart"/>
       <w:r>
         <w:rPr>
           <w:rFonts w:ascii="Times New Roman" w:hAnsi="Times New Roman" w:cs="Times New Roman"/>
@@ -73,6 +74,7 @@
         </w:rPr>
         <w:t xml:space="preserve">{{ </w:t>
       </w:r>
+      <w:proofErr w:type="spellStart"/>
       <w:r>
         <w:rPr>
           <w:rFonts w:ascii="Times New Roman" w:hAnsi="Times New Roman" w:cs="Times New Roman"/>
@@ -82,7 +84,31 @@
           <w:iCs/>
           <w:szCs w:val="24"/>
         </w:rPr>
-        <w:t>testator.name.full(middle=”full”) }}</w:t>
+        <w:t>testator.name</w:t>
+      </w:r>
+      <w:proofErr w:type="gramEnd"/>
+      <w:r>
+        <w:rPr>
+          <w:rFonts w:ascii="Times New Roman" w:hAnsi="Times New Roman" w:cs="Times New Roman"/>
+          <w:b/>
+          <w:bCs/>
+          <w:i/>
+          <w:iCs/>
+          <w:szCs w:val="24"/>
+        </w:rPr>
+        <w:t>.full</w:t>
+      </w:r>
+      <w:proofErr w:type="spellEnd"/>
+      <w:r>
+        <w:rPr>
+          <w:rFonts w:ascii="Times New Roman" w:hAnsi="Times New Roman" w:cs="Times New Roman"/>
+          <w:b/>
+          <w:bCs/>
+          <w:i/>
+          <w:iCs/>
+          <w:szCs w:val="24"/>
+        </w:rPr>
+        <w:t>(middle=”full”) }}</w:t>
       </w:r>
     </w:p>
     <w:p>
@@ -114,12 +140,37 @@
         <w:tab/>
         <w:t xml:space="preserve">I, </w:t>
       </w:r>
-      <w:r>
-        <w:rPr>
-          <w:rFonts w:ascii="Times New Roman" w:hAnsi="Times New Roman" w:cs="Times New Roman"/>
-          <w:szCs w:val="24"/>
-        </w:rPr>
-        <w:t>{{ testator.name.full(middle=”full”)</w:t>
+      <w:proofErr w:type="gramStart"/>
+      <w:r>
+        <w:rPr>
+          <w:rFonts w:ascii="Times New Roman" w:hAnsi="Times New Roman" w:cs="Times New Roman"/>
+          <w:szCs w:val="24"/>
+        </w:rPr>
+        <w:t xml:space="preserve">{{ </w:t>
+      </w:r>
+      <w:proofErr w:type="spellStart"/>
+      <w:r>
+        <w:rPr>
+          <w:rFonts w:ascii="Times New Roman" w:hAnsi="Times New Roman" w:cs="Times New Roman"/>
+          <w:szCs w:val="24"/>
+        </w:rPr>
+        <w:t>testator.name</w:t>
+      </w:r>
+      <w:proofErr w:type="gramEnd"/>
+      <w:r>
+        <w:rPr>
+          <w:rFonts w:ascii="Times New Roman" w:hAnsi="Times New Roman" w:cs="Times New Roman"/>
+          <w:szCs w:val="24"/>
+        </w:rPr>
+        <w:t>.full</w:t>
+      </w:r>
+      <w:proofErr w:type="spellEnd"/>
+      <w:r>
+        <w:rPr>
+          <w:rFonts w:ascii="Times New Roman" w:hAnsi="Times New Roman" w:cs="Times New Roman"/>
+          <w:szCs w:val="24"/>
+        </w:rPr>
+        <w:t>(middle=”full”)</w:t>
       </w:r>
       <w:r>
         <w:rPr>
@@ -154,7 +205,23 @@
           <w:rFonts w:ascii="Times New Roman" w:hAnsi="Times New Roman" w:cs="Times New Roman"/>
           <w:szCs w:val="24"/>
         </w:rPr>
-        <w:t>{{ testator.address.county }}</w:t>
+        <w:t xml:space="preserve">{{ </w:t>
+      </w:r>
+      <w:proofErr w:type="spellStart"/>
+      <w:r>
+        <w:rPr>
+          <w:rFonts w:ascii="Times New Roman" w:hAnsi="Times New Roman" w:cs="Times New Roman"/>
+          <w:szCs w:val="24"/>
+        </w:rPr>
+        <w:t>testator.address.county</w:t>
+      </w:r>
+      <w:proofErr w:type="spellEnd"/>
+      <w:r>
+        <w:rPr>
+          <w:rFonts w:ascii="Times New Roman" w:hAnsi="Times New Roman" w:cs="Times New Roman"/>
+          <w:szCs w:val="24"/>
+        </w:rPr>
+        <w:t xml:space="preserve"> }}</w:t>
       </w:r>
       <w:r>
         <w:rPr>
@@ -252,7 +319,15 @@
           <w:rFonts w:ascii="Times New Roman" w:hAnsi="Times New Roman" w:cs="Times New Roman"/>
           <w:szCs w:val="24"/>
         </w:rPr>
-        <w:t>{% if married %}{% if children_of_marriage</w:t>
+        <w:t xml:space="preserve">{% if married %}{% if </w:t>
+      </w:r>
+      <w:proofErr w:type="spellStart"/>
+      <w:r>
+        <w:rPr>
+          <w:rFonts w:ascii="Times New Roman" w:hAnsi="Times New Roman" w:cs="Times New Roman"/>
+          <w:szCs w:val="24"/>
+        </w:rPr>
+        <w:t>children_of_marriage</w:t>
       </w:r>
       <w:r>
         <w:rPr>
@@ -261,19 +336,52 @@
         </w:rPr>
         <w:t>.there_are_any</w:t>
       </w:r>
-      <w:r>
-        <w:rPr>
-          <w:rFonts w:ascii="Times New Roman" w:hAnsi="Times New Roman" w:cs="Times New Roman"/>
-          <w:szCs w:val="24"/>
-        </w:rPr>
-        <w:t xml:space="preserve"> %}I am married to {{ spouse.name.full(middle=”full”) }}, and we have {{ children_of_marriage.</w:t>
-      </w:r>
-      <w:r>
-        <w:rPr>
-          <w:rFonts w:ascii="Times New Roman" w:hAnsi="Times New Roman" w:cs="Times New Roman"/>
-          <w:szCs w:val="24"/>
-        </w:rPr>
-        <w:t>number_as_word()</w:t>
+      <w:proofErr w:type="spellEnd"/>
+      <w:r>
+        <w:rPr>
+          <w:rFonts w:ascii="Times New Roman" w:hAnsi="Times New Roman" w:cs="Times New Roman"/>
+          <w:szCs w:val="24"/>
+        </w:rPr>
+        <w:t xml:space="preserve"> %}I am married to {{ </w:t>
+      </w:r>
+      <w:proofErr w:type="spellStart"/>
+      <w:r>
+        <w:rPr>
+          <w:rFonts w:ascii="Times New Roman" w:hAnsi="Times New Roman" w:cs="Times New Roman"/>
+          <w:szCs w:val="24"/>
+        </w:rPr>
+        <w:t>spouse.name.full</w:t>
+      </w:r>
+      <w:proofErr w:type="spellEnd"/>
+      <w:r>
+        <w:rPr>
+          <w:rFonts w:ascii="Times New Roman" w:hAnsi="Times New Roman" w:cs="Times New Roman"/>
+          <w:szCs w:val="24"/>
+        </w:rPr>
+        <w:t xml:space="preserve">(middle=”full”) }}, and we have {{ </w:t>
+      </w:r>
+      <w:proofErr w:type="spellStart"/>
+      <w:r>
+        <w:rPr>
+          <w:rFonts w:ascii="Times New Roman" w:hAnsi="Times New Roman" w:cs="Times New Roman"/>
+          <w:szCs w:val="24"/>
+        </w:rPr>
+        <w:t>children_of_marriage.</w:t>
+      </w:r>
+      <w:r>
+        <w:rPr>
+          <w:rFonts w:ascii="Times New Roman" w:hAnsi="Times New Roman" w:cs="Times New Roman"/>
+          <w:szCs w:val="24"/>
+        </w:rPr>
+        <w:t>number_as_word</w:t>
+      </w:r>
+      <w:proofErr w:type="spellEnd"/>
+      <w:r>
+        <w:rPr>
+          <w:rFonts w:ascii="Times New Roman" w:hAnsi="Times New Roman" w:cs="Times New Roman"/>
+          <w:szCs w:val="24"/>
+        </w:rPr>
+        <w:t>()</w:t>
       </w:r>
       <w:r>
         <w:rPr>
@@ -289,6 +397,7 @@
         </w:rPr>
         <w:t xml:space="preserve">{% if </w:t>
       </w:r>
+      <w:proofErr w:type="spellStart"/>
       <w:r>
         <w:rPr>
           <w:rFonts w:ascii="Times New Roman" w:hAnsi="Times New Roman" w:cs="Times New Roman"/>
@@ -303,6 +412,7 @@
         </w:rPr>
         <w:t>length</w:t>
       </w:r>
+      <w:proofErr w:type="spellEnd"/>
       <w:r>
         <w:rPr>
           <w:rFonts w:ascii="Times New Roman" w:hAnsi="Times New Roman" w:cs="Times New Roman"/>
@@ -364,35 +474,165 @@
           <w:rFonts w:ascii="Times New Roman" w:hAnsi="Times New Roman" w:cs="Times New Roman"/>
           <w:szCs w:val="24"/>
         </w:rPr>
-        <w:t xml:space="preserve"> {% if children_of_marriage|length == 1 %}</w:t>
-      </w:r>
-      <w:r>
-        <w:rPr>
-          <w:rFonts w:ascii="Times New Roman" w:hAnsi="Times New Roman" w:cs="Times New Roman"/>
-          <w:szCs w:val="24"/>
-        </w:rPr>
-        <w:t>{{ children_of_marriage[0].name.full(middle=”full”) }}</w:t>
-      </w:r>
-      <w:r>
-        <w:rPr>
-          <w:rFonts w:ascii="Times New Roman" w:hAnsi="Times New Roman" w:cs="Times New Roman"/>
-          <w:szCs w:val="24"/>
-        </w:rPr>
-        <w:t>{% elif children_of_marriage|length == 2 %}{{ children_of_marriage</w:t>
-      </w:r>
-      <w:r>
-        <w:rPr>
-          <w:rFonts w:ascii="Times New Roman" w:hAnsi="Times New Roman" w:cs="Times New Roman"/>
-          <w:szCs w:val="24"/>
-        </w:rPr>
-        <w:t>[0].name.full(middle=”full”) }} and {{ children_of_marriage</w:t>
-      </w:r>
-      <w:r>
-        <w:rPr>
-          <w:rFonts w:ascii="Times New Roman" w:hAnsi="Times New Roman" w:cs="Times New Roman"/>
-          <w:szCs w:val="24"/>
-        </w:rPr>
-        <w:t>[1].name.full(middle=”full”) }}</w:t>
+        <w:t xml:space="preserve"> {% if </w:t>
+      </w:r>
+      <w:proofErr w:type="spellStart"/>
+      <w:r>
+        <w:rPr>
+          <w:rFonts w:ascii="Times New Roman" w:hAnsi="Times New Roman" w:cs="Times New Roman"/>
+          <w:szCs w:val="24"/>
+        </w:rPr>
+        <w:t>children_of_marriage|length</w:t>
+      </w:r>
+      <w:proofErr w:type="spellEnd"/>
+      <w:r>
+        <w:rPr>
+          <w:rFonts w:ascii="Times New Roman" w:hAnsi="Times New Roman" w:cs="Times New Roman"/>
+          <w:szCs w:val="24"/>
+        </w:rPr>
+        <w:t xml:space="preserve"> == 1 %}</w:t>
+      </w:r>
+      <w:r>
+        <w:rPr>
+          <w:rFonts w:ascii="Times New Roman" w:hAnsi="Times New Roman" w:cs="Times New Roman"/>
+          <w:szCs w:val="24"/>
+        </w:rPr>
+        <w:t xml:space="preserve">{{ </w:t>
+      </w:r>
+      <w:proofErr w:type="spellStart"/>
+      <w:r>
+        <w:rPr>
+          <w:rFonts w:ascii="Times New Roman" w:hAnsi="Times New Roman" w:cs="Times New Roman"/>
+          <w:szCs w:val="24"/>
+        </w:rPr>
+        <w:t>children_of_marriage</w:t>
+      </w:r>
+      <w:proofErr w:type="spellEnd"/>
+      <w:r>
+        <w:rPr>
+          <w:rFonts w:ascii="Times New Roman" w:hAnsi="Times New Roman" w:cs="Times New Roman"/>
+          <w:szCs w:val="24"/>
+        </w:rPr>
+        <w:t>[0].</w:t>
+      </w:r>
+      <w:proofErr w:type="spellStart"/>
+      <w:r>
+        <w:rPr>
+          <w:rFonts w:ascii="Times New Roman" w:hAnsi="Times New Roman" w:cs="Times New Roman"/>
+          <w:szCs w:val="24"/>
+        </w:rPr>
+        <w:t>name.full</w:t>
+      </w:r>
+      <w:proofErr w:type="spellEnd"/>
+      <w:r>
+        <w:rPr>
+          <w:rFonts w:ascii="Times New Roman" w:hAnsi="Times New Roman" w:cs="Times New Roman"/>
+          <w:szCs w:val="24"/>
+        </w:rPr>
+        <w:t>(middle=”full”) }}</w:t>
+      </w:r>
+      <w:r>
+        <w:rPr>
+          <w:rFonts w:ascii="Times New Roman" w:hAnsi="Times New Roman" w:cs="Times New Roman"/>
+          <w:szCs w:val="24"/>
+        </w:rPr>
+        <w:t xml:space="preserve">{% </w:t>
+      </w:r>
+      <w:proofErr w:type="spellStart"/>
+      <w:r>
+        <w:rPr>
+          <w:rFonts w:ascii="Times New Roman" w:hAnsi="Times New Roman" w:cs="Times New Roman"/>
+          <w:szCs w:val="24"/>
+        </w:rPr>
+        <w:t>elif</w:t>
+      </w:r>
+      <w:proofErr w:type="spellEnd"/>
+      <w:r>
+        <w:rPr>
+          <w:rFonts w:ascii="Times New Roman" w:hAnsi="Times New Roman" w:cs="Times New Roman"/>
+          <w:szCs w:val="24"/>
+        </w:rPr>
+        <w:t xml:space="preserve"> </w:t>
+      </w:r>
+      <w:proofErr w:type="spellStart"/>
+      <w:r>
+        <w:rPr>
+          <w:rFonts w:ascii="Times New Roman" w:hAnsi="Times New Roman" w:cs="Times New Roman"/>
+          <w:szCs w:val="24"/>
+        </w:rPr>
+        <w:t>children_of_marriage|length</w:t>
+      </w:r>
+      <w:proofErr w:type="spellEnd"/>
+      <w:r>
+        <w:rPr>
+          <w:rFonts w:ascii="Times New Roman" w:hAnsi="Times New Roman" w:cs="Times New Roman"/>
+          <w:szCs w:val="24"/>
+        </w:rPr>
+        <w:t xml:space="preserve"> == 2 %}{{ </w:t>
+      </w:r>
+      <w:proofErr w:type="spellStart"/>
+      <w:r>
+        <w:rPr>
+          <w:rFonts w:ascii="Times New Roman" w:hAnsi="Times New Roman" w:cs="Times New Roman"/>
+          <w:szCs w:val="24"/>
+        </w:rPr>
+        <w:t>children_of_marriage</w:t>
+      </w:r>
+      <w:proofErr w:type="spellEnd"/>
+      <w:r>
+        <w:rPr>
+          <w:rFonts w:ascii="Times New Roman" w:hAnsi="Times New Roman" w:cs="Times New Roman"/>
+          <w:szCs w:val="24"/>
+        </w:rPr>
+        <w:t>[0].</w:t>
+      </w:r>
+      <w:proofErr w:type="spellStart"/>
+      <w:r>
+        <w:rPr>
+          <w:rFonts w:ascii="Times New Roman" w:hAnsi="Times New Roman" w:cs="Times New Roman"/>
+          <w:szCs w:val="24"/>
+        </w:rPr>
+        <w:t>name.full</w:t>
+      </w:r>
+      <w:proofErr w:type="spellEnd"/>
+      <w:r>
+        <w:rPr>
+          <w:rFonts w:ascii="Times New Roman" w:hAnsi="Times New Roman" w:cs="Times New Roman"/>
+          <w:szCs w:val="24"/>
+        </w:rPr>
+        <w:t xml:space="preserve">(middle=”full”) }} and {{ </w:t>
+      </w:r>
+      <w:proofErr w:type="spellStart"/>
+      <w:r>
+        <w:rPr>
+          <w:rFonts w:ascii="Times New Roman" w:hAnsi="Times New Roman" w:cs="Times New Roman"/>
+          <w:szCs w:val="24"/>
+        </w:rPr>
+        <w:t>children_of_marriage</w:t>
+      </w:r>
+      <w:proofErr w:type="spellEnd"/>
+      <w:r>
+        <w:rPr>
+          <w:rFonts w:ascii="Times New Roman" w:hAnsi="Times New Roman" w:cs="Times New Roman"/>
+          <w:szCs w:val="24"/>
+        </w:rPr>
+        <w:t>[1].</w:t>
+      </w:r>
+      <w:proofErr w:type="spellStart"/>
+      <w:r>
+        <w:rPr>
+          <w:rFonts w:ascii="Times New Roman" w:hAnsi="Times New Roman" w:cs="Times New Roman"/>
+          <w:szCs w:val="24"/>
+        </w:rPr>
+        <w:t>name.full</w:t>
+      </w:r>
+      <w:proofErr w:type="spellEnd"/>
+      <w:r>
+        <w:rPr>
+          <w:rFonts w:ascii="Times New Roman" w:hAnsi="Times New Roman" w:cs="Times New Roman"/>
+          <w:szCs w:val="24"/>
+        </w:rPr>
+        <w:t>(middle=”full”) }}</w:t>
       </w:r>
       <w:r>
         <w:rPr>
@@ -413,7 +653,15 @@
           <w:rFonts w:ascii="Times New Roman" w:hAnsi="Times New Roman" w:cs="Times New Roman"/>
           <w:szCs w:val="24"/>
         </w:rPr>
-        <w:t>child in children</w:t>
+        <w:t xml:space="preserve">child in </w:t>
+      </w:r>
+      <w:proofErr w:type="spellStart"/>
+      <w:r>
+        <w:rPr>
+          <w:rFonts w:ascii="Times New Roman" w:hAnsi="Times New Roman" w:cs="Times New Roman"/>
+          <w:szCs w:val="24"/>
+        </w:rPr>
+        <w:t>children</w:t>
       </w:r>
       <w:r>
         <w:rPr>
@@ -422,6 +670,7 @@
         </w:rPr>
         <w:t>_of_marriage</w:t>
       </w:r>
+      <w:proofErr w:type="spellEnd"/>
       <w:r>
         <w:rPr>
           <w:rFonts w:ascii="Times New Roman" w:hAnsi="Times New Roman" w:cs="Times New Roman"/>
@@ -441,7 +690,23 @@
           <w:rFonts w:ascii="Times New Roman" w:hAnsi="Times New Roman" w:cs="Times New Roman"/>
           <w:szCs w:val="24"/>
         </w:rPr>
-        <w:t xml:space="preserve"> if loop.first %}</w:t>
+        <w:t xml:space="preserve"> if </w:t>
+      </w:r>
+      <w:proofErr w:type="spellStart"/>
+      <w:r>
+        <w:rPr>
+          <w:rFonts w:ascii="Times New Roman" w:hAnsi="Times New Roman" w:cs="Times New Roman"/>
+          <w:szCs w:val="24"/>
+        </w:rPr>
+        <w:t>loop.first</w:t>
+      </w:r>
+      <w:proofErr w:type="spellEnd"/>
+      <w:r>
+        <w:rPr>
+          <w:rFonts w:ascii="Times New Roman" w:hAnsi="Times New Roman" w:cs="Times New Roman"/>
+          <w:szCs w:val="24"/>
+        </w:rPr>
+        <w:t xml:space="preserve"> %}</w:t>
       </w:r>
       <w:r>
         <w:rPr>
@@ -450,6 +715,7 @@
         </w:rPr>
         <w:t xml:space="preserve">{{ </w:t>
       </w:r>
+      <w:proofErr w:type="spellStart"/>
       <w:r>
         <w:rPr>
           <w:rFonts w:ascii="Times New Roman" w:hAnsi="Times New Roman" w:cs="Times New Roman"/>
@@ -462,7 +728,15 @@
           <w:rFonts w:ascii="Times New Roman" w:hAnsi="Times New Roman" w:cs="Times New Roman"/>
           <w:szCs w:val="24"/>
         </w:rPr>
-        <w:t>.name.full(middle=”full”)</w:t>
+        <w:t>.name.full</w:t>
+      </w:r>
+      <w:proofErr w:type="spellEnd"/>
+      <w:r>
+        <w:rPr>
+          <w:rFonts w:ascii="Times New Roman" w:hAnsi="Times New Roman" w:cs="Times New Roman"/>
+          <w:szCs w:val="24"/>
+        </w:rPr>
+        <w:t>(middle=”full”)</w:t>
       </w:r>
       <w:r>
         <w:rPr>
@@ -476,8 +750,25 @@
           <w:rFonts w:ascii="Times New Roman" w:hAnsi="Times New Roman" w:cs="Times New Roman"/>
           <w:szCs w:val="24"/>
         </w:rPr>
-        <w:t xml:space="preserve">{% elif </w:t>
-      </w:r>
+        <w:t xml:space="preserve">{% </w:t>
+      </w:r>
+      <w:proofErr w:type="spellStart"/>
+      <w:r>
+        <w:rPr>
+          <w:rFonts w:ascii="Times New Roman" w:hAnsi="Times New Roman" w:cs="Times New Roman"/>
+          <w:szCs w:val="24"/>
+        </w:rPr>
+        <w:t>elif</w:t>
+      </w:r>
+      <w:proofErr w:type="spellEnd"/>
+      <w:r>
+        <w:rPr>
+          <w:rFonts w:ascii="Times New Roman" w:hAnsi="Times New Roman" w:cs="Times New Roman"/>
+          <w:szCs w:val="24"/>
+        </w:rPr>
+        <w:t xml:space="preserve"> </w:t>
+      </w:r>
+      <w:proofErr w:type="spellStart"/>
       <w:r>
         <w:rPr>
           <w:rFonts w:ascii="Times New Roman" w:hAnsi="Times New Roman" w:cs="Times New Roman"/>
@@ -485,6 +776,7 @@
         </w:rPr>
         <w:t>loop.last</w:t>
       </w:r>
+      <w:proofErr w:type="spellEnd"/>
       <w:r>
         <w:rPr>
           <w:rFonts w:ascii="Times New Roman" w:hAnsi="Times New Roman" w:cs="Times New Roman"/>
@@ -504,14 +796,30 @@
           <w:rFonts w:ascii="Times New Roman" w:hAnsi="Times New Roman" w:cs="Times New Roman"/>
           <w:szCs w:val="24"/>
         </w:rPr>
-        <w:t>and {{ child</w:t>
-      </w:r>
-      <w:r>
-        <w:rPr>
-          <w:rFonts w:ascii="Times New Roman" w:hAnsi="Times New Roman" w:cs="Times New Roman"/>
-          <w:szCs w:val="24"/>
-        </w:rPr>
-        <w:t>.name.full(middle=”full”)</w:t>
+        <w:t xml:space="preserve">and {{ </w:t>
+      </w:r>
+      <w:proofErr w:type="spellStart"/>
+      <w:r>
+        <w:rPr>
+          <w:rFonts w:ascii="Times New Roman" w:hAnsi="Times New Roman" w:cs="Times New Roman"/>
+          <w:szCs w:val="24"/>
+        </w:rPr>
+        <w:t>child</w:t>
+      </w:r>
+      <w:r>
+        <w:rPr>
+          <w:rFonts w:ascii="Times New Roman" w:hAnsi="Times New Roman" w:cs="Times New Roman"/>
+          <w:szCs w:val="24"/>
+        </w:rPr>
+        <w:t>.name.full</w:t>
+      </w:r>
+      <w:proofErr w:type="spellEnd"/>
+      <w:r>
+        <w:rPr>
+          <w:rFonts w:ascii="Times New Roman" w:hAnsi="Times New Roman" w:cs="Times New Roman"/>
+          <w:szCs w:val="24"/>
+        </w:rPr>
+        <w:t>(middle=”full”)</w:t>
       </w:r>
       <w:r>
         <w:rPr>
@@ -525,14 +833,30 @@
           <w:rFonts w:ascii="Times New Roman" w:hAnsi="Times New Roman" w:cs="Times New Roman"/>
           <w:szCs w:val="24"/>
         </w:rPr>
-        <w:t>{% else %}, {{ child</w:t>
-      </w:r>
-      <w:r>
-        <w:rPr>
-          <w:rFonts w:ascii="Times New Roman" w:hAnsi="Times New Roman" w:cs="Times New Roman"/>
-          <w:szCs w:val="24"/>
-        </w:rPr>
-        <w:t>.name.full(middle=”full”)</w:t>
+        <w:t xml:space="preserve">{% else %}, {{ </w:t>
+      </w:r>
+      <w:proofErr w:type="spellStart"/>
+      <w:r>
+        <w:rPr>
+          <w:rFonts w:ascii="Times New Roman" w:hAnsi="Times New Roman" w:cs="Times New Roman"/>
+          <w:szCs w:val="24"/>
+        </w:rPr>
+        <w:t>child</w:t>
+      </w:r>
+      <w:r>
+        <w:rPr>
+          <w:rFonts w:ascii="Times New Roman" w:hAnsi="Times New Roman" w:cs="Times New Roman"/>
+          <w:szCs w:val="24"/>
+        </w:rPr>
+        <w:t>.name.full</w:t>
+      </w:r>
+      <w:proofErr w:type="spellEnd"/>
+      <w:r>
+        <w:rPr>
+          <w:rFonts w:ascii="Times New Roman" w:hAnsi="Times New Roman" w:cs="Times New Roman"/>
+          <w:szCs w:val="24"/>
+        </w:rPr>
+        <w:t>(middle=”full”)</w:t>
       </w:r>
       <w:r>
         <w:rPr>
@@ -546,7 +870,23 @@
           <w:rFonts w:ascii="Times New Roman" w:hAnsi="Times New Roman" w:cs="Times New Roman"/>
           <w:szCs w:val="24"/>
         </w:rPr>
-        <w:t>{% endfor %}</w:t>
+        <w:t xml:space="preserve">{% </w:t>
+      </w:r>
+      <w:proofErr w:type="spellStart"/>
+      <w:r>
+        <w:rPr>
+          <w:rFonts w:ascii="Times New Roman" w:hAnsi="Times New Roman" w:cs="Times New Roman"/>
+          <w:szCs w:val="24"/>
+        </w:rPr>
+        <w:t>endfor</w:t>
+      </w:r>
+      <w:proofErr w:type="spellEnd"/>
+      <w:r>
+        <w:rPr>
+          <w:rFonts w:ascii="Times New Roman" w:hAnsi="Times New Roman" w:cs="Times New Roman"/>
+          <w:szCs w:val="24"/>
+        </w:rPr>
+        <w:t xml:space="preserve"> %}</w:t>
       </w:r>
       <w:r>
         <w:rPr>
@@ -574,7 +914,39 @@
           <w:rFonts w:ascii="Times New Roman" w:hAnsi="Times New Roman" w:cs="Times New Roman"/>
           <w:szCs w:val="24"/>
         </w:rPr>
-        <w:t>{% else %}I am married to {{ spouse.name.full(middle=”full”) }}, and we have no children together.</w:t>
+        <w:t xml:space="preserve">{% else </w:t>
+      </w:r>
+      <w:proofErr w:type="gramStart"/>
+      <w:r>
+        <w:rPr>
+          <w:rFonts w:ascii="Times New Roman" w:hAnsi="Times New Roman" w:cs="Times New Roman"/>
+          <w:szCs w:val="24"/>
+        </w:rPr>
+        <w:t>%}I</w:t>
+      </w:r>
+      <w:proofErr w:type="gramEnd"/>
+      <w:r>
+        <w:rPr>
+          <w:rFonts w:ascii="Times New Roman" w:hAnsi="Times New Roman" w:cs="Times New Roman"/>
+          <w:szCs w:val="24"/>
+        </w:rPr>
+        <w:t xml:space="preserve"> am married to {{ </w:t>
+      </w:r>
+      <w:proofErr w:type="spellStart"/>
+      <w:r>
+        <w:rPr>
+          <w:rFonts w:ascii="Times New Roman" w:hAnsi="Times New Roman" w:cs="Times New Roman"/>
+          <w:szCs w:val="24"/>
+        </w:rPr>
+        <w:t>spouse.name.full</w:t>
+      </w:r>
+      <w:proofErr w:type="spellEnd"/>
+      <w:r>
+        <w:rPr>
+          <w:rFonts w:ascii="Times New Roman" w:hAnsi="Times New Roman" w:cs="Times New Roman"/>
+          <w:szCs w:val="24"/>
+        </w:rPr>
+        <w:t>(middle=”full”) }}, and we have no children together.</w:t>
       </w:r>
       <w:r>
         <w:rPr>
@@ -588,7 +960,23 @@
           <w:rFonts w:ascii="Times New Roman" w:hAnsi="Times New Roman" w:cs="Times New Roman"/>
           <w:szCs w:val="24"/>
         </w:rPr>
-        <w:t>{% endif %}{% else %}I am unmarried.</w:t>
+        <w:t xml:space="preserve">{% endif </w:t>
+      </w:r>
+      <w:proofErr w:type="gramStart"/>
+      <w:r>
+        <w:rPr>
+          <w:rFonts w:ascii="Times New Roman" w:hAnsi="Times New Roman" w:cs="Times New Roman"/>
+          <w:szCs w:val="24"/>
+        </w:rPr>
+        <w:t>%}{</w:t>
+      </w:r>
+      <w:proofErr w:type="gramEnd"/>
+      <w:r>
+        <w:rPr>
+          <w:rFonts w:ascii="Times New Roman" w:hAnsi="Times New Roman" w:cs="Times New Roman"/>
+          <w:szCs w:val="24"/>
+        </w:rPr>
+        <w:t>% else %}I am unmarried.</w:t>
       </w:r>
       <w:r>
         <w:rPr>
@@ -602,7 +990,15 @@
           <w:rFonts w:ascii="Times New Roman" w:hAnsi="Times New Roman" w:cs="Times New Roman"/>
           <w:szCs w:val="24"/>
         </w:rPr>
-        <w:t>{% endif %}{% if other_children</w:t>
+        <w:t xml:space="preserve">{% endif %}{% if </w:t>
+      </w:r>
+      <w:proofErr w:type="spellStart"/>
+      <w:r>
+        <w:rPr>
+          <w:rFonts w:ascii="Times New Roman" w:hAnsi="Times New Roman" w:cs="Times New Roman"/>
+          <w:szCs w:val="24"/>
+        </w:rPr>
+        <w:t>other_children</w:t>
       </w:r>
       <w:r>
         <w:rPr>
@@ -611,6 +1007,7 @@
         </w:rPr>
         <w:t>.there_are_any</w:t>
       </w:r>
+      <w:proofErr w:type="spellEnd"/>
       <w:r>
         <w:rPr>
           <w:rFonts w:ascii="Times New Roman" w:hAnsi="Times New Roman" w:cs="Times New Roman"/>
@@ -625,6 +1022,7 @@
         </w:rPr>
         <w:t xml:space="preserve"> </w:t>
       </w:r>
+      <w:proofErr w:type="spellStart"/>
       <w:r>
         <w:rPr>
           <w:rFonts w:ascii="Times New Roman" w:hAnsi="Times New Roman" w:cs="Times New Roman"/>
@@ -639,12 +1037,21 @@
         </w:rPr>
         <w:t>.there_are_any</w:t>
       </w:r>
-      <w:r>
-        <w:rPr>
-          <w:rFonts w:ascii="Times New Roman" w:hAnsi="Times New Roman" w:cs="Times New Roman"/>
-          <w:szCs w:val="24"/>
-        </w:rPr>
-        <w:t xml:space="preserve"> %}also {% endif %}have {{ other_chi</w:t>
+      <w:proofErr w:type="spellEnd"/>
+      <w:r>
+        <w:rPr>
+          <w:rFonts w:ascii="Times New Roman" w:hAnsi="Times New Roman" w:cs="Times New Roman"/>
+          <w:szCs w:val="24"/>
+        </w:rPr>
+        <w:t xml:space="preserve"> %}also {% endif %}have {{ </w:t>
+      </w:r>
+      <w:proofErr w:type="spellStart"/>
+      <w:r>
+        <w:rPr>
+          <w:rFonts w:ascii="Times New Roman" w:hAnsi="Times New Roman" w:cs="Times New Roman"/>
+          <w:szCs w:val="24"/>
+        </w:rPr>
+        <w:t>other_chi</w:t>
       </w:r>
       <w:r>
         <w:rPr>
@@ -665,7 +1072,15 @@
           <w:rFonts w:ascii="Times New Roman" w:hAnsi="Times New Roman" w:cs="Times New Roman"/>
           <w:szCs w:val="24"/>
         </w:rPr>
-        <w:t>number_as_word()</w:t>
+        <w:t>number_as_word</w:t>
+      </w:r>
+      <w:proofErr w:type="spellEnd"/>
+      <w:r>
+        <w:rPr>
+          <w:rFonts w:ascii="Times New Roman" w:hAnsi="Times New Roman" w:cs="Times New Roman"/>
+          <w:szCs w:val="24"/>
+        </w:rPr>
+        <w:t>()</w:t>
       </w:r>
       <w:r>
         <w:rPr>
@@ -681,6 +1096,7 @@
         </w:rPr>
         <w:t xml:space="preserve">{% if </w:t>
       </w:r>
+      <w:proofErr w:type="spellStart"/>
       <w:r>
         <w:rPr>
           <w:rFonts w:ascii="Times New Roman" w:hAnsi="Times New Roman" w:cs="Times New Roman"/>
@@ -693,7 +1109,15 @@
           <w:rFonts w:ascii="Times New Roman" w:hAnsi="Times New Roman" w:cs="Times New Roman"/>
           <w:szCs w:val="24"/>
         </w:rPr>
-        <w:t>children|length == 1 %}</w:t>
+        <w:t>children|length</w:t>
+      </w:r>
+      <w:proofErr w:type="spellEnd"/>
+      <w:r>
+        <w:rPr>
+          <w:rFonts w:ascii="Times New Roman" w:hAnsi="Times New Roman" w:cs="Times New Roman"/>
+          <w:szCs w:val="24"/>
+        </w:rPr>
+        <w:t xml:space="preserve"> == 1 %}</w:t>
       </w:r>
       <w:r>
         <w:rPr>
@@ -742,7 +1166,23 @@
           <w:rFonts w:ascii="Times New Roman" w:hAnsi="Times New Roman" w:cs="Times New Roman"/>
           <w:szCs w:val="24"/>
         </w:rPr>
-        <w:t xml:space="preserve">{% if other_children|length </w:t>
+        <w:t xml:space="preserve">{% if </w:t>
+      </w:r>
+      <w:proofErr w:type="spellStart"/>
+      <w:r>
+        <w:rPr>
+          <w:rFonts w:ascii="Times New Roman" w:hAnsi="Times New Roman" w:cs="Times New Roman"/>
+          <w:szCs w:val="24"/>
+        </w:rPr>
+        <w:t>other_children|length</w:t>
+      </w:r>
+      <w:proofErr w:type="spellEnd"/>
+      <w:r>
+        <w:rPr>
+          <w:rFonts w:ascii="Times New Roman" w:hAnsi="Times New Roman" w:cs="Times New Roman"/>
+          <w:szCs w:val="24"/>
+        </w:rPr>
+        <w:t xml:space="preserve"> </w:t>
       </w:r>
       <w:r>
         <w:rPr>
@@ -750,7 +1190,263 @@
           <w:szCs w:val="24"/>
         </w:rPr>
         <w:lastRenderedPageBreak/>
-        <w:t>== 1 %}{{ other_children[0].name.full(middle=”full”) }}{% elif other_children |length == 2 %}{{ other_children [0].name.full(middle=”full”) }} and {{ other_children [1].name.full(middle=”full”) }}{% else %}{% for child in other_children %}{% if loop.first %}{{ child.name.full(middle=”full”) }}{% elif loop.last %}, and {{ child.name.full(middle=”full”) }}{% else %}, {{ child.name.full(middle=”full”) }}{% endif %}{% endfor %}{% endif %}</w:t>
+        <w:t xml:space="preserve">== 1 %}{{ </w:t>
+      </w:r>
+      <w:proofErr w:type="spellStart"/>
+      <w:r>
+        <w:rPr>
+          <w:rFonts w:ascii="Times New Roman" w:hAnsi="Times New Roman" w:cs="Times New Roman"/>
+          <w:szCs w:val="24"/>
+        </w:rPr>
+        <w:t>other_children</w:t>
+      </w:r>
+      <w:proofErr w:type="spellEnd"/>
+      <w:r>
+        <w:rPr>
+          <w:rFonts w:ascii="Times New Roman" w:hAnsi="Times New Roman" w:cs="Times New Roman"/>
+          <w:szCs w:val="24"/>
+        </w:rPr>
+        <w:t>[0].</w:t>
+      </w:r>
+      <w:proofErr w:type="spellStart"/>
+      <w:r>
+        <w:rPr>
+          <w:rFonts w:ascii="Times New Roman" w:hAnsi="Times New Roman" w:cs="Times New Roman"/>
+          <w:szCs w:val="24"/>
+        </w:rPr>
+        <w:t>name.full</w:t>
+      </w:r>
+      <w:proofErr w:type="spellEnd"/>
+      <w:r>
+        <w:rPr>
+          <w:rFonts w:ascii="Times New Roman" w:hAnsi="Times New Roman" w:cs="Times New Roman"/>
+          <w:szCs w:val="24"/>
+        </w:rPr>
+        <w:t xml:space="preserve">(middle=”full”) }}{% </w:t>
+      </w:r>
+      <w:proofErr w:type="spellStart"/>
+      <w:r>
+        <w:rPr>
+          <w:rFonts w:ascii="Times New Roman" w:hAnsi="Times New Roman" w:cs="Times New Roman"/>
+          <w:szCs w:val="24"/>
+        </w:rPr>
+        <w:t>elif</w:t>
+      </w:r>
+      <w:proofErr w:type="spellEnd"/>
+      <w:r>
+        <w:rPr>
+          <w:rFonts w:ascii="Times New Roman" w:hAnsi="Times New Roman" w:cs="Times New Roman"/>
+          <w:szCs w:val="24"/>
+        </w:rPr>
+        <w:t xml:space="preserve"> </w:t>
+      </w:r>
+      <w:proofErr w:type="spellStart"/>
+      <w:r>
+        <w:rPr>
+          <w:rFonts w:ascii="Times New Roman" w:hAnsi="Times New Roman" w:cs="Times New Roman"/>
+          <w:szCs w:val="24"/>
+        </w:rPr>
+        <w:t>other_children</w:t>
+      </w:r>
+      <w:proofErr w:type="spellEnd"/>
+      <w:r>
+        <w:rPr>
+          <w:rFonts w:ascii="Times New Roman" w:hAnsi="Times New Roman" w:cs="Times New Roman"/>
+          <w:szCs w:val="24"/>
+        </w:rPr>
+        <w:t xml:space="preserve"> |length == 2 %}{{ </w:t>
+      </w:r>
+      <w:proofErr w:type="spellStart"/>
+      <w:r>
+        <w:rPr>
+          <w:rFonts w:ascii="Times New Roman" w:hAnsi="Times New Roman" w:cs="Times New Roman"/>
+          <w:szCs w:val="24"/>
+        </w:rPr>
+        <w:t>other_children</w:t>
+      </w:r>
+      <w:proofErr w:type="spellEnd"/>
+      <w:r>
+        <w:rPr>
+          <w:rFonts w:ascii="Times New Roman" w:hAnsi="Times New Roman" w:cs="Times New Roman"/>
+          <w:szCs w:val="24"/>
+        </w:rPr>
+        <w:t xml:space="preserve"> [0].</w:t>
+      </w:r>
+      <w:proofErr w:type="spellStart"/>
+      <w:r>
+        <w:rPr>
+          <w:rFonts w:ascii="Times New Roman" w:hAnsi="Times New Roman" w:cs="Times New Roman"/>
+          <w:szCs w:val="24"/>
+        </w:rPr>
+        <w:t>name.full</w:t>
+      </w:r>
+      <w:proofErr w:type="spellEnd"/>
+      <w:r>
+        <w:rPr>
+          <w:rFonts w:ascii="Times New Roman" w:hAnsi="Times New Roman" w:cs="Times New Roman"/>
+          <w:szCs w:val="24"/>
+        </w:rPr>
+        <w:t xml:space="preserve">(middle=”full”) }} and {{ </w:t>
+      </w:r>
+      <w:proofErr w:type="spellStart"/>
+      <w:r>
+        <w:rPr>
+          <w:rFonts w:ascii="Times New Roman" w:hAnsi="Times New Roman" w:cs="Times New Roman"/>
+          <w:szCs w:val="24"/>
+        </w:rPr>
+        <w:t>other_children</w:t>
+      </w:r>
+      <w:proofErr w:type="spellEnd"/>
+      <w:r>
+        <w:rPr>
+          <w:rFonts w:ascii="Times New Roman" w:hAnsi="Times New Roman" w:cs="Times New Roman"/>
+          <w:szCs w:val="24"/>
+        </w:rPr>
+        <w:t xml:space="preserve"> [1].</w:t>
+      </w:r>
+      <w:proofErr w:type="spellStart"/>
+      <w:r>
+        <w:rPr>
+          <w:rFonts w:ascii="Times New Roman" w:hAnsi="Times New Roman" w:cs="Times New Roman"/>
+          <w:szCs w:val="24"/>
+        </w:rPr>
+        <w:t>name.full</w:t>
+      </w:r>
+      <w:proofErr w:type="spellEnd"/>
+      <w:r>
+        <w:rPr>
+          <w:rFonts w:ascii="Times New Roman" w:hAnsi="Times New Roman" w:cs="Times New Roman"/>
+          <w:szCs w:val="24"/>
+        </w:rPr>
+        <w:t xml:space="preserve">(middle=”full”) }}{% else %}{% for child in </w:t>
+      </w:r>
+      <w:proofErr w:type="spellStart"/>
+      <w:r>
+        <w:rPr>
+          <w:rFonts w:ascii="Times New Roman" w:hAnsi="Times New Roman" w:cs="Times New Roman"/>
+          <w:szCs w:val="24"/>
+        </w:rPr>
+        <w:t>other_children</w:t>
+      </w:r>
+      <w:proofErr w:type="spellEnd"/>
+      <w:r>
+        <w:rPr>
+          <w:rFonts w:ascii="Times New Roman" w:hAnsi="Times New Roman" w:cs="Times New Roman"/>
+          <w:szCs w:val="24"/>
+        </w:rPr>
+        <w:t xml:space="preserve"> %}{% if </w:t>
+      </w:r>
+      <w:proofErr w:type="spellStart"/>
+      <w:r>
+        <w:rPr>
+          <w:rFonts w:ascii="Times New Roman" w:hAnsi="Times New Roman" w:cs="Times New Roman"/>
+          <w:szCs w:val="24"/>
+        </w:rPr>
+        <w:t>loop.first</w:t>
+      </w:r>
+      <w:proofErr w:type="spellEnd"/>
+      <w:r>
+        <w:rPr>
+          <w:rFonts w:ascii="Times New Roman" w:hAnsi="Times New Roman" w:cs="Times New Roman"/>
+          <w:szCs w:val="24"/>
+        </w:rPr>
+        <w:t xml:space="preserve"> %}{{ </w:t>
+      </w:r>
+      <w:proofErr w:type="spellStart"/>
+      <w:r>
+        <w:rPr>
+          <w:rFonts w:ascii="Times New Roman" w:hAnsi="Times New Roman" w:cs="Times New Roman"/>
+          <w:szCs w:val="24"/>
+        </w:rPr>
+        <w:t>child.name.full</w:t>
+      </w:r>
+      <w:proofErr w:type="spellEnd"/>
+      <w:r>
+        <w:rPr>
+          <w:rFonts w:ascii="Times New Roman" w:hAnsi="Times New Roman" w:cs="Times New Roman"/>
+          <w:szCs w:val="24"/>
+        </w:rPr>
+        <w:t xml:space="preserve">(middle=”full”) }}{% </w:t>
+      </w:r>
+      <w:proofErr w:type="spellStart"/>
+      <w:r>
+        <w:rPr>
+          <w:rFonts w:ascii="Times New Roman" w:hAnsi="Times New Roman" w:cs="Times New Roman"/>
+          <w:szCs w:val="24"/>
+        </w:rPr>
+        <w:t>elif</w:t>
+      </w:r>
+      <w:proofErr w:type="spellEnd"/>
+      <w:r>
+        <w:rPr>
+          <w:rFonts w:ascii="Times New Roman" w:hAnsi="Times New Roman" w:cs="Times New Roman"/>
+          <w:szCs w:val="24"/>
+        </w:rPr>
+        <w:t xml:space="preserve"> </w:t>
+      </w:r>
+      <w:proofErr w:type="spellStart"/>
+      <w:r>
+        <w:rPr>
+          <w:rFonts w:ascii="Times New Roman" w:hAnsi="Times New Roman" w:cs="Times New Roman"/>
+          <w:szCs w:val="24"/>
+        </w:rPr>
+        <w:t>loop.last</w:t>
+      </w:r>
+      <w:proofErr w:type="spellEnd"/>
+      <w:r>
+        <w:rPr>
+          <w:rFonts w:ascii="Times New Roman" w:hAnsi="Times New Roman" w:cs="Times New Roman"/>
+          <w:szCs w:val="24"/>
+        </w:rPr>
+        <w:t xml:space="preserve"> %}, and {{ </w:t>
+      </w:r>
+      <w:proofErr w:type="spellStart"/>
+      <w:r>
+        <w:rPr>
+          <w:rFonts w:ascii="Times New Roman" w:hAnsi="Times New Roman" w:cs="Times New Roman"/>
+          <w:szCs w:val="24"/>
+        </w:rPr>
+        <w:t>child.name.full</w:t>
+      </w:r>
+      <w:proofErr w:type="spellEnd"/>
+      <w:r>
+        <w:rPr>
+          <w:rFonts w:ascii="Times New Roman" w:hAnsi="Times New Roman" w:cs="Times New Roman"/>
+          <w:szCs w:val="24"/>
+        </w:rPr>
+        <w:t xml:space="preserve">(middle=”full”) }}{% else %}, {{ </w:t>
+      </w:r>
+      <w:proofErr w:type="spellStart"/>
+      <w:r>
+        <w:rPr>
+          <w:rFonts w:ascii="Times New Roman" w:hAnsi="Times New Roman" w:cs="Times New Roman"/>
+          <w:szCs w:val="24"/>
+        </w:rPr>
+        <w:t>child.name.full</w:t>
+      </w:r>
+      <w:proofErr w:type="spellEnd"/>
+      <w:r>
+        <w:rPr>
+          <w:rFonts w:ascii="Times New Roman" w:hAnsi="Times New Roman" w:cs="Times New Roman"/>
+          <w:szCs w:val="24"/>
+        </w:rPr>
+        <w:t xml:space="preserve">(middle=”full”) }}{% endif %}{% </w:t>
+      </w:r>
+      <w:proofErr w:type="spellStart"/>
+      <w:r>
+        <w:rPr>
+          <w:rFonts w:ascii="Times New Roman" w:hAnsi="Times New Roman" w:cs="Times New Roman"/>
+          <w:szCs w:val="24"/>
+        </w:rPr>
+        <w:t>endfor</w:t>
+      </w:r>
+      <w:proofErr w:type="spellEnd"/>
+      <w:r>
+        <w:rPr>
+          <w:rFonts w:ascii="Times New Roman" w:hAnsi="Times New Roman" w:cs="Times New Roman"/>
+          <w:szCs w:val="24"/>
+        </w:rPr>
+        <w:t xml:space="preserve"> %}{% endif %}</w:t>
       </w:r>
       <w:r>
         <w:rPr>
@@ -764,14 +1460,46 @@
           <w:rFonts w:ascii="Times New Roman" w:hAnsi="Times New Roman" w:cs="Times New Roman"/>
           <w:szCs w:val="24"/>
         </w:rPr>
-        <w:t>{% else %}</w:t>
-      </w:r>
-      <w:r>
-        <w:rPr>
-          <w:rFonts w:ascii="Times New Roman" w:hAnsi="Times New Roman" w:cs="Times New Roman"/>
-          <w:szCs w:val="24"/>
-        </w:rPr>
-        <w:t>{% if children_of_marriage.there_are_any %}I have no other children.</w:t>
+        <w:t xml:space="preserve">{% else </w:t>
+      </w:r>
+      <w:proofErr w:type="gramStart"/>
+      <w:r>
+        <w:rPr>
+          <w:rFonts w:ascii="Times New Roman" w:hAnsi="Times New Roman" w:cs="Times New Roman"/>
+          <w:szCs w:val="24"/>
+        </w:rPr>
+        <w:t>%}</w:t>
+      </w:r>
+      <w:r>
+        <w:rPr>
+          <w:rFonts w:ascii="Times New Roman" w:hAnsi="Times New Roman" w:cs="Times New Roman"/>
+          <w:szCs w:val="24"/>
+        </w:rPr>
+        <w:t>{</w:t>
+      </w:r>
+      <w:proofErr w:type="gramEnd"/>
+      <w:r>
+        <w:rPr>
+          <w:rFonts w:ascii="Times New Roman" w:hAnsi="Times New Roman" w:cs="Times New Roman"/>
+          <w:szCs w:val="24"/>
+        </w:rPr>
+        <w:t xml:space="preserve">% if </w:t>
+      </w:r>
+      <w:proofErr w:type="spellStart"/>
+      <w:r>
+        <w:rPr>
+          <w:rFonts w:ascii="Times New Roman" w:hAnsi="Times New Roman" w:cs="Times New Roman"/>
+          <w:szCs w:val="24"/>
+        </w:rPr>
+        <w:t>children_of_marriage.there_are_any</w:t>
+      </w:r>
+      <w:proofErr w:type="spellEnd"/>
+      <w:r>
+        <w:rPr>
+          <w:rFonts w:ascii="Times New Roman" w:hAnsi="Times New Roman" w:cs="Times New Roman"/>
+          <w:szCs w:val="24"/>
+        </w:rPr>
+        <w:t xml:space="preserve"> %}I have no other children.</w:t>
       </w:r>
       <w:r>
         <w:rPr>
@@ -785,7 +1513,23 @@
           <w:rFonts w:ascii="Times New Roman" w:hAnsi="Times New Roman" w:cs="Times New Roman"/>
           <w:szCs w:val="24"/>
         </w:rPr>
-        <w:t>{% else %}I have no children.</w:t>
+        <w:t xml:space="preserve">{% else </w:t>
+      </w:r>
+      <w:proofErr w:type="gramStart"/>
+      <w:r>
+        <w:rPr>
+          <w:rFonts w:ascii="Times New Roman" w:hAnsi="Times New Roman" w:cs="Times New Roman"/>
+          <w:szCs w:val="24"/>
+        </w:rPr>
+        <w:t>%}I</w:t>
+      </w:r>
+      <w:proofErr w:type="gramEnd"/>
+      <w:r>
+        <w:rPr>
+          <w:rFonts w:ascii="Times New Roman" w:hAnsi="Times New Roman" w:cs="Times New Roman"/>
+          <w:szCs w:val="24"/>
+        </w:rPr>
+        <w:t xml:space="preserve"> have no children.</w:t>
       </w:r>
       <w:r>
         <w:rPr>
@@ -799,36 +1543,925 @@
           <w:rFonts w:ascii="Times New Roman" w:hAnsi="Times New Roman" w:cs="Times New Roman"/>
           <w:szCs w:val="24"/>
         </w:rPr>
-        <w:t>{% endif %}</w:t>
-      </w:r>
-      <w:r>
-        <w:rPr>
-          <w:rFonts w:ascii="Times New Roman" w:hAnsi="Times New Roman" w:cs="Times New Roman"/>
-          <w:szCs w:val="24"/>
-        </w:rPr>
-        <w:t>{% endif %}</w:t>
-      </w:r>
-      <w:r>
-        <w:rPr>
-          <w:rFonts w:ascii="Times New Roman" w:hAnsi="Times New Roman" w:cs="Times New Roman"/>
-          <w:szCs w:val="24"/>
-        </w:rPr>
-        <w:t>{% if married %}Any reference herein to “my spouse” shall mean {{ spouse.name.full(middle=”full”) }}.  {% endif %}</w:t>
-      </w:r>
-      <w:r>
-        <w:rPr>
-          <w:rFonts w:ascii="Times New Roman" w:hAnsi="Times New Roman" w:cs="Times New Roman"/>
-          <w:szCs w:val="24"/>
-        </w:rPr>
-        <w:t xml:space="preserve">{% if children_of_marriage.there_are_any and other_children.there_are_any %}Any reference herein to “my children” shall mean {% if children_of_marriage|length == 1 %}{{ children_of_marriage[0].name.full(middle=”full”) }}, {% else %}{% for child in children_of_marriage %}{{ child.name.full(middle=”full”) }}, {% endfor %}{% endif %}{% if other_children|length == 1 %}and {{ other_children[0].name.full(middle=”full”) }}{% else %}{% for child in other_children %}{% if loop.last %}and {{ child.name.full(middle=”full”) }}{% else %}{{ child.name.full(middle=”full”) }}, {% endif %}{% endfor %}{% endif %}.  {% elif children_of_marriage.there_are_any %}Any reference herein to “my children” shall mean {% if children_of_marriage|length == 1 %}{{ children_of_marriage[0].name.full(middle=”full”) }}{% elif children_of_marriage|length == 2 %}{{ children_of_marriage[0].name.full(middle=”full”) }} and {{ children_of_marriage[1].name.full(middle=”full”) }}{% else %}{% for child in children_of_marriage %}{% if loop.first %}{{ child.name.full(middle=”full”) }}{% elif loop.last %}, and {{ child.name.full(middle=”full”) }}{% else %}, {{ </w:t>
-      </w:r>
+        <w:t xml:space="preserve">{% endif </w:t>
+      </w:r>
+      <w:proofErr w:type="gramStart"/>
+      <w:r>
+        <w:rPr>
+          <w:rFonts w:ascii="Times New Roman" w:hAnsi="Times New Roman" w:cs="Times New Roman"/>
+          <w:szCs w:val="24"/>
+        </w:rPr>
+        <w:t>%}</w:t>
+      </w:r>
+      <w:r>
+        <w:rPr>
+          <w:rFonts w:ascii="Times New Roman" w:hAnsi="Times New Roman" w:cs="Times New Roman"/>
+          <w:szCs w:val="24"/>
+        </w:rPr>
+        <w:t>{</w:t>
+      </w:r>
+      <w:proofErr w:type="gramEnd"/>
+      <w:r>
+        <w:rPr>
+          <w:rFonts w:ascii="Times New Roman" w:hAnsi="Times New Roman" w:cs="Times New Roman"/>
+          <w:szCs w:val="24"/>
+        </w:rPr>
+        <w:t>% endif %}</w:t>
+      </w:r>
+      <w:r>
+        <w:rPr>
+          <w:rFonts w:ascii="Times New Roman" w:hAnsi="Times New Roman" w:cs="Times New Roman"/>
+          <w:szCs w:val="24"/>
+        </w:rPr>
+        <w:t xml:space="preserve">{% if married %}Any reference herein to “my spouse” shall mean {{ </w:t>
+      </w:r>
+      <w:proofErr w:type="spellStart"/>
+      <w:r>
+        <w:rPr>
+          <w:rFonts w:ascii="Times New Roman" w:hAnsi="Times New Roman" w:cs="Times New Roman"/>
+          <w:szCs w:val="24"/>
+        </w:rPr>
+        <w:t>spouse.name.full</w:t>
+      </w:r>
+      <w:proofErr w:type="spellEnd"/>
+      <w:r>
+        <w:rPr>
+          <w:rFonts w:ascii="Times New Roman" w:hAnsi="Times New Roman" w:cs="Times New Roman"/>
+          <w:szCs w:val="24"/>
+        </w:rPr>
+        <w:t>(middle=”full”) }}.  {% endif %}</w:t>
+      </w:r>
+      <w:r>
+        <w:rPr>
+          <w:rFonts w:ascii="Times New Roman" w:hAnsi="Times New Roman" w:cs="Times New Roman"/>
+          <w:szCs w:val="24"/>
+        </w:rPr>
+        <w:t xml:space="preserve">{% if </w:t>
+      </w:r>
+      <w:proofErr w:type="spellStart"/>
+      <w:r>
+        <w:rPr>
+          <w:rFonts w:ascii="Times New Roman" w:hAnsi="Times New Roman" w:cs="Times New Roman"/>
+          <w:szCs w:val="24"/>
+        </w:rPr>
+        <w:t>children_of_marriage.there_are_any</w:t>
+      </w:r>
+      <w:proofErr w:type="spellEnd"/>
+      <w:r>
+        <w:rPr>
+          <w:rFonts w:ascii="Times New Roman" w:hAnsi="Times New Roman" w:cs="Times New Roman"/>
+          <w:szCs w:val="24"/>
+        </w:rPr>
+        <w:t xml:space="preserve"> and </w:t>
+      </w:r>
+      <w:proofErr w:type="spellStart"/>
+      <w:r>
+        <w:rPr>
+          <w:rFonts w:ascii="Times New Roman" w:hAnsi="Times New Roman" w:cs="Times New Roman"/>
+          <w:szCs w:val="24"/>
+        </w:rPr>
+        <w:t>other_children.there_are_any</w:t>
+      </w:r>
+      <w:proofErr w:type="spellEnd"/>
+      <w:r>
+        <w:rPr>
+          <w:rFonts w:ascii="Times New Roman" w:hAnsi="Times New Roman" w:cs="Times New Roman"/>
+          <w:szCs w:val="24"/>
+        </w:rPr>
+        <w:t xml:space="preserve"> %}Any reference herein to “my children” shall mean {% if </w:t>
+      </w:r>
+      <w:proofErr w:type="spellStart"/>
+      <w:r>
+        <w:rPr>
+          <w:rFonts w:ascii="Times New Roman" w:hAnsi="Times New Roman" w:cs="Times New Roman"/>
+          <w:szCs w:val="24"/>
+        </w:rPr>
+        <w:t>children_of_marriage|length</w:t>
+      </w:r>
+      <w:proofErr w:type="spellEnd"/>
+      <w:r>
+        <w:rPr>
+          <w:rFonts w:ascii="Times New Roman" w:hAnsi="Times New Roman" w:cs="Times New Roman"/>
+          <w:szCs w:val="24"/>
+        </w:rPr>
+        <w:t xml:space="preserve"> == 1 %}{{ </w:t>
+      </w:r>
+      <w:proofErr w:type="spellStart"/>
+      <w:r>
+        <w:rPr>
+          <w:rFonts w:ascii="Times New Roman" w:hAnsi="Times New Roman" w:cs="Times New Roman"/>
+          <w:szCs w:val="24"/>
+        </w:rPr>
+        <w:t>children_of_marriage</w:t>
+      </w:r>
+      <w:proofErr w:type="spellEnd"/>
+      <w:r>
+        <w:rPr>
+          <w:rFonts w:ascii="Times New Roman" w:hAnsi="Times New Roman" w:cs="Times New Roman"/>
+          <w:szCs w:val="24"/>
+        </w:rPr>
+        <w:t>[0].</w:t>
+      </w:r>
+      <w:proofErr w:type="spellStart"/>
+      <w:r>
+        <w:rPr>
+          <w:rFonts w:ascii="Times New Roman" w:hAnsi="Times New Roman" w:cs="Times New Roman"/>
+          <w:szCs w:val="24"/>
+        </w:rPr>
+        <w:t>name.full</w:t>
+      </w:r>
+      <w:proofErr w:type="spellEnd"/>
+      <w:r>
+        <w:rPr>
+          <w:rFonts w:ascii="Times New Roman" w:hAnsi="Times New Roman" w:cs="Times New Roman"/>
+          <w:szCs w:val="24"/>
+        </w:rPr>
+        <w:t xml:space="preserve">(middle=”full”) }}, {% else %}{% for child in </w:t>
+      </w:r>
+      <w:proofErr w:type="spellStart"/>
+      <w:r>
+        <w:rPr>
+          <w:rFonts w:ascii="Times New Roman" w:hAnsi="Times New Roman" w:cs="Times New Roman"/>
+          <w:szCs w:val="24"/>
+        </w:rPr>
+        <w:t>children_of_marriage</w:t>
+      </w:r>
+      <w:proofErr w:type="spellEnd"/>
+      <w:r>
+        <w:rPr>
+          <w:rFonts w:ascii="Times New Roman" w:hAnsi="Times New Roman" w:cs="Times New Roman"/>
+          <w:szCs w:val="24"/>
+        </w:rPr>
+        <w:t xml:space="preserve"> %}{{ </w:t>
+      </w:r>
+      <w:proofErr w:type="spellStart"/>
+      <w:r>
+        <w:rPr>
+          <w:rFonts w:ascii="Times New Roman" w:hAnsi="Times New Roman" w:cs="Times New Roman"/>
+          <w:szCs w:val="24"/>
+        </w:rPr>
+        <w:t>child.name.full</w:t>
+      </w:r>
+      <w:proofErr w:type="spellEnd"/>
+      <w:r>
+        <w:rPr>
+          <w:rFonts w:ascii="Times New Roman" w:hAnsi="Times New Roman" w:cs="Times New Roman"/>
+          <w:szCs w:val="24"/>
+        </w:rPr>
+        <w:t xml:space="preserve">(middle=”full”) }}, {% </w:t>
+      </w:r>
+      <w:proofErr w:type="spellStart"/>
+      <w:r>
+        <w:rPr>
+          <w:rFonts w:ascii="Times New Roman" w:hAnsi="Times New Roman" w:cs="Times New Roman"/>
+          <w:szCs w:val="24"/>
+        </w:rPr>
+        <w:t>endfor</w:t>
+      </w:r>
+      <w:proofErr w:type="spellEnd"/>
+      <w:r>
+        <w:rPr>
+          <w:rFonts w:ascii="Times New Roman" w:hAnsi="Times New Roman" w:cs="Times New Roman"/>
+          <w:szCs w:val="24"/>
+        </w:rPr>
+        <w:t xml:space="preserve"> %}{% endif %}{% if </w:t>
+      </w:r>
+      <w:proofErr w:type="spellStart"/>
+      <w:r>
+        <w:rPr>
+          <w:rFonts w:ascii="Times New Roman" w:hAnsi="Times New Roman" w:cs="Times New Roman"/>
+          <w:szCs w:val="24"/>
+        </w:rPr>
+        <w:t>other_children|length</w:t>
+      </w:r>
+      <w:proofErr w:type="spellEnd"/>
+      <w:r>
+        <w:rPr>
+          <w:rFonts w:ascii="Times New Roman" w:hAnsi="Times New Roman" w:cs="Times New Roman"/>
+          <w:szCs w:val="24"/>
+        </w:rPr>
+        <w:t xml:space="preserve"> == 1 %}and {{ </w:t>
+      </w:r>
+      <w:proofErr w:type="spellStart"/>
+      <w:r>
+        <w:rPr>
+          <w:rFonts w:ascii="Times New Roman" w:hAnsi="Times New Roman" w:cs="Times New Roman"/>
+          <w:szCs w:val="24"/>
+        </w:rPr>
+        <w:t>other_children</w:t>
+      </w:r>
+      <w:proofErr w:type="spellEnd"/>
+      <w:r>
+        <w:rPr>
+          <w:rFonts w:ascii="Times New Roman" w:hAnsi="Times New Roman" w:cs="Times New Roman"/>
+          <w:szCs w:val="24"/>
+        </w:rPr>
+        <w:t>[0].</w:t>
+      </w:r>
+      <w:proofErr w:type="spellStart"/>
+      <w:r>
+        <w:rPr>
+          <w:rFonts w:ascii="Times New Roman" w:hAnsi="Times New Roman" w:cs="Times New Roman"/>
+          <w:szCs w:val="24"/>
+        </w:rPr>
+        <w:t>name.full</w:t>
+      </w:r>
+      <w:proofErr w:type="spellEnd"/>
+      <w:r>
+        <w:rPr>
+          <w:rFonts w:ascii="Times New Roman" w:hAnsi="Times New Roman" w:cs="Times New Roman"/>
+          <w:szCs w:val="24"/>
+        </w:rPr>
+        <w:t xml:space="preserve">(middle=”full”) }}{% else %}{% for child in </w:t>
+      </w:r>
+      <w:proofErr w:type="spellStart"/>
+      <w:r>
+        <w:rPr>
+          <w:rFonts w:ascii="Times New Roman" w:hAnsi="Times New Roman" w:cs="Times New Roman"/>
+          <w:szCs w:val="24"/>
+        </w:rPr>
+        <w:t>other_children</w:t>
+      </w:r>
+      <w:proofErr w:type="spellEnd"/>
+      <w:r>
+        <w:rPr>
+          <w:rFonts w:ascii="Times New Roman" w:hAnsi="Times New Roman" w:cs="Times New Roman"/>
+          <w:szCs w:val="24"/>
+        </w:rPr>
+        <w:t xml:space="preserve"> %}{% if </w:t>
+      </w:r>
+      <w:proofErr w:type="spellStart"/>
+      <w:r>
+        <w:rPr>
+          <w:rFonts w:ascii="Times New Roman" w:hAnsi="Times New Roman" w:cs="Times New Roman"/>
+          <w:szCs w:val="24"/>
+        </w:rPr>
+        <w:t>loop.last</w:t>
+      </w:r>
+      <w:proofErr w:type="spellEnd"/>
+      <w:r>
+        <w:rPr>
+          <w:rFonts w:ascii="Times New Roman" w:hAnsi="Times New Roman" w:cs="Times New Roman"/>
+          <w:szCs w:val="24"/>
+        </w:rPr>
+        <w:t xml:space="preserve"> %}and {{ </w:t>
+      </w:r>
+      <w:proofErr w:type="spellStart"/>
+      <w:r>
+        <w:rPr>
+          <w:rFonts w:ascii="Times New Roman" w:hAnsi="Times New Roman" w:cs="Times New Roman"/>
+          <w:szCs w:val="24"/>
+        </w:rPr>
+        <w:t>child.name.full</w:t>
+      </w:r>
+      <w:proofErr w:type="spellEnd"/>
+      <w:r>
+        <w:rPr>
+          <w:rFonts w:ascii="Times New Roman" w:hAnsi="Times New Roman" w:cs="Times New Roman"/>
+          <w:szCs w:val="24"/>
+        </w:rPr>
+        <w:t xml:space="preserve">(middle=”full”) }}{% else %}{{ </w:t>
+      </w:r>
+      <w:proofErr w:type="spellStart"/>
+      <w:r>
+        <w:rPr>
+          <w:rFonts w:ascii="Times New Roman" w:hAnsi="Times New Roman" w:cs="Times New Roman"/>
+          <w:szCs w:val="24"/>
+        </w:rPr>
+        <w:t>child.name.full</w:t>
+      </w:r>
+      <w:proofErr w:type="spellEnd"/>
+      <w:r>
+        <w:rPr>
+          <w:rFonts w:ascii="Times New Roman" w:hAnsi="Times New Roman" w:cs="Times New Roman"/>
+          <w:szCs w:val="24"/>
+        </w:rPr>
+        <w:t xml:space="preserve">(middle=”full”) }}, {% endif %}{% </w:t>
+      </w:r>
+      <w:proofErr w:type="spellStart"/>
+      <w:r>
+        <w:rPr>
+          <w:rFonts w:ascii="Times New Roman" w:hAnsi="Times New Roman" w:cs="Times New Roman"/>
+          <w:szCs w:val="24"/>
+        </w:rPr>
+        <w:t>endfor</w:t>
+      </w:r>
+      <w:proofErr w:type="spellEnd"/>
+      <w:r>
+        <w:rPr>
+          <w:rFonts w:ascii="Times New Roman" w:hAnsi="Times New Roman" w:cs="Times New Roman"/>
+          <w:szCs w:val="24"/>
+        </w:rPr>
+        <w:t xml:space="preserve"> %}{% endif %}.  {% </w:t>
+      </w:r>
+      <w:proofErr w:type="spellStart"/>
+      <w:r>
+        <w:rPr>
+          <w:rFonts w:ascii="Times New Roman" w:hAnsi="Times New Roman" w:cs="Times New Roman"/>
+          <w:szCs w:val="24"/>
+        </w:rPr>
+        <w:t>elif</w:t>
+      </w:r>
+      <w:proofErr w:type="spellEnd"/>
+      <w:r>
+        <w:rPr>
+          <w:rFonts w:ascii="Times New Roman" w:hAnsi="Times New Roman" w:cs="Times New Roman"/>
+          <w:szCs w:val="24"/>
+        </w:rPr>
+        <w:t xml:space="preserve"> </w:t>
+      </w:r>
+      <w:proofErr w:type="spellStart"/>
+      <w:r>
+        <w:rPr>
+          <w:rFonts w:ascii="Times New Roman" w:hAnsi="Times New Roman" w:cs="Times New Roman"/>
+          <w:szCs w:val="24"/>
+        </w:rPr>
+        <w:t>children_of_marriage.there_are_any</w:t>
+      </w:r>
+      <w:proofErr w:type="spellEnd"/>
+      <w:r>
+        <w:rPr>
+          <w:rFonts w:ascii="Times New Roman" w:hAnsi="Times New Roman" w:cs="Times New Roman"/>
+          <w:szCs w:val="24"/>
+        </w:rPr>
+        <w:t xml:space="preserve"> %}Any reference herein to “my children” shall mean {% if </w:t>
+      </w:r>
+      <w:proofErr w:type="spellStart"/>
+      <w:r>
+        <w:rPr>
+          <w:rFonts w:ascii="Times New Roman" w:hAnsi="Times New Roman" w:cs="Times New Roman"/>
+          <w:szCs w:val="24"/>
+        </w:rPr>
+        <w:t>children_of_marriage|length</w:t>
+      </w:r>
+      <w:proofErr w:type="spellEnd"/>
+      <w:r>
+        <w:rPr>
+          <w:rFonts w:ascii="Times New Roman" w:hAnsi="Times New Roman" w:cs="Times New Roman"/>
+          <w:szCs w:val="24"/>
+        </w:rPr>
+        <w:t xml:space="preserve"> == 1 %}{{ </w:t>
+      </w:r>
+      <w:proofErr w:type="spellStart"/>
+      <w:r>
+        <w:rPr>
+          <w:rFonts w:ascii="Times New Roman" w:hAnsi="Times New Roman" w:cs="Times New Roman"/>
+          <w:szCs w:val="24"/>
+        </w:rPr>
+        <w:t>children_of_marriage</w:t>
+      </w:r>
+      <w:proofErr w:type="spellEnd"/>
+      <w:r>
+        <w:rPr>
+          <w:rFonts w:ascii="Times New Roman" w:hAnsi="Times New Roman" w:cs="Times New Roman"/>
+          <w:szCs w:val="24"/>
+        </w:rPr>
+        <w:t>[0].</w:t>
+      </w:r>
+      <w:proofErr w:type="spellStart"/>
+      <w:r>
+        <w:rPr>
+          <w:rFonts w:ascii="Times New Roman" w:hAnsi="Times New Roman" w:cs="Times New Roman"/>
+          <w:szCs w:val="24"/>
+        </w:rPr>
+        <w:t>name.full</w:t>
+      </w:r>
+      <w:proofErr w:type="spellEnd"/>
+      <w:r>
+        <w:rPr>
+          <w:rFonts w:ascii="Times New Roman" w:hAnsi="Times New Roman" w:cs="Times New Roman"/>
+          <w:szCs w:val="24"/>
+        </w:rPr>
+        <w:t xml:space="preserve">(middle=”full”) }}{% </w:t>
+      </w:r>
+      <w:proofErr w:type="spellStart"/>
+      <w:r>
+        <w:rPr>
+          <w:rFonts w:ascii="Times New Roman" w:hAnsi="Times New Roman" w:cs="Times New Roman"/>
+          <w:szCs w:val="24"/>
+        </w:rPr>
+        <w:t>elif</w:t>
+      </w:r>
+      <w:proofErr w:type="spellEnd"/>
+      <w:r>
+        <w:rPr>
+          <w:rFonts w:ascii="Times New Roman" w:hAnsi="Times New Roman" w:cs="Times New Roman"/>
+          <w:szCs w:val="24"/>
+        </w:rPr>
+        <w:t xml:space="preserve"> </w:t>
+      </w:r>
+      <w:proofErr w:type="spellStart"/>
+      <w:r>
+        <w:rPr>
+          <w:rFonts w:ascii="Times New Roman" w:hAnsi="Times New Roman" w:cs="Times New Roman"/>
+          <w:szCs w:val="24"/>
+        </w:rPr>
+        <w:t>children_of_marriage|length</w:t>
+      </w:r>
+      <w:proofErr w:type="spellEnd"/>
+      <w:r>
+        <w:rPr>
+          <w:rFonts w:ascii="Times New Roman" w:hAnsi="Times New Roman" w:cs="Times New Roman"/>
+          <w:szCs w:val="24"/>
+        </w:rPr>
+        <w:t xml:space="preserve"> == 2 %}{{ </w:t>
+      </w:r>
+      <w:proofErr w:type="spellStart"/>
+      <w:r>
+        <w:rPr>
+          <w:rFonts w:ascii="Times New Roman" w:hAnsi="Times New Roman" w:cs="Times New Roman"/>
+          <w:szCs w:val="24"/>
+        </w:rPr>
+        <w:t>children_of_marriage</w:t>
+      </w:r>
+      <w:proofErr w:type="spellEnd"/>
+      <w:r>
+        <w:rPr>
+          <w:rFonts w:ascii="Times New Roman" w:hAnsi="Times New Roman" w:cs="Times New Roman"/>
+          <w:szCs w:val="24"/>
+        </w:rPr>
+        <w:t>[0].</w:t>
+      </w:r>
+      <w:proofErr w:type="spellStart"/>
+      <w:r>
+        <w:rPr>
+          <w:rFonts w:ascii="Times New Roman" w:hAnsi="Times New Roman" w:cs="Times New Roman"/>
+          <w:szCs w:val="24"/>
+        </w:rPr>
+        <w:t>name.full</w:t>
+      </w:r>
+      <w:proofErr w:type="spellEnd"/>
+      <w:r>
+        <w:rPr>
+          <w:rFonts w:ascii="Times New Roman" w:hAnsi="Times New Roman" w:cs="Times New Roman"/>
+          <w:szCs w:val="24"/>
+        </w:rPr>
+        <w:t xml:space="preserve">(middle=”full”) }} and {{ </w:t>
+      </w:r>
+      <w:proofErr w:type="spellStart"/>
+      <w:r>
+        <w:rPr>
+          <w:rFonts w:ascii="Times New Roman" w:hAnsi="Times New Roman" w:cs="Times New Roman"/>
+          <w:szCs w:val="24"/>
+        </w:rPr>
+        <w:t>children_of_marriage</w:t>
+      </w:r>
+      <w:proofErr w:type="spellEnd"/>
+      <w:r>
+        <w:rPr>
+          <w:rFonts w:ascii="Times New Roman" w:hAnsi="Times New Roman" w:cs="Times New Roman"/>
+          <w:szCs w:val="24"/>
+        </w:rPr>
+        <w:t>[1].</w:t>
+      </w:r>
+      <w:proofErr w:type="spellStart"/>
+      <w:r>
+        <w:rPr>
+          <w:rFonts w:ascii="Times New Roman" w:hAnsi="Times New Roman" w:cs="Times New Roman"/>
+          <w:szCs w:val="24"/>
+        </w:rPr>
+        <w:t>name.full</w:t>
+      </w:r>
+      <w:proofErr w:type="spellEnd"/>
+      <w:r>
+        <w:rPr>
+          <w:rFonts w:ascii="Times New Roman" w:hAnsi="Times New Roman" w:cs="Times New Roman"/>
+          <w:szCs w:val="24"/>
+        </w:rPr>
+        <w:t xml:space="preserve">(middle=”full”) }}{% else %}{% for child in </w:t>
+      </w:r>
+      <w:proofErr w:type="spellStart"/>
+      <w:r>
+        <w:rPr>
+          <w:rFonts w:ascii="Times New Roman" w:hAnsi="Times New Roman" w:cs="Times New Roman"/>
+          <w:szCs w:val="24"/>
+        </w:rPr>
+        <w:t>children_of_marriage</w:t>
+      </w:r>
+      <w:proofErr w:type="spellEnd"/>
+      <w:r>
+        <w:rPr>
+          <w:rFonts w:ascii="Times New Roman" w:hAnsi="Times New Roman" w:cs="Times New Roman"/>
+          <w:szCs w:val="24"/>
+        </w:rPr>
+        <w:t xml:space="preserve"> %}{% if </w:t>
+      </w:r>
+      <w:proofErr w:type="spellStart"/>
+      <w:r>
+        <w:rPr>
+          <w:rFonts w:ascii="Times New Roman" w:hAnsi="Times New Roman" w:cs="Times New Roman"/>
+          <w:szCs w:val="24"/>
+        </w:rPr>
+        <w:t>loop.first</w:t>
+      </w:r>
+      <w:proofErr w:type="spellEnd"/>
+      <w:r>
+        <w:rPr>
+          <w:rFonts w:ascii="Times New Roman" w:hAnsi="Times New Roman" w:cs="Times New Roman"/>
+          <w:szCs w:val="24"/>
+        </w:rPr>
+        <w:t xml:space="preserve"> %}{{ </w:t>
+      </w:r>
+      <w:proofErr w:type="spellStart"/>
+      <w:r>
+        <w:rPr>
+          <w:rFonts w:ascii="Times New Roman" w:hAnsi="Times New Roman" w:cs="Times New Roman"/>
+          <w:szCs w:val="24"/>
+        </w:rPr>
+        <w:t>child.name.full</w:t>
+      </w:r>
+      <w:proofErr w:type="spellEnd"/>
+      <w:r>
+        <w:rPr>
+          <w:rFonts w:ascii="Times New Roman" w:hAnsi="Times New Roman" w:cs="Times New Roman"/>
+          <w:szCs w:val="24"/>
+        </w:rPr>
+        <w:t xml:space="preserve">(middle=”full”) }}{% </w:t>
+      </w:r>
+      <w:proofErr w:type="spellStart"/>
+      <w:r>
+        <w:rPr>
+          <w:rFonts w:ascii="Times New Roman" w:hAnsi="Times New Roman" w:cs="Times New Roman"/>
+          <w:szCs w:val="24"/>
+        </w:rPr>
+        <w:t>elif</w:t>
+      </w:r>
+      <w:proofErr w:type="spellEnd"/>
+      <w:r>
+        <w:rPr>
+          <w:rFonts w:ascii="Times New Roman" w:hAnsi="Times New Roman" w:cs="Times New Roman"/>
+          <w:szCs w:val="24"/>
+        </w:rPr>
+        <w:t xml:space="preserve"> </w:t>
+      </w:r>
+      <w:proofErr w:type="spellStart"/>
+      <w:r>
+        <w:rPr>
+          <w:rFonts w:ascii="Times New Roman" w:hAnsi="Times New Roman" w:cs="Times New Roman"/>
+          <w:szCs w:val="24"/>
+        </w:rPr>
+        <w:t>loop.last</w:t>
+      </w:r>
+      <w:proofErr w:type="spellEnd"/>
+      <w:r>
+        <w:rPr>
+          <w:rFonts w:ascii="Times New Roman" w:hAnsi="Times New Roman" w:cs="Times New Roman"/>
+          <w:szCs w:val="24"/>
+        </w:rPr>
+        <w:t xml:space="preserve"> %}, and {{ </w:t>
+      </w:r>
+      <w:proofErr w:type="spellStart"/>
+      <w:r>
+        <w:rPr>
+          <w:rFonts w:ascii="Times New Roman" w:hAnsi="Times New Roman" w:cs="Times New Roman"/>
+          <w:szCs w:val="24"/>
+        </w:rPr>
+        <w:t>child.name.full</w:t>
+      </w:r>
+      <w:proofErr w:type="spellEnd"/>
+      <w:r>
+        <w:rPr>
+          <w:rFonts w:ascii="Times New Roman" w:hAnsi="Times New Roman" w:cs="Times New Roman"/>
+          <w:szCs w:val="24"/>
+        </w:rPr>
+        <w:t xml:space="preserve">(middle=”full”) }}{% else %}, {{ </w:t>
+      </w:r>
+      <w:proofErr w:type="spellStart"/>
       <w:r>
         <w:rPr>
           <w:rFonts w:ascii="Times New Roman" w:hAnsi="Times New Roman" w:cs="Times New Roman"/>
           <w:szCs w:val="24"/>
         </w:rPr>
         <w:lastRenderedPageBreak/>
-        <w:t>child.name.full(middle=”full”) }}{% endif %}{% endfor %}{% endif %}.  {% elif other_children.there_are_any %}Any reference herein to “my children” shall mean {% if other_children|length == 1 %}{{ other_children[0].name.full(middle=”full”) }}{% elif other_children |length == 2 %}{{ other_children [0].name.full(middle=”full”) }} and {{ other_children [1].name.full(middle=”full”) }}{% else %}{% for child in other_children %}{% if loop.first %}{{ child.name.full(middle=”full”) }}{% elif loop.last %}, and {{ child.name.full(middle=”full”) }}{% else %}, {{ child.name.full(middle=”full”) }}{% endif %}{% endfor %}{% endif %}.  {% endif %}</w:t>
+        <w:t>child.name.full</w:t>
+      </w:r>
+      <w:proofErr w:type="spellEnd"/>
+      <w:r>
+        <w:rPr>
+          <w:rFonts w:ascii="Times New Roman" w:hAnsi="Times New Roman" w:cs="Times New Roman"/>
+          <w:szCs w:val="24"/>
+        </w:rPr>
+        <w:t xml:space="preserve">(middle=”full”) }}{% endif %}{% </w:t>
+      </w:r>
+      <w:proofErr w:type="spellStart"/>
+      <w:r>
+        <w:rPr>
+          <w:rFonts w:ascii="Times New Roman" w:hAnsi="Times New Roman" w:cs="Times New Roman"/>
+          <w:szCs w:val="24"/>
+        </w:rPr>
+        <w:t>endfor</w:t>
+      </w:r>
+      <w:proofErr w:type="spellEnd"/>
+      <w:r>
+        <w:rPr>
+          <w:rFonts w:ascii="Times New Roman" w:hAnsi="Times New Roman" w:cs="Times New Roman"/>
+          <w:szCs w:val="24"/>
+        </w:rPr>
+        <w:t xml:space="preserve"> %}{% endif %}.  {% </w:t>
+      </w:r>
+      <w:proofErr w:type="spellStart"/>
+      <w:r>
+        <w:rPr>
+          <w:rFonts w:ascii="Times New Roman" w:hAnsi="Times New Roman" w:cs="Times New Roman"/>
+          <w:szCs w:val="24"/>
+        </w:rPr>
+        <w:t>elif</w:t>
+      </w:r>
+      <w:proofErr w:type="spellEnd"/>
+      <w:r>
+        <w:rPr>
+          <w:rFonts w:ascii="Times New Roman" w:hAnsi="Times New Roman" w:cs="Times New Roman"/>
+          <w:szCs w:val="24"/>
+        </w:rPr>
+        <w:t xml:space="preserve"> </w:t>
+      </w:r>
+      <w:proofErr w:type="spellStart"/>
+      <w:r>
+        <w:rPr>
+          <w:rFonts w:ascii="Times New Roman" w:hAnsi="Times New Roman" w:cs="Times New Roman"/>
+          <w:szCs w:val="24"/>
+        </w:rPr>
+        <w:t>other_children.there_are_any</w:t>
+      </w:r>
+      <w:proofErr w:type="spellEnd"/>
+      <w:r>
+        <w:rPr>
+          <w:rFonts w:ascii="Times New Roman" w:hAnsi="Times New Roman" w:cs="Times New Roman"/>
+          <w:szCs w:val="24"/>
+        </w:rPr>
+        <w:t xml:space="preserve"> %}Any reference herein to “my children” shall mean {% if </w:t>
+      </w:r>
+      <w:proofErr w:type="spellStart"/>
+      <w:r>
+        <w:rPr>
+          <w:rFonts w:ascii="Times New Roman" w:hAnsi="Times New Roman" w:cs="Times New Roman"/>
+          <w:szCs w:val="24"/>
+        </w:rPr>
+        <w:t>other_children|length</w:t>
+      </w:r>
+      <w:proofErr w:type="spellEnd"/>
+      <w:r>
+        <w:rPr>
+          <w:rFonts w:ascii="Times New Roman" w:hAnsi="Times New Roman" w:cs="Times New Roman"/>
+          <w:szCs w:val="24"/>
+        </w:rPr>
+        <w:t xml:space="preserve"> == 1 %}{{ </w:t>
+      </w:r>
+      <w:proofErr w:type="spellStart"/>
+      <w:r>
+        <w:rPr>
+          <w:rFonts w:ascii="Times New Roman" w:hAnsi="Times New Roman" w:cs="Times New Roman"/>
+          <w:szCs w:val="24"/>
+        </w:rPr>
+        <w:t>other_children</w:t>
+      </w:r>
+      <w:proofErr w:type="spellEnd"/>
+      <w:r>
+        <w:rPr>
+          <w:rFonts w:ascii="Times New Roman" w:hAnsi="Times New Roman" w:cs="Times New Roman"/>
+          <w:szCs w:val="24"/>
+        </w:rPr>
+        <w:t>[0].</w:t>
+      </w:r>
+      <w:proofErr w:type="spellStart"/>
+      <w:r>
+        <w:rPr>
+          <w:rFonts w:ascii="Times New Roman" w:hAnsi="Times New Roman" w:cs="Times New Roman"/>
+          <w:szCs w:val="24"/>
+        </w:rPr>
+        <w:t>name.full</w:t>
+      </w:r>
+      <w:proofErr w:type="spellEnd"/>
+      <w:r>
+        <w:rPr>
+          <w:rFonts w:ascii="Times New Roman" w:hAnsi="Times New Roman" w:cs="Times New Roman"/>
+          <w:szCs w:val="24"/>
+        </w:rPr>
+        <w:t xml:space="preserve">(middle=”full”) }}{% </w:t>
+      </w:r>
+      <w:proofErr w:type="spellStart"/>
+      <w:r>
+        <w:rPr>
+          <w:rFonts w:ascii="Times New Roman" w:hAnsi="Times New Roman" w:cs="Times New Roman"/>
+          <w:szCs w:val="24"/>
+        </w:rPr>
+        <w:t>elif</w:t>
+      </w:r>
+      <w:proofErr w:type="spellEnd"/>
+      <w:r>
+        <w:rPr>
+          <w:rFonts w:ascii="Times New Roman" w:hAnsi="Times New Roman" w:cs="Times New Roman"/>
+          <w:szCs w:val="24"/>
+        </w:rPr>
+        <w:t xml:space="preserve"> </w:t>
+      </w:r>
+      <w:proofErr w:type="spellStart"/>
+      <w:r>
+        <w:rPr>
+          <w:rFonts w:ascii="Times New Roman" w:hAnsi="Times New Roman" w:cs="Times New Roman"/>
+          <w:szCs w:val="24"/>
+        </w:rPr>
+        <w:t>other_children</w:t>
+      </w:r>
+      <w:proofErr w:type="spellEnd"/>
+      <w:r>
+        <w:rPr>
+          <w:rFonts w:ascii="Times New Roman" w:hAnsi="Times New Roman" w:cs="Times New Roman"/>
+          <w:szCs w:val="24"/>
+        </w:rPr>
+        <w:t xml:space="preserve"> |length == 2 %}{{ </w:t>
+      </w:r>
+      <w:proofErr w:type="spellStart"/>
+      <w:r>
+        <w:rPr>
+          <w:rFonts w:ascii="Times New Roman" w:hAnsi="Times New Roman" w:cs="Times New Roman"/>
+          <w:szCs w:val="24"/>
+        </w:rPr>
+        <w:t>other_children</w:t>
+      </w:r>
+      <w:proofErr w:type="spellEnd"/>
+      <w:r>
+        <w:rPr>
+          <w:rFonts w:ascii="Times New Roman" w:hAnsi="Times New Roman" w:cs="Times New Roman"/>
+          <w:szCs w:val="24"/>
+        </w:rPr>
+        <w:t xml:space="preserve"> [0].</w:t>
+      </w:r>
+      <w:proofErr w:type="spellStart"/>
+      <w:r>
+        <w:rPr>
+          <w:rFonts w:ascii="Times New Roman" w:hAnsi="Times New Roman" w:cs="Times New Roman"/>
+          <w:szCs w:val="24"/>
+        </w:rPr>
+        <w:t>name.full</w:t>
+      </w:r>
+      <w:proofErr w:type="spellEnd"/>
+      <w:r>
+        <w:rPr>
+          <w:rFonts w:ascii="Times New Roman" w:hAnsi="Times New Roman" w:cs="Times New Roman"/>
+          <w:szCs w:val="24"/>
+        </w:rPr>
+        <w:t xml:space="preserve">(middle=”full”) }} and {{ </w:t>
+      </w:r>
+      <w:proofErr w:type="spellStart"/>
+      <w:r>
+        <w:rPr>
+          <w:rFonts w:ascii="Times New Roman" w:hAnsi="Times New Roman" w:cs="Times New Roman"/>
+          <w:szCs w:val="24"/>
+        </w:rPr>
+        <w:t>other_children</w:t>
+      </w:r>
+      <w:proofErr w:type="spellEnd"/>
+      <w:r>
+        <w:rPr>
+          <w:rFonts w:ascii="Times New Roman" w:hAnsi="Times New Roman" w:cs="Times New Roman"/>
+          <w:szCs w:val="24"/>
+        </w:rPr>
+        <w:t xml:space="preserve"> [1].</w:t>
+      </w:r>
+      <w:proofErr w:type="spellStart"/>
+      <w:r>
+        <w:rPr>
+          <w:rFonts w:ascii="Times New Roman" w:hAnsi="Times New Roman" w:cs="Times New Roman"/>
+          <w:szCs w:val="24"/>
+        </w:rPr>
+        <w:t>name.full</w:t>
+      </w:r>
+      <w:proofErr w:type="spellEnd"/>
+      <w:r>
+        <w:rPr>
+          <w:rFonts w:ascii="Times New Roman" w:hAnsi="Times New Roman" w:cs="Times New Roman"/>
+          <w:szCs w:val="24"/>
+        </w:rPr>
+        <w:t xml:space="preserve">(middle=”full”) }}{% else %}{% for child in </w:t>
+      </w:r>
+      <w:proofErr w:type="spellStart"/>
+      <w:r>
+        <w:rPr>
+          <w:rFonts w:ascii="Times New Roman" w:hAnsi="Times New Roman" w:cs="Times New Roman"/>
+          <w:szCs w:val="24"/>
+        </w:rPr>
+        <w:t>other_children</w:t>
+      </w:r>
+      <w:proofErr w:type="spellEnd"/>
+      <w:r>
+        <w:rPr>
+          <w:rFonts w:ascii="Times New Roman" w:hAnsi="Times New Roman" w:cs="Times New Roman"/>
+          <w:szCs w:val="24"/>
+        </w:rPr>
+        <w:t xml:space="preserve"> %}{% if </w:t>
+      </w:r>
+      <w:proofErr w:type="spellStart"/>
+      <w:r>
+        <w:rPr>
+          <w:rFonts w:ascii="Times New Roman" w:hAnsi="Times New Roman" w:cs="Times New Roman"/>
+          <w:szCs w:val="24"/>
+        </w:rPr>
+        <w:t>loop.first</w:t>
+      </w:r>
+      <w:proofErr w:type="spellEnd"/>
+      <w:r>
+        <w:rPr>
+          <w:rFonts w:ascii="Times New Roman" w:hAnsi="Times New Roman" w:cs="Times New Roman"/>
+          <w:szCs w:val="24"/>
+        </w:rPr>
+        <w:t xml:space="preserve"> %}{{ </w:t>
+      </w:r>
+      <w:proofErr w:type="spellStart"/>
+      <w:r>
+        <w:rPr>
+          <w:rFonts w:ascii="Times New Roman" w:hAnsi="Times New Roman" w:cs="Times New Roman"/>
+          <w:szCs w:val="24"/>
+        </w:rPr>
+        <w:t>child.name.full</w:t>
+      </w:r>
+      <w:proofErr w:type="spellEnd"/>
+      <w:r>
+        <w:rPr>
+          <w:rFonts w:ascii="Times New Roman" w:hAnsi="Times New Roman" w:cs="Times New Roman"/>
+          <w:szCs w:val="24"/>
+        </w:rPr>
+        <w:t xml:space="preserve">(middle=”full”) }}{% </w:t>
+      </w:r>
+      <w:proofErr w:type="spellStart"/>
+      <w:r>
+        <w:rPr>
+          <w:rFonts w:ascii="Times New Roman" w:hAnsi="Times New Roman" w:cs="Times New Roman"/>
+          <w:szCs w:val="24"/>
+        </w:rPr>
+        <w:t>elif</w:t>
+      </w:r>
+      <w:proofErr w:type="spellEnd"/>
+      <w:r>
+        <w:rPr>
+          <w:rFonts w:ascii="Times New Roman" w:hAnsi="Times New Roman" w:cs="Times New Roman"/>
+          <w:szCs w:val="24"/>
+        </w:rPr>
+        <w:t xml:space="preserve"> </w:t>
+      </w:r>
+      <w:proofErr w:type="spellStart"/>
+      <w:r>
+        <w:rPr>
+          <w:rFonts w:ascii="Times New Roman" w:hAnsi="Times New Roman" w:cs="Times New Roman"/>
+          <w:szCs w:val="24"/>
+        </w:rPr>
+        <w:t>loop.last</w:t>
+      </w:r>
+      <w:proofErr w:type="spellEnd"/>
+      <w:r>
+        <w:rPr>
+          <w:rFonts w:ascii="Times New Roman" w:hAnsi="Times New Roman" w:cs="Times New Roman"/>
+          <w:szCs w:val="24"/>
+        </w:rPr>
+        <w:t xml:space="preserve"> %}, and {{ </w:t>
+      </w:r>
+      <w:proofErr w:type="spellStart"/>
+      <w:r>
+        <w:rPr>
+          <w:rFonts w:ascii="Times New Roman" w:hAnsi="Times New Roman" w:cs="Times New Roman"/>
+          <w:szCs w:val="24"/>
+        </w:rPr>
+        <w:t>child.name.full</w:t>
+      </w:r>
+      <w:proofErr w:type="spellEnd"/>
+      <w:r>
+        <w:rPr>
+          <w:rFonts w:ascii="Times New Roman" w:hAnsi="Times New Roman" w:cs="Times New Roman"/>
+          <w:szCs w:val="24"/>
+        </w:rPr>
+        <w:t xml:space="preserve">(middle=”full”) }}{% else %}, {{ </w:t>
+      </w:r>
+      <w:proofErr w:type="spellStart"/>
+      <w:r>
+        <w:rPr>
+          <w:rFonts w:ascii="Times New Roman" w:hAnsi="Times New Roman" w:cs="Times New Roman"/>
+          <w:szCs w:val="24"/>
+        </w:rPr>
+        <w:t>child.name.full</w:t>
+      </w:r>
+      <w:proofErr w:type="spellEnd"/>
+      <w:r>
+        <w:rPr>
+          <w:rFonts w:ascii="Times New Roman" w:hAnsi="Times New Roman" w:cs="Times New Roman"/>
+          <w:szCs w:val="24"/>
+        </w:rPr>
+        <w:t xml:space="preserve">(middle=”full”) }}{% endif %}{% </w:t>
+      </w:r>
+      <w:proofErr w:type="spellStart"/>
+      <w:r>
+        <w:rPr>
+          <w:rFonts w:ascii="Times New Roman" w:hAnsi="Times New Roman" w:cs="Times New Roman"/>
+          <w:szCs w:val="24"/>
+        </w:rPr>
+        <w:t>endfor</w:t>
+      </w:r>
+      <w:proofErr w:type="spellEnd"/>
+      <w:r>
+        <w:rPr>
+          <w:rFonts w:ascii="Times New Roman" w:hAnsi="Times New Roman" w:cs="Times New Roman"/>
+          <w:szCs w:val="24"/>
+        </w:rPr>
+        <w:t xml:space="preserve"> %}{% endif %}.  {% endif %}</w:t>
       </w:r>
     </w:p>
     <w:p>
@@ -1037,7 +2670,23 @@
           <w:rFonts w:ascii="Times New Roman" w:hAnsi="Times New Roman" w:cs="Times New Roman"/>
           <w:szCs w:val="24"/>
         </w:rPr>
-        <w:t>{%p for asset in specific_assets %}</w:t>
+        <w:t xml:space="preserve">{%p for asset in </w:t>
+      </w:r>
+      <w:proofErr w:type="spellStart"/>
+      <w:r>
+        <w:rPr>
+          <w:rFonts w:ascii="Times New Roman" w:hAnsi="Times New Roman" w:cs="Times New Roman"/>
+          <w:szCs w:val="24"/>
+        </w:rPr>
+        <w:t>specific_assets</w:t>
+      </w:r>
+      <w:proofErr w:type="spellEnd"/>
+      <w:r>
+        <w:rPr>
+          <w:rFonts w:ascii="Times New Roman" w:hAnsi="Times New Roman" w:cs="Times New Roman"/>
+          <w:szCs w:val="24"/>
+        </w:rPr>
+        <w:t xml:space="preserve"> %}</w:t>
       </w:r>
     </w:p>
     <w:p>
@@ -1059,8 +2708,19 @@
           <w:rFonts w:ascii="Times New Roman" w:hAnsi="Times New Roman" w:cs="Times New Roman"/>
           <w:szCs w:val="24"/>
         </w:rPr>
-        <w:t>{%p if asset.method</w:t>
-      </w:r>
+        <w:t xml:space="preserve">{%p if </w:t>
+      </w:r>
+      <w:proofErr w:type="spellStart"/>
+      <w:proofErr w:type="gramStart"/>
+      <w:r>
+        <w:rPr>
+          <w:rFonts w:ascii="Times New Roman" w:hAnsi="Times New Roman" w:cs="Times New Roman"/>
+          <w:szCs w:val="24"/>
+        </w:rPr>
+        <w:t>asset.method</w:t>
+      </w:r>
+      <w:proofErr w:type="spellEnd"/>
+      <w:proofErr w:type="gramEnd"/>
       <w:r>
         <w:rPr>
           <w:rFonts w:ascii="Times New Roman" w:hAnsi="Times New Roman" w:cs="Times New Roman"/>
@@ -1109,7 +2769,63 @@
           <w:rFonts w:ascii="Times New Roman" w:hAnsi="Times New Roman" w:cs="Times New Roman"/>
           <w:szCs w:val="24"/>
         </w:rPr>
-        <w:t>I hereby give, devise, and bequeath my {{ asset.description }} to my {{ asset.relation }}, {{ asset.</w:t>
+        <w:t xml:space="preserve">I hereby give, devise, and bequeath my </w:t>
+      </w:r>
+      <w:proofErr w:type="gramStart"/>
+      <w:r>
+        <w:rPr>
+          <w:rFonts w:ascii="Times New Roman" w:hAnsi="Times New Roman" w:cs="Times New Roman"/>
+          <w:szCs w:val="24"/>
+        </w:rPr>
+        <w:t xml:space="preserve">{{ </w:t>
+      </w:r>
+      <w:proofErr w:type="spellStart"/>
+      <w:r>
+        <w:rPr>
+          <w:rFonts w:ascii="Times New Roman" w:hAnsi="Times New Roman" w:cs="Times New Roman"/>
+          <w:szCs w:val="24"/>
+        </w:rPr>
+        <w:t>asset</w:t>
+      </w:r>
+      <w:proofErr w:type="gramEnd"/>
+      <w:r>
+        <w:rPr>
+          <w:rFonts w:ascii="Times New Roman" w:hAnsi="Times New Roman" w:cs="Times New Roman"/>
+          <w:szCs w:val="24"/>
+        </w:rPr>
+        <w:t>.description</w:t>
+      </w:r>
+      <w:proofErr w:type="spellEnd"/>
+      <w:r>
+        <w:rPr>
+          <w:rFonts w:ascii="Times New Roman" w:hAnsi="Times New Roman" w:cs="Times New Roman"/>
+          <w:szCs w:val="24"/>
+        </w:rPr>
+        <w:t xml:space="preserve"> }} to my {{ </w:t>
+      </w:r>
+      <w:proofErr w:type="spellStart"/>
+      <w:r>
+        <w:rPr>
+          <w:rFonts w:ascii="Times New Roman" w:hAnsi="Times New Roman" w:cs="Times New Roman"/>
+          <w:szCs w:val="24"/>
+        </w:rPr>
+        <w:t>asset.relation</w:t>
+      </w:r>
+      <w:proofErr w:type="spellEnd"/>
+      <w:r>
+        <w:rPr>
+          <w:rFonts w:ascii="Times New Roman" w:hAnsi="Times New Roman" w:cs="Times New Roman"/>
+          <w:szCs w:val="24"/>
+        </w:rPr>
+        <w:t xml:space="preserve"> }}, {{ </w:t>
+      </w:r>
+      <w:proofErr w:type="spellStart"/>
+      <w:r>
+        <w:rPr>
+          <w:rFonts w:ascii="Times New Roman" w:hAnsi="Times New Roman" w:cs="Times New Roman"/>
+          <w:szCs w:val="24"/>
+        </w:rPr>
+        <w:t>asset.</w:t>
       </w:r>
       <w:r>
         <w:rPr>
@@ -1118,6 +2834,7 @@
         </w:rPr>
         <w:t>beneficiary</w:t>
       </w:r>
+      <w:proofErr w:type="spellEnd"/>
       <w:r>
         <w:rPr>
           <w:rFonts w:ascii="Times New Roman" w:hAnsi="Times New Roman" w:cs="Times New Roman"/>
@@ -1125,6 +2842,8 @@
         </w:rPr>
         <w:t xml:space="preserve"> }}.  {% if </w:t>
       </w:r>
+      <w:proofErr w:type="spellStart"/>
+      <w:proofErr w:type="gramStart"/>
       <w:r>
         <w:rPr>
           <w:rFonts w:ascii="Times New Roman" w:hAnsi="Times New Roman" w:cs="Times New Roman"/>
@@ -1137,8 +2856,17 @@
           <w:rFonts w:ascii="Times New Roman" w:hAnsi="Times New Roman" w:cs="Times New Roman"/>
           <w:szCs w:val="24"/>
         </w:rPr>
-        <w:t>gift_fail</w:t>
-      </w:r>
+        <w:t>gift</w:t>
+      </w:r>
+      <w:proofErr w:type="gramEnd"/>
+      <w:r>
+        <w:rPr>
+          <w:rFonts w:ascii="Times New Roman" w:hAnsi="Times New Roman" w:cs="Times New Roman"/>
+          <w:szCs w:val="24"/>
+        </w:rPr>
+        <w:t>_fail</w:t>
+      </w:r>
+      <w:proofErr w:type="spellEnd"/>
       <w:r>
         <w:rPr>
           <w:rFonts w:ascii="Times New Roman" w:hAnsi="Times New Roman" w:cs="Times New Roman"/>
@@ -1186,7 +2914,15 @@
           <w:rFonts w:ascii="Times New Roman" w:hAnsi="Times New Roman" w:cs="Times New Roman"/>
           <w:szCs w:val="24"/>
         </w:rPr>
-        <w:t>” %}In the event that {{ asset.</w:t>
+        <w:t xml:space="preserve">” %}In the event that {{ </w:t>
+      </w:r>
+      <w:proofErr w:type="spellStart"/>
+      <w:r>
+        <w:rPr>
+          <w:rFonts w:ascii="Times New Roman" w:hAnsi="Times New Roman" w:cs="Times New Roman"/>
+          <w:szCs w:val="24"/>
+        </w:rPr>
+        <w:t>asset.</w:t>
       </w:r>
       <w:r>
         <w:rPr>
@@ -1195,6 +2931,7 @@
         </w:rPr>
         <w:t>beneficiary</w:t>
       </w:r>
+      <w:proofErr w:type="spellEnd"/>
       <w:r>
         <w:rPr>
           <w:rFonts w:ascii="Times New Roman" w:hAnsi="Times New Roman" w:cs="Times New Roman"/>
@@ -1221,14 +2958,38 @@
           <w:rFonts w:ascii="Times New Roman" w:hAnsi="Times New Roman" w:cs="Times New Roman"/>
           <w:szCs w:val="24"/>
         </w:rPr>
-        <w:t>se %</w:t>
-      </w:r>
-      <w:r>
-        <w:rPr>
-          <w:rFonts w:ascii="Times New Roman" w:hAnsi="Times New Roman" w:cs="Times New Roman"/>
-          <w:szCs w:val="24"/>
-        </w:rPr>
-        <w:t>}In the event that {{ asset.</w:t>
+        <w:t xml:space="preserve">se </w:t>
+      </w:r>
+      <w:proofErr w:type="gramStart"/>
+      <w:r>
+        <w:rPr>
+          <w:rFonts w:ascii="Times New Roman" w:hAnsi="Times New Roman" w:cs="Times New Roman"/>
+          <w:szCs w:val="24"/>
+        </w:rPr>
+        <w:t>%</w:t>
+      </w:r>
+      <w:r>
+        <w:rPr>
+          <w:rFonts w:ascii="Times New Roman" w:hAnsi="Times New Roman" w:cs="Times New Roman"/>
+          <w:szCs w:val="24"/>
+        </w:rPr>
+        <w:t>}In</w:t>
+      </w:r>
+      <w:proofErr w:type="gramEnd"/>
+      <w:r>
+        <w:rPr>
+          <w:rFonts w:ascii="Times New Roman" w:hAnsi="Times New Roman" w:cs="Times New Roman"/>
+          <w:szCs w:val="24"/>
+        </w:rPr>
+        <w:t xml:space="preserve"> the event that {{ </w:t>
+      </w:r>
+      <w:proofErr w:type="spellStart"/>
+      <w:r>
+        <w:rPr>
+          <w:rFonts w:ascii="Times New Roman" w:hAnsi="Times New Roman" w:cs="Times New Roman"/>
+          <w:szCs w:val="24"/>
+        </w:rPr>
+        <w:t>asset.</w:t>
       </w:r>
       <w:r>
         <w:rPr>
@@ -1237,12 +2998,21 @@
         </w:rPr>
         <w:t>beneficiary</w:t>
       </w:r>
-      <w:r>
-        <w:rPr>
-          <w:rFonts w:ascii="Times New Roman" w:hAnsi="Times New Roman" w:cs="Times New Roman"/>
-          <w:szCs w:val="24"/>
-        </w:rPr>
-        <w:t xml:space="preserve"> }} does not survive me, his or her interest shall be distributed to my {{ asset.</w:t>
+      <w:proofErr w:type="spellEnd"/>
+      <w:r>
+        <w:rPr>
+          <w:rFonts w:ascii="Times New Roman" w:hAnsi="Times New Roman" w:cs="Times New Roman"/>
+          <w:szCs w:val="24"/>
+        </w:rPr>
+        <w:t xml:space="preserve"> }} does not survive me, his or her interest shall be distributed to my {{ </w:t>
+      </w:r>
+      <w:proofErr w:type="spellStart"/>
+      <w:r>
+        <w:rPr>
+          <w:rFonts w:ascii="Times New Roman" w:hAnsi="Times New Roman" w:cs="Times New Roman"/>
+          <w:szCs w:val="24"/>
+        </w:rPr>
+        <w:t>asset.</w:t>
       </w:r>
       <w:r>
         <w:rPr>
@@ -1256,7 +3026,23 @@
           <w:rFonts w:ascii="Times New Roman" w:hAnsi="Times New Roman" w:cs="Times New Roman"/>
           <w:szCs w:val="24"/>
         </w:rPr>
-        <w:t>_relation }}, {{ asset.</w:t>
+        <w:t>_relation</w:t>
+      </w:r>
+      <w:proofErr w:type="spellEnd"/>
+      <w:r>
+        <w:rPr>
+          <w:rFonts w:ascii="Times New Roman" w:hAnsi="Times New Roman" w:cs="Times New Roman"/>
+          <w:szCs w:val="24"/>
+        </w:rPr>
+        <w:t xml:space="preserve"> }}, {{ </w:t>
+      </w:r>
+      <w:proofErr w:type="spellStart"/>
+      <w:r>
+        <w:rPr>
+          <w:rFonts w:ascii="Times New Roman" w:hAnsi="Times New Roman" w:cs="Times New Roman"/>
+          <w:szCs w:val="24"/>
+        </w:rPr>
+        <w:t>asset.</w:t>
       </w:r>
       <w:r>
         <w:rPr>
@@ -1265,6 +3051,7 @@
         </w:rPr>
         <w:t>alt_beneficiary</w:t>
       </w:r>
+      <w:proofErr w:type="spellEnd"/>
       <w:r>
         <w:rPr>
           <w:rFonts w:ascii="Times New Roman" w:hAnsi="Times New Roman" w:cs="Times New Roman"/>
@@ -1342,14 +3129,78 @@
           <w:rFonts w:ascii="Times New Roman" w:hAnsi="Times New Roman" w:cs="Times New Roman"/>
           <w:szCs w:val="24"/>
         </w:rPr>
-        <w:t xml:space="preserve">I hereby give, devise, and bequeath my {{ asset.description }} to my {{ asset.relation }}, </w:t>
-      </w:r>
-      <w:r>
-        <w:rPr>
-          <w:rFonts w:ascii="Times New Roman" w:hAnsi="Times New Roman" w:cs="Times New Roman"/>
-          <w:szCs w:val="24"/>
-        </w:rPr>
-        <w:t>{{ asset.beneficiary }}{% if asset.beneficiary3 != ‘’ and asset.beneficiary4 != ‘’ %}, {{ asset.beneficiary2 }}, {{ asset.beneficiary3 }}, and {{ asset.beneficiary4 }}{% elif asset.beneficiary3 != ‘’ %}, {{ asset.beneficiary2 }}, and {{ asset.beneficiary3 }}{% else %} and {{ asset.beneficiary2 }}{% endif %}</w:t>
+        <w:t xml:space="preserve">I hereby give, devise, and bequeath my {{ </w:t>
+      </w:r>
+      <w:proofErr w:type="spellStart"/>
+      <w:r>
+        <w:rPr>
+          <w:rFonts w:ascii="Times New Roman" w:hAnsi="Times New Roman" w:cs="Times New Roman"/>
+          <w:szCs w:val="24"/>
+        </w:rPr>
+        <w:t>asset.description</w:t>
+      </w:r>
+      <w:proofErr w:type="spellEnd"/>
+      <w:r>
+        <w:rPr>
+          <w:rFonts w:ascii="Times New Roman" w:hAnsi="Times New Roman" w:cs="Times New Roman"/>
+          <w:szCs w:val="24"/>
+        </w:rPr>
+        <w:t xml:space="preserve"> }} to my {{ </w:t>
+      </w:r>
+      <w:proofErr w:type="spellStart"/>
+      <w:r>
+        <w:rPr>
+          <w:rFonts w:ascii="Times New Roman" w:hAnsi="Times New Roman" w:cs="Times New Roman"/>
+          <w:szCs w:val="24"/>
+        </w:rPr>
+        <w:t>asset.relation</w:t>
+      </w:r>
+      <w:proofErr w:type="spellEnd"/>
+      <w:r>
+        <w:rPr>
+          <w:rFonts w:ascii="Times New Roman" w:hAnsi="Times New Roman" w:cs="Times New Roman"/>
+          <w:szCs w:val="24"/>
+        </w:rPr>
+        <w:t xml:space="preserve"> }}, </w:t>
+      </w:r>
+      <w:r>
+        <w:rPr>
+          <w:rFonts w:ascii="Times New Roman" w:hAnsi="Times New Roman" w:cs="Times New Roman"/>
+          <w:szCs w:val="24"/>
+        </w:rPr>
+        <w:t xml:space="preserve">{{ </w:t>
+      </w:r>
+      <w:proofErr w:type="spellStart"/>
+      <w:r>
+        <w:rPr>
+          <w:rFonts w:ascii="Times New Roman" w:hAnsi="Times New Roman" w:cs="Times New Roman"/>
+          <w:szCs w:val="24"/>
+        </w:rPr>
+        <w:t>asset.beneficiary</w:t>
+      </w:r>
+      <w:proofErr w:type="spellEnd"/>
+      <w:r>
+        <w:rPr>
+          <w:rFonts w:ascii="Times New Roman" w:hAnsi="Times New Roman" w:cs="Times New Roman"/>
+          <w:szCs w:val="24"/>
+        </w:rPr>
+        <w:t xml:space="preserve"> }}{% if asset.beneficiary3 != ‘’ and asset.beneficiary4 != ‘’ %}, {{ asset.beneficiary2 }}, {{ asset.beneficiary3 }}, and {{ asset.beneficiary4 }}{% </w:t>
+      </w:r>
+      <w:proofErr w:type="spellStart"/>
+      <w:r>
+        <w:rPr>
+          <w:rFonts w:ascii="Times New Roman" w:hAnsi="Times New Roman" w:cs="Times New Roman"/>
+          <w:szCs w:val="24"/>
+        </w:rPr>
+        <w:t>elif</w:t>
+      </w:r>
+      <w:proofErr w:type="spellEnd"/>
+      <w:r>
+        <w:rPr>
+          <w:rFonts w:ascii="Times New Roman" w:hAnsi="Times New Roman" w:cs="Times New Roman"/>
+          <w:szCs w:val="24"/>
+        </w:rPr>
+        <w:t xml:space="preserve"> asset.beneficiary3 != ‘’ %}, {{ asset.beneficiary2 }}, and {{ asset.beneficiary3 }}{% else %} and {{ asset.beneficiary2 }}{% endif %}</w:t>
       </w:r>
       <w:r>
         <w:rPr>
@@ -1363,7 +3214,32 @@
           <w:rFonts w:ascii="Times New Roman" w:hAnsi="Times New Roman" w:cs="Times New Roman"/>
           <w:szCs w:val="24"/>
         </w:rPr>
-        <w:t>{% if asset.gift_fail == “desce</w:t>
+        <w:t xml:space="preserve">{% if </w:t>
+      </w:r>
+      <w:proofErr w:type="spellStart"/>
+      <w:proofErr w:type="gramStart"/>
+      <w:r>
+        <w:rPr>
+          <w:rFonts w:ascii="Times New Roman" w:hAnsi="Times New Roman" w:cs="Times New Roman"/>
+          <w:szCs w:val="24"/>
+        </w:rPr>
+        <w:t>asset.gift</w:t>
+      </w:r>
+      <w:proofErr w:type="gramEnd"/>
+      <w:r>
+        <w:rPr>
+          <w:rFonts w:ascii="Times New Roman" w:hAnsi="Times New Roman" w:cs="Times New Roman"/>
+          <w:szCs w:val="24"/>
+        </w:rPr>
+        <w:t>_fail</w:t>
+      </w:r>
+      <w:proofErr w:type="spellEnd"/>
+      <w:r>
+        <w:rPr>
+          <w:rFonts w:ascii="Times New Roman" w:hAnsi="Times New Roman" w:cs="Times New Roman"/>
+          <w:szCs w:val="24"/>
+        </w:rPr>
+        <w:t xml:space="preserve"> == “desce</w:t>
       </w:r>
       <w:r>
         <w:rPr>
@@ -1405,7 +3281,23 @@
           <w:rFonts w:ascii="Times New Roman" w:hAnsi="Times New Roman" w:cs="Times New Roman"/>
           <w:szCs w:val="24"/>
         </w:rPr>
-        <w:t xml:space="preserve"> asset.relation }} does not survive me, </w:t>
+        <w:t xml:space="preserve"> </w:t>
+      </w:r>
+      <w:proofErr w:type="spellStart"/>
+      <w:r>
+        <w:rPr>
+          <w:rFonts w:ascii="Times New Roman" w:hAnsi="Times New Roman" w:cs="Times New Roman"/>
+          <w:szCs w:val="24"/>
+        </w:rPr>
+        <w:t>asset.relation</w:t>
+      </w:r>
+      <w:proofErr w:type="spellEnd"/>
+      <w:r>
+        <w:rPr>
+          <w:rFonts w:ascii="Times New Roman" w:hAnsi="Times New Roman" w:cs="Times New Roman"/>
+          <w:szCs w:val="24"/>
+        </w:rPr>
+        <w:t xml:space="preserve"> }} does not survive me, </w:t>
       </w:r>
       <w:r>
         <w:rPr>
@@ -1426,14 +3318,30 @@
           <w:rFonts w:ascii="Times New Roman" w:hAnsi="Times New Roman" w:cs="Times New Roman"/>
           <w:szCs w:val="24"/>
         </w:rPr>
-        <w:t>{% else %}</w:t>
-      </w:r>
-      <w:r>
-        <w:rPr>
-          <w:rFonts w:ascii="Times New Roman" w:hAnsi="Times New Roman" w:cs="Times New Roman"/>
-          <w:szCs w:val="24"/>
-        </w:rPr>
-        <w:t>In the event that</w:t>
+        <w:t xml:space="preserve">{% else </w:t>
+      </w:r>
+      <w:proofErr w:type="gramStart"/>
+      <w:r>
+        <w:rPr>
+          <w:rFonts w:ascii="Times New Roman" w:hAnsi="Times New Roman" w:cs="Times New Roman"/>
+          <w:szCs w:val="24"/>
+        </w:rPr>
+        <w:t>%}</w:t>
+      </w:r>
+      <w:r>
+        <w:rPr>
+          <w:rFonts w:ascii="Times New Roman" w:hAnsi="Times New Roman" w:cs="Times New Roman"/>
+          <w:szCs w:val="24"/>
+        </w:rPr>
+        <w:t>In</w:t>
+      </w:r>
+      <w:proofErr w:type="gramEnd"/>
+      <w:r>
+        <w:rPr>
+          <w:rFonts w:ascii="Times New Roman" w:hAnsi="Times New Roman" w:cs="Times New Roman"/>
+          <w:szCs w:val="24"/>
+        </w:rPr>
+        <w:t xml:space="preserve"> the event that</w:t>
       </w:r>
       <w:r>
         <w:rPr>
@@ -1447,14 +3355,62 @@
           <w:rFonts w:ascii="Times New Roman" w:hAnsi="Times New Roman" w:cs="Times New Roman"/>
           <w:szCs w:val="24"/>
         </w:rPr>
-        <w:t>{{ asset.relation }} does not survive me, his or her share shall be distributed to my {{ asset.alt_relation }}</w:t>
-      </w:r>
-      <w:r>
-        <w:rPr>
-          <w:rFonts w:ascii="Times New Roman" w:hAnsi="Times New Roman" w:cs="Times New Roman"/>
-          <w:szCs w:val="24"/>
-        </w:rPr>
-        <w:t>, {{ asset.alt_beneficiary }}.</w:t>
+        <w:t xml:space="preserve">{{ </w:t>
+      </w:r>
+      <w:proofErr w:type="spellStart"/>
+      <w:r>
+        <w:rPr>
+          <w:rFonts w:ascii="Times New Roman" w:hAnsi="Times New Roman" w:cs="Times New Roman"/>
+          <w:szCs w:val="24"/>
+        </w:rPr>
+        <w:t>asset.relation</w:t>
+      </w:r>
+      <w:proofErr w:type="spellEnd"/>
+      <w:r>
+        <w:rPr>
+          <w:rFonts w:ascii="Times New Roman" w:hAnsi="Times New Roman" w:cs="Times New Roman"/>
+          <w:szCs w:val="24"/>
+        </w:rPr>
+        <w:t xml:space="preserve"> }} does not survive me, his or her share shall be distributed to my {{ </w:t>
+      </w:r>
+      <w:proofErr w:type="spellStart"/>
+      <w:r>
+        <w:rPr>
+          <w:rFonts w:ascii="Times New Roman" w:hAnsi="Times New Roman" w:cs="Times New Roman"/>
+          <w:szCs w:val="24"/>
+        </w:rPr>
+        <w:t>asset.alt_relation</w:t>
+      </w:r>
+      <w:proofErr w:type="spellEnd"/>
+      <w:r>
+        <w:rPr>
+          <w:rFonts w:ascii="Times New Roman" w:hAnsi="Times New Roman" w:cs="Times New Roman"/>
+          <w:szCs w:val="24"/>
+        </w:rPr>
+        <w:t xml:space="preserve"> }}</w:t>
+      </w:r>
+      <w:r>
+        <w:rPr>
+          <w:rFonts w:ascii="Times New Roman" w:hAnsi="Times New Roman" w:cs="Times New Roman"/>
+          <w:szCs w:val="24"/>
+        </w:rPr>
+        <w:t xml:space="preserve">, {{ </w:t>
+      </w:r>
+      <w:proofErr w:type="spellStart"/>
+      <w:r>
+        <w:rPr>
+          <w:rFonts w:ascii="Times New Roman" w:hAnsi="Times New Roman" w:cs="Times New Roman"/>
+          <w:szCs w:val="24"/>
+        </w:rPr>
+        <w:t>asset.alt_beneficiary</w:t>
+      </w:r>
+      <w:proofErr w:type="spellEnd"/>
+      <w:r>
+        <w:rPr>
+          <w:rFonts w:ascii="Times New Roman" w:hAnsi="Times New Roman" w:cs="Times New Roman"/>
+          <w:szCs w:val="24"/>
+        </w:rPr>
+        <w:t xml:space="preserve"> }}.</w:t>
       </w:r>
       <w:r>
         <w:rPr>
@@ -1512,7 +3468,23 @@
           <w:rFonts w:ascii="Times New Roman" w:hAnsi="Times New Roman" w:cs="Times New Roman"/>
           <w:szCs w:val="24"/>
         </w:rPr>
-        <w:t>{%p endfor %}</w:t>
+        <w:t xml:space="preserve">{%p </w:t>
+      </w:r>
+      <w:proofErr w:type="spellStart"/>
+      <w:r>
+        <w:rPr>
+          <w:rFonts w:ascii="Times New Roman" w:hAnsi="Times New Roman" w:cs="Times New Roman"/>
+          <w:szCs w:val="24"/>
+        </w:rPr>
+        <w:t>endfor</w:t>
+      </w:r>
+      <w:proofErr w:type="spellEnd"/>
+      <w:r>
+        <w:rPr>
+          <w:rFonts w:ascii="Times New Roman" w:hAnsi="Times New Roman" w:cs="Times New Roman"/>
+          <w:szCs w:val="24"/>
+        </w:rPr>
+        <w:t xml:space="preserve"> %}</w:t>
       </w:r>
     </w:p>
     <w:p>
@@ -1535,7 +3507,23 @@
           <w:szCs w:val="24"/>
         </w:rPr>
         <w:lastRenderedPageBreak/>
-        <w:t>{%p for asset in general_assets %}</w:t>
+        <w:t xml:space="preserve">{%p for asset in </w:t>
+      </w:r>
+      <w:proofErr w:type="spellStart"/>
+      <w:r>
+        <w:rPr>
+          <w:rFonts w:ascii="Times New Roman" w:hAnsi="Times New Roman" w:cs="Times New Roman"/>
+          <w:szCs w:val="24"/>
+        </w:rPr>
+        <w:t>general_assets</w:t>
+      </w:r>
+      <w:proofErr w:type="spellEnd"/>
+      <w:r>
+        <w:rPr>
+          <w:rFonts w:ascii="Times New Roman" w:hAnsi="Times New Roman" w:cs="Times New Roman"/>
+          <w:szCs w:val="24"/>
+        </w:rPr>
+        <w:t xml:space="preserve"> %}</w:t>
       </w:r>
     </w:p>
     <w:p>
@@ -1557,8 +3545,19 @@
           <w:rFonts w:ascii="Times New Roman" w:hAnsi="Times New Roman" w:cs="Times New Roman"/>
           <w:szCs w:val="24"/>
         </w:rPr>
-        <w:t>{%p if asset.method</w:t>
-      </w:r>
+        <w:t xml:space="preserve">{%p if </w:t>
+      </w:r>
+      <w:proofErr w:type="spellStart"/>
+      <w:proofErr w:type="gramStart"/>
+      <w:r>
+        <w:rPr>
+          <w:rFonts w:ascii="Times New Roman" w:hAnsi="Times New Roman" w:cs="Times New Roman"/>
+          <w:szCs w:val="24"/>
+        </w:rPr>
+        <w:t>asset.method</w:t>
+      </w:r>
+      <w:proofErr w:type="spellEnd"/>
+      <w:proofErr w:type="gramEnd"/>
       <w:r>
         <w:rPr>
           <w:rFonts w:ascii="Times New Roman" w:hAnsi="Times New Roman" w:cs="Times New Roman"/>
@@ -1621,8 +3620,74 @@
           <w:rFonts w:ascii="Times New Roman" w:hAnsi="Times New Roman" w:cs="Times New Roman"/>
           <w:szCs w:val="24"/>
         </w:rPr>
-        <w:t xml:space="preserve">my {{ asset.description }} to my {{ asset.relation }}, {{ asset.beneficiary }}.  {% if </w:t>
-      </w:r>
+        <w:t xml:space="preserve">my </w:t>
+      </w:r>
+      <w:proofErr w:type="gramStart"/>
+      <w:r>
+        <w:rPr>
+          <w:rFonts w:ascii="Times New Roman" w:hAnsi="Times New Roman" w:cs="Times New Roman"/>
+          <w:szCs w:val="24"/>
+        </w:rPr>
+        <w:t xml:space="preserve">{{ </w:t>
+      </w:r>
+      <w:proofErr w:type="spellStart"/>
+      <w:r>
+        <w:rPr>
+          <w:rFonts w:ascii="Times New Roman" w:hAnsi="Times New Roman" w:cs="Times New Roman"/>
+          <w:szCs w:val="24"/>
+        </w:rPr>
+        <w:t>asset</w:t>
+      </w:r>
+      <w:proofErr w:type="gramEnd"/>
+      <w:r>
+        <w:rPr>
+          <w:rFonts w:ascii="Times New Roman" w:hAnsi="Times New Roman" w:cs="Times New Roman"/>
+          <w:szCs w:val="24"/>
+        </w:rPr>
+        <w:t>.description</w:t>
+      </w:r>
+      <w:proofErr w:type="spellEnd"/>
+      <w:r>
+        <w:rPr>
+          <w:rFonts w:ascii="Times New Roman" w:hAnsi="Times New Roman" w:cs="Times New Roman"/>
+          <w:szCs w:val="24"/>
+        </w:rPr>
+        <w:t xml:space="preserve"> }} to my {{ </w:t>
+      </w:r>
+      <w:proofErr w:type="spellStart"/>
+      <w:r>
+        <w:rPr>
+          <w:rFonts w:ascii="Times New Roman" w:hAnsi="Times New Roman" w:cs="Times New Roman"/>
+          <w:szCs w:val="24"/>
+        </w:rPr>
+        <w:t>asset.relation</w:t>
+      </w:r>
+      <w:proofErr w:type="spellEnd"/>
+      <w:r>
+        <w:rPr>
+          <w:rFonts w:ascii="Times New Roman" w:hAnsi="Times New Roman" w:cs="Times New Roman"/>
+          <w:szCs w:val="24"/>
+        </w:rPr>
+        <w:t xml:space="preserve"> }}, {{ </w:t>
+      </w:r>
+      <w:proofErr w:type="spellStart"/>
+      <w:r>
+        <w:rPr>
+          <w:rFonts w:ascii="Times New Roman" w:hAnsi="Times New Roman" w:cs="Times New Roman"/>
+          <w:szCs w:val="24"/>
+        </w:rPr>
+        <w:t>asset.beneficiary</w:t>
+      </w:r>
+      <w:proofErr w:type="spellEnd"/>
+      <w:r>
+        <w:rPr>
+          <w:rFonts w:ascii="Times New Roman" w:hAnsi="Times New Roman" w:cs="Times New Roman"/>
+          <w:szCs w:val="24"/>
+        </w:rPr>
+        <w:t xml:space="preserve"> }}.  {% if </w:t>
+      </w:r>
+      <w:proofErr w:type="spellStart"/>
+      <w:proofErr w:type="gramStart"/>
       <w:r>
         <w:rPr>
           <w:rFonts w:ascii="Times New Roman" w:hAnsi="Times New Roman" w:cs="Times New Roman"/>
@@ -1635,8 +3700,17 @@
           <w:rFonts w:ascii="Times New Roman" w:hAnsi="Times New Roman" w:cs="Times New Roman"/>
           <w:szCs w:val="24"/>
         </w:rPr>
-        <w:t>gift_fail</w:t>
-      </w:r>
+        <w:t>gift</w:t>
+      </w:r>
+      <w:proofErr w:type="gramEnd"/>
+      <w:r>
+        <w:rPr>
+          <w:rFonts w:ascii="Times New Roman" w:hAnsi="Times New Roman" w:cs="Times New Roman"/>
+          <w:szCs w:val="24"/>
+        </w:rPr>
+        <w:t>_fail</w:t>
+      </w:r>
+      <w:proofErr w:type="spellEnd"/>
       <w:r>
         <w:rPr>
           <w:rFonts w:ascii="Times New Roman" w:hAnsi="Times New Roman" w:cs="Times New Roman"/>
@@ -1677,7 +3751,23 @@
           <w:rFonts w:ascii="Times New Roman" w:hAnsi="Times New Roman" w:cs="Times New Roman"/>
           <w:szCs w:val="24"/>
         </w:rPr>
-        <w:t>” %}In the event that {{ asset.beneficiary }} does not survive me, his or her interest shall pass to his or her descendants per stirpes.</w:t>
+        <w:t xml:space="preserve">” %}In the event that {{ </w:t>
+      </w:r>
+      <w:proofErr w:type="spellStart"/>
+      <w:r>
+        <w:rPr>
+          <w:rFonts w:ascii="Times New Roman" w:hAnsi="Times New Roman" w:cs="Times New Roman"/>
+          <w:szCs w:val="24"/>
+        </w:rPr>
+        <w:t>asset.beneficiary</w:t>
+      </w:r>
+      <w:proofErr w:type="spellEnd"/>
+      <w:r>
+        <w:rPr>
+          <w:rFonts w:ascii="Times New Roman" w:hAnsi="Times New Roman" w:cs="Times New Roman"/>
+          <w:szCs w:val="24"/>
+        </w:rPr>
+        <w:t xml:space="preserve"> }} does not survive me, his or her interest shall pass to his or her descendants per stirpes.</w:t>
       </w:r>
       <w:r>
         <w:rPr>
@@ -1691,7 +3781,71 @@
           <w:rFonts w:ascii="Times New Roman" w:hAnsi="Times New Roman" w:cs="Times New Roman"/>
           <w:szCs w:val="24"/>
         </w:rPr>
-        <w:t>{% else %}In the event that {{ asset.beneficiary }} does not survive me, his or her interest shall be distributed to my {{ asset.alt_relation }}, {{ asset.alt_beneficiary }}.</w:t>
+        <w:t xml:space="preserve">{% else </w:t>
+      </w:r>
+      <w:proofErr w:type="gramStart"/>
+      <w:r>
+        <w:rPr>
+          <w:rFonts w:ascii="Times New Roman" w:hAnsi="Times New Roman" w:cs="Times New Roman"/>
+          <w:szCs w:val="24"/>
+        </w:rPr>
+        <w:t>%}In</w:t>
+      </w:r>
+      <w:proofErr w:type="gramEnd"/>
+      <w:r>
+        <w:rPr>
+          <w:rFonts w:ascii="Times New Roman" w:hAnsi="Times New Roman" w:cs="Times New Roman"/>
+          <w:szCs w:val="24"/>
+        </w:rPr>
+        <w:t xml:space="preserve"> the event that {{ </w:t>
+      </w:r>
+      <w:proofErr w:type="spellStart"/>
+      <w:r>
+        <w:rPr>
+          <w:rFonts w:ascii="Times New Roman" w:hAnsi="Times New Roman" w:cs="Times New Roman"/>
+          <w:szCs w:val="24"/>
+        </w:rPr>
+        <w:t>asset.beneficiary</w:t>
+      </w:r>
+      <w:proofErr w:type="spellEnd"/>
+      <w:r>
+        <w:rPr>
+          <w:rFonts w:ascii="Times New Roman" w:hAnsi="Times New Roman" w:cs="Times New Roman"/>
+          <w:szCs w:val="24"/>
+        </w:rPr>
+        <w:t xml:space="preserve"> }} does not survive me, his or her interest shall be distributed to my {{ </w:t>
+      </w:r>
+      <w:proofErr w:type="spellStart"/>
+      <w:r>
+        <w:rPr>
+          <w:rFonts w:ascii="Times New Roman" w:hAnsi="Times New Roman" w:cs="Times New Roman"/>
+          <w:szCs w:val="24"/>
+        </w:rPr>
+        <w:t>asset.alt_relation</w:t>
+      </w:r>
+      <w:proofErr w:type="spellEnd"/>
+      <w:r>
+        <w:rPr>
+          <w:rFonts w:ascii="Times New Roman" w:hAnsi="Times New Roman" w:cs="Times New Roman"/>
+          <w:szCs w:val="24"/>
+        </w:rPr>
+        <w:t xml:space="preserve"> }}, {{ </w:t>
+      </w:r>
+      <w:proofErr w:type="spellStart"/>
+      <w:r>
+        <w:rPr>
+          <w:rFonts w:ascii="Times New Roman" w:hAnsi="Times New Roman" w:cs="Times New Roman"/>
+          <w:szCs w:val="24"/>
+        </w:rPr>
+        <w:t>asset.alt_beneficiary</w:t>
+      </w:r>
+      <w:proofErr w:type="spellEnd"/>
+      <w:r>
+        <w:rPr>
+          <w:rFonts w:ascii="Times New Roman" w:hAnsi="Times New Roman" w:cs="Times New Roman"/>
+          <w:szCs w:val="24"/>
+        </w:rPr>
+        <w:t xml:space="preserve"> }}.</w:t>
       </w:r>
       <w:r>
         <w:rPr>
@@ -1749,7 +3903,55 @@
           <w:rFonts w:ascii="Times New Roman" w:hAnsi="Times New Roman" w:cs="Times New Roman"/>
           <w:szCs w:val="24"/>
         </w:rPr>
-        <w:t>I hereby give, devise, and bequeath all of my {{ asset.description }} to my {{ asset.relation }}, {{ asset.beneficiary }}{% if asset.beneficiary3 != ‘’ and asset.beneficiary4 != ‘’ %},</w:t>
+        <w:t xml:space="preserve">I hereby give, devise, and bequeath all of my {{ </w:t>
+      </w:r>
+      <w:proofErr w:type="spellStart"/>
+      <w:r>
+        <w:rPr>
+          <w:rFonts w:ascii="Times New Roman" w:hAnsi="Times New Roman" w:cs="Times New Roman"/>
+          <w:szCs w:val="24"/>
+        </w:rPr>
+        <w:t>asset.description</w:t>
+      </w:r>
+      <w:proofErr w:type="spellEnd"/>
+      <w:r>
+        <w:rPr>
+          <w:rFonts w:ascii="Times New Roman" w:hAnsi="Times New Roman" w:cs="Times New Roman"/>
+          <w:szCs w:val="24"/>
+        </w:rPr>
+        <w:t xml:space="preserve"> }} to my {{ </w:t>
+      </w:r>
+      <w:proofErr w:type="spellStart"/>
+      <w:r>
+        <w:rPr>
+          <w:rFonts w:ascii="Times New Roman" w:hAnsi="Times New Roman" w:cs="Times New Roman"/>
+          <w:szCs w:val="24"/>
+        </w:rPr>
+        <w:t>asset.relation</w:t>
+      </w:r>
+      <w:proofErr w:type="spellEnd"/>
+      <w:r>
+        <w:rPr>
+          <w:rFonts w:ascii="Times New Roman" w:hAnsi="Times New Roman" w:cs="Times New Roman"/>
+          <w:szCs w:val="24"/>
+        </w:rPr>
+        <w:t xml:space="preserve"> }}, {{ </w:t>
+      </w:r>
+      <w:proofErr w:type="spellStart"/>
+      <w:r>
+        <w:rPr>
+          <w:rFonts w:ascii="Times New Roman" w:hAnsi="Times New Roman" w:cs="Times New Roman"/>
+          <w:szCs w:val="24"/>
+        </w:rPr>
+        <w:t>asset.beneficiary</w:t>
+      </w:r>
+      <w:proofErr w:type="spellEnd"/>
+      <w:r>
+        <w:rPr>
+          <w:rFonts w:ascii="Times New Roman" w:hAnsi="Times New Roman" w:cs="Times New Roman"/>
+          <w:szCs w:val="24"/>
+        </w:rPr>
+        <w:t xml:space="preserve"> }}{% if asset.beneficiary3 != ‘’ and asset.beneficiary4 != ‘’ %},</w:t>
       </w:r>
       <w:r>
         <w:rPr>
@@ -1777,7 +3979,23 @@
           <w:rFonts w:ascii="Times New Roman" w:hAnsi="Times New Roman" w:cs="Times New Roman"/>
           <w:szCs w:val="24"/>
         </w:rPr>
-        <w:t>{{ asset.beneficiary4 }}{% elif asset.beneficiary3 != ‘’ %},</w:t>
+        <w:t xml:space="preserve">{{ asset.beneficiary4 }}{% </w:t>
+      </w:r>
+      <w:proofErr w:type="spellStart"/>
+      <w:r>
+        <w:rPr>
+          <w:rFonts w:ascii="Times New Roman" w:hAnsi="Times New Roman" w:cs="Times New Roman"/>
+          <w:szCs w:val="24"/>
+        </w:rPr>
+        <w:t>elif</w:t>
+      </w:r>
+      <w:proofErr w:type="spellEnd"/>
+      <w:r>
+        <w:rPr>
+          <w:rFonts w:ascii="Times New Roman" w:hAnsi="Times New Roman" w:cs="Times New Roman"/>
+          <w:szCs w:val="24"/>
+        </w:rPr>
+        <w:t xml:space="preserve"> asset.beneficiary3 != ‘’ %},</w:t>
       </w:r>
       <w:r>
         <w:rPr>
@@ -1812,7 +4030,32 @@
           <w:rFonts w:ascii="Times New Roman" w:hAnsi="Times New Roman" w:cs="Times New Roman"/>
           <w:szCs w:val="24"/>
         </w:rPr>
-        <w:t>{% endif %}, in equal shares.  {% if asset.gift_fail == “descendants” %}In the event that</w:t>
+        <w:t xml:space="preserve">{% endif %}, in equal shares.  {% if </w:t>
+      </w:r>
+      <w:proofErr w:type="spellStart"/>
+      <w:proofErr w:type="gramStart"/>
+      <w:r>
+        <w:rPr>
+          <w:rFonts w:ascii="Times New Roman" w:hAnsi="Times New Roman" w:cs="Times New Roman"/>
+          <w:szCs w:val="24"/>
+        </w:rPr>
+        <w:t>asset.gift</w:t>
+      </w:r>
+      <w:proofErr w:type="gramEnd"/>
+      <w:r>
+        <w:rPr>
+          <w:rFonts w:ascii="Times New Roman" w:hAnsi="Times New Roman" w:cs="Times New Roman"/>
+          <w:szCs w:val="24"/>
+        </w:rPr>
+        <w:t>_fail</w:t>
+      </w:r>
+      <w:proofErr w:type="spellEnd"/>
+      <w:r>
+        <w:rPr>
+          <w:rFonts w:ascii="Times New Roman" w:hAnsi="Times New Roman" w:cs="Times New Roman"/>
+          <w:szCs w:val="24"/>
+        </w:rPr>
+        <w:t xml:space="preserve"> == “descendants” %}In the event that</w:t>
       </w:r>
       <w:r>
         <w:rPr>
@@ -1833,7 +4076,23 @@
           <w:rFonts w:ascii="Times New Roman" w:hAnsi="Times New Roman" w:cs="Times New Roman"/>
           <w:szCs w:val="24"/>
         </w:rPr>
-        <w:t xml:space="preserve"> {{ asset.relation }} does not survive me, his or her share shall be distributed to his or her descendants per stirpes.</w:t>
+        <w:t xml:space="preserve"> {{ </w:t>
+      </w:r>
+      <w:proofErr w:type="spellStart"/>
+      <w:r>
+        <w:rPr>
+          <w:rFonts w:ascii="Times New Roman" w:hAnsi="Times New Roman" w:cs="Times New Roman"/>
+          <w:szCs w:val="24"/>
+        </w:rPr>
+        <w:t>asset.relation</w:t>
+      </w:r>
+      <w:proofErr w:type="spellEnd"/>
+      <w:r>
+        <w:rPr>
+          <w:rFonts w:ascii="Times New Roman" w:hAnsi="Times New Roman" w:cs="Times New Roman"/>
+          <w:szCs w:val="24"/>
+        </w:rPr>
+        <w:t xml:space="preserve"> }} does not survive me, his or her share shall be distributed to his or her descendants per stirpes.</w:t>
       </w:r>
       <w:r>
         <w:rPr>
@@ -1847,7 +4106,23 @@
           <w:rFonts w:ascii="Times New Roman" w:hAnsi="Times New Roman" w:cs="Times New Roman"/>
           <w:szCs w:val="24"/>
         </w:rPr>
-        <w:t xml:space="preserve">{% else %}In the event that </w:t>
+        <w:t xml:space="preserve">{% else </w:t>
+      </w:r>
+      <w:proofErr w:type="gramStart"/>
+      <w:r>
+        <w:rPr>
+          <w:rFonts w:ascii="Times New Roman" w:hAnsi="Times New Roman" w:cs="Times New Roman"/>
+          <w:szCs w:val="24"/>
+        </w:rPr>
+        <w:t>%}In</w:t>
+      </w:r>
+      <w:proofErr w:type="gramEnd"/>
+      <w:r>
+        <w:rPr>
+          <w:rFonts w:ascii="Times New Roman" w:hAnsi="Times New Roman" w:cs="Times New Roman"/>
+          <w:szCs w:val="24"/>
+        </w:rPr>
+        <w:t xml:space="preserve"> the event that </w:t>
       </w:r>
       <w:r>
         <w:rPr>
@@ -1875,7 +4150,55 @@
           <w:rFonts w:ascii="Times New Roman" w:hAnsi="Times New Roman" w:cs="Times New Roman"/>
           <w:szCs w:val="24"/>
         </w:rPr>
-        <w:t>{{ asset.relation }} does not survive me, his or her share shall be distributed to my {{ asset.alt_relation }}, {{ asset.alt_beneficiary }}.</w:t>
+        <w:t xml:space="preserve">{{ </w:t>
+      </w:r>
+      <w:proofErr w:type="spellStart"/>
+      <w:r>
+        <w:rPr>
+          <w:rFonts w:ascii="Times New Roman" w:hAnsi="Times New Roman" w:cs="Times New Roman"/>
+          <w:szCs w:val="24"/>
+        </w:rPr>
+        <w:t>asset.relation</w:t>
+      </w:r>
+      <w:proofErr w:type="spellEnd"/>
+      <w:r>
+        <w:rPr>
+          <w:rFonts w:ascii="Times New Roman" w:hAnsi="Times New Roman" w:cs="Times New Roman"/>
+          <w:szCs w:val="24"/>
+        </w:rPr>
+        <w:t xml:space="preserve"> }} does not survive me, his or her share shall be distributed to my {{ </w:t>
+      </w:r>
+      <w:proofErr w:type="spellStart"/>
+      <w:r>
+        <w:rPr>
+          <w:rFonts w:ascii="Times New Roman" w:hAnsi="Times New Roman" w:cs="Times New Roman"/>
+          <w:szCs w:val="24"/>
+        </w:rPr>
+        <w:t>asset.alt_relation</w:t>
+      </w:r>
+      <w:proofErr w:type="spellEnd"/>
+      <w:r>
+        <w:rPr>
+          <w:rFonts w:ascii="Times New Roman" w:hAnsi="Times New Roman" w:cs="Times New Roman"/>
+          <w:szCs w:val="24"/>
+        </w:rPr>
+        <w:t xml:space="preserve"> }}, {{ </w:t>
+      </w:r>
+      <w:proofErr w:type="spellStart"/>
+      <w:r>
+        <w:rPr>
+          <w:rFonts w:ascii="Times New Roman" w:hAnsi="Times New Roman" w:cs="Times New Roman"/>
+          <w:szCs w:val="24"/>
+        </w:rPr>
+        <w:t>asset.alt_beneficiary</w:t>
+      </w:r>
+      <w:proofErr w:type="spellEnd"/>
+      <w:r>
+        <w:rPr>
+          <w:rFonts w:ascii="Times New Roman" w:hAnsi="Times New Roman" w:cs="Times New Roman"/>
+          <w:szCs w:val="24"/>
+        </w:rPr>
+        <w:t xml:space="preserve"> }}.</w:t>
       </w:r>
       <w:r>
         <w:rPr>
@@ -1933,7 +4256,23 @@
           <w:rFonts w:ascii="Times New Roman" w:hAnsi="Times New Roman" w:cs="Times New Roman"/>
           <w:szCs w:val="24"/>
         </w:rPr>
-        <w:t>{%p endfor %}</w:t>
+        <w:t xml:space="preserve">{%p </w:t>
+      </w:r>
+      <w:proofErr w:type="spellStart"/>
+      <w:r>
+        <w:rPr>
+          <w:rFonts w:ascii="Times New Roman" w:hAnsi="Times New Roman" w:cs="Times New Roman"/>
+          <w:szCs w:val="24"/>
+        </w:rPr>
+        <w:t>endfor</w:t>
+      </w:r>
+      <w:proofErr w:type="spellEnd"/>
+      <w:r>
+        <w:rPr>
+          <w:rFonts w:ascii="Times New Roman" w:hAnsi="Times New Roman" w:cs="Times New Roman"/>
+          <w:szCs w:val="24"/>
+        </w:rPr>
+        <w:t xml:space="preserve"> %}</w:t>
       </w:r>
     </w:p>
     <w:p>
@@ -1955,7 +4294,16 @@
           <w:rFonts w:ascii="Times New Roman" w:hAnsi="Times New Roman" w:cs="Times New Roman"/>
           <w:szCs w:val="24"/>
         </w:rPr>
-        <w:t>{%p if residual</w:t>
+        <w:t xml:space="preserve">{%p if </w:t>
+      </w:r>
+      <w:proofErr w:type="spellStart"/>
+      <w:proofErr w:type="gramStart"/>
+      <w:r>
+        <w:rPr>
+          <w:rFonts w:ascii="Times New Roman" w:hAnsi="Times New Roman" w:cs="Times New Roman"/>
+          <w:szCs w:val="24"/>
+        </w:rPr>
+        <w:t>residual</w:t>
       </w:r>
       <w:r>
         <w:rPr>
@@ -1971,6 +4319,8 @@
         </w:rPr>
         <w:t>method</w:t>
       </w:r>
+      <w:proofErr w:type="spellEnd"/>
+      <w:proofErr w:type="gramEnd"/>
       <w:r>
         <w:rPr>
           <w:rFonts w:ascii="Times New Roman" w:hAnsi="Times New Roman" w:cs="Times New Roman"/>
@@ -2029,13 +4379,23 @@
         <w:lastRenderedPageBreak/>
         <w:t xml:space="preserve">may own after the date of this instrument, unto my </w:t>
       </w:r>
-      <w:r>
-        <w:rPr>
-          <w:rFonts w:ascii="Times New Roman" w:hAnsi="Times New Roman" w:cs="Times New Roman"/>
-          <w:szCs w:val="24"/>
-        </w:rPr>
-        <w:t>{{ residual</w:t>
-      </w:r>
+      <w:proofErr w:type="gramStart"/>
+      <w:r>
+        <w:rPr>
+          <w:rFonts w:ascii="Times New Roman" w:hAnsi="Times New Roman" w:cs="Times New Roman"/>
+          <w:szCs w:val="24"/>
+        </w:rPr>
+        <w:t xml:space="preserve">{{ </w:t>
+      </w:r>
+      <w:proofErr w:type="spellStart"/>
+      <w:r>
+        <w:rPr>
+          <w:rFonts w:ascii="Times New Roman" w:hAnsi="Times New Roman" w:cs="Times New Roman"/>
+          <w:szCs w:val="24"/>
+        </w:rPr>
+        <w:t>residual</w:t>
+      </w:r>
+      <w:proofErr w:type="gramEnd"/>
       <w:r>
         <w:rPr>
           <w:rFonts w:ascii="Times New Roman" w:hAnsi="Times New Roman" w:cs="Times New Roman"/>
@@ -2048,7 +4408,15 @@
           <w:rFonts w:ascii="Times New Roman" w:hAnsi="Times New Roman" w:cs="Times New Roman"/>
           <w:szCs w:val="24"/>
         </w:rPr>
-        <w:t>relation }}</w:t>
+        <w:t>relation</w:t>
+      </w:r>
+      <w:proofErr w:type="spellEnd"/>
+      <w:r>
+        <w:rPr>
+          <w:rFonts w:ascii="Times New Roman" w:hAnsi="Times New Roman" w:cs="Times New Roman"/>
+          <w:szCs w:val="24"/>
+        </w:rPr>
+        <w:t xml:space="preserve"> }}</w:t>
       </w:r>
       <w:r>
         <w:rPr>
@@ -2062,7 +4430,15 @@
           <w:rFonts w:ascii="Times New Roman" w:hAnsi="Times New Roman" w:cs="Times New Roman"/>
           <w:szCs w:val="24"/>
         </w:rPr>
-        <w:t>{{ residual</w:t>
+        <w:t xml:space="preserve">{{ </w:t>
+      </w:r>
+      <w:proofErr w:type="spellStart"/>
+      <w:r>
+        <w:rPr>
+          <w:rFonts w:ascii="Times New Roman" w:hAnsi="Times New Roman" w:cs="Times New Roman"/>
+          <w:szCs w:val="24"/>
+        </w:rPr>
+        <w:t>residual</w:t>
       </w:r>
       <w:r>
         <w:rPr>
@@ -2078,6 +4454,7 @@
         </w:rPr>
         <w:t>beneficiary</w:t>
       </w:r>
+      <w:proofErr w:type="spellEnd"/>
       <w:r>
         <w:rPr>
           <w:rFonts w:ascii="Times New Roman" w:hAnsi="Times New Roman" w:cs="Times New Roman"/>
@@ -2104,14 +4481,31 @@
           <w:rFonts w:ascii="Times New Roman" w:hAnsi="Times New Roman" w:cs="Times New Roman"/>
           <w:szCs w:val="24"/>
         </w:rPr>
-        <w:t>{% if residual</w:t>
-      </w:r>
-      <w:r>
-        <w:rPr>
-          <w:rFonts w:ascii="Times New Roman" w:hAnsi="Times New Roman" w:cs="Times New Roman"/>
-          <w:szCs w:val="24"/>
-        </w:rPr>
-        <w:t>.gift_</w:t>
+        <w:t xml:space="preserve">{% if </w:t>
+      </w:r>
+      <w:proofErr w:type="spellStart"/>
+      <w:proofErr w:type="gramStart"/>
+      <w:r>
+        <w:rPr>
+          <w:rFonts w:ascii="Times New Roman" w:hAnsi="Times New Roman" w:cs="Times New Roman"/>
+          <w:szCs w:val="24"/>
+        </w:rPr>
+        <w:t>residual</w:t>
+      </w:r>
+      <w:r>
+        <w:rPr>
+          <w:rFonts w:ascii="Times New Roman" w:hAnsi="Times New Roman" w:cs="Times New Roman"/>
+          <w:szCs w:val="24"/>
+        </w:rPr>
+        <w:t>.gift</w:t>
+      </w:r>
+      <w:proofErr w:type="gramEnd"/>
+      <w:r>
+        <w:rPr>
+          <w:rFonts w:ascii="Times New Roman" w:hAnsi="Times New Roman" w:cs="Times New Roman"/>
+          <w:szCs w:val="24"/>
+        </w:rPr>
+        <w:t>_</w:t>
       </w:r>
       <w:r>
         <w:rPr>
@@ -2120,6 +4514,7 @@
         </w:rPr>
         <w:t>fail</w:t>
       </w:r>
+      <w:proofErr w:type="spellEnd"/>
       <w:r>
         <w:rPr>
           <w:rFonts w:ascii="Times New Roman" w:hAnsi="Times New Roman" w:cs="Times New Roman"/>
@@ -2167,7 +4562,15 @@
           <w:rFonts w:ascii="Times New Roman" w:hAnsi="Times New Roman" w:cs="Times New Roman"/>
           <w:szCs w:val="24"/>
         </w:rPr>
-        <w:t>” %}In the event that {{ residual</w:t>
+        <w:t xml:space="preserve">” %}In the event that {{ </w:t>
+      </w:r>
+      <w:proofErr w:type="spellStart"/>
+      <w:r>
+        <w:rPr>
+          <w:rFonts w:ascii="Times New Roman" w:hAnsi="Times New Roman" w:cs="Times New Roman"/>
+          <w:szCs w:val="24"/>
+        </w:rPr>
+        <w:t>residual</w:t>
       </w:r>
       <w:r>
         <w:rPr>
@@ -2183,6 +4586,7 @@
         </w:rPr>
         <w:t>beneficiary</w:t>
       </w:r>
+      <w:proofErr w:type="spellEnd"/>
       <w:r>
         <w:rPr>
           <w:rFonts w:ascii="Times New Roman" w:hAnsi="Times New Roman" w:cs="Times New Roman"/>
@@ -2216,7 +4620,31 @@
           <w:rFonts w:ascii="Times New Roman" w:hAnsi="Times New Roman" w:cs="Times New Roman"/>
           <w:szCs w:val="24"/>
         </w:rPr>
-        <w:t xml:space="preserve"> %}In the event that {{ residual</w:t>
+        <w:t xml:space="preserve"> </w:t>
+      </w:r>
+      <w:proofErr w:type="gramStart"/>
+      <w:r>
+        <w:rPr>
+          <w:rFonts w:ascii="Times New Roman" w:hAnsi="Times New Roman" w:cs="Times New Roman"/>
+          <w:szCs w:val="24"/>
+        </w:rPr>
+        <w:t>%}In</w:t>
+      </w:r>
+      <w:proofErr w:type="gramEnd"/>
+      <w:r>
+        <w:rPr>
+          <w:rFonts w:ascii="Times New Roman" w:hAnsi="Times New Roman" w:cs="Times New Roman"/>
+          <w:szCs w:val="24"/>
+        </w:rPr>
+        <w:t xml:space="preserve"> the event that {{ </w:t>
+      </w:r>
+      <w:proofErr w:type="spellStart"/>
+      <w:r>
+        <w:rPr>
+          <w:rFonts w:ascii="Times New Roman" w:hAnsi="Times New Roman" w:cs="Times New Roman"/>
+          <w:szCs w:val="24"/>
+        </w:rPr>
+        <w:t>residual</w:t>
       </w:r>
       <w:r>
         <w:rPr>
@@ -2232,12 +4660,37 @@
         </w:rPr>
         <w:t>beneficiary</w:t>
       </w:r>
-      <w:r>
-        <w:rPr>
-          <w:rFonts w:ascii="Times New Roman" w:hAnsi="Times New Roman" w:cs="Times New Roman"/>
-          <w:szCs w:val="24"/>
-        </w:rPr>
-        <w:t xml:space="preserve"> }} does not survive me, the I give, devise, and bequeath all the rest, residue, and remainder of the estate to my {{ residual</w:t>
+      <w:proofErr w:type="spellEnd"/>
+      <w:r>
+        <w:rPr>
+          <w:rFonts w:ascii="Times New Roman" w:hAnsi="Times New Roman" w:cs="Times New Roman"/>
+          <w:szCs w:val="24"/>
+        </w:rPr>
+        <w:t xml:space="preserve"> }} does not survive me, </w:t>
+      </w:r>
+      <w:proofErr w:type="gramStart"/>
+      <w:r>
+        <w:rPr>
+          <w:rFonts w:ascii="Times New Roman" w:hAnsi="Times New Roman" w:cs="Times New Roman"/>
+          <w:szCs w:val="24"/>
+        </w:rPr>
+        <w:t>the</w:t>
+      </w:r>
+      <w:proofErr w:type="gramEnd"/>
+      <w:r>
+        <w:rPr>
+          <w:rFonts w:ascii="Times New Roman" w:hAnsi="Times New Roman" w:cs="Times New Roman"/>
+          <w:szCs w:val="24"/>
+        </w:rPr>
+        <w:t xml:space="preserve"> I give, devise, and bequeath all the rest, residue, and remainder of the estate to my {{ </w:t>
+      </w:r>
+      <w:proofErr w:type="spellStart"/>
+      <w:r>
+        <w:rPr>
+          <w:rFonts w:ascii="Times New Roman" w:hAnsi="Times New Roman" w:cs="Times New Roman"/>
+          <w:szCs w:val="24"/>
+        </w:rPr>
+        <w:t>residual</w:t>
       </w:r>
       <w:r>
         <w:rPr>
@@ -2253,12 +4706,21 @@
         </w:rPr>
         <w:t>relation</w:t>
       </w:r>
-      <w:r>
-        <w:rPr>
-          <w:rFonts w:ascii="Times New Roman" w:hAnsi="Times New Roman" w:cs="Times New Roman"/>
-          <w:szCs w:val="24"/>
-        </w:rPr>
-        <w:t xml:space="preserve"> }}, {{ residual</w:t>
+      <w:proofErr w:type="spellEnd"/>
+      <w:r>
+        <w:rPr>
+          <w:rFonts w:ascii="Times New Roman" w:hAnsi="Times New Roman" w:cs="Times New Roman"/>
+          <w:szCs w:val="24"/>
+        </w:rPr>
+        <w:t xml:space="preserve"> }}, {{ </w:t>
+      </w:r>
+      <w:proofErr w:type="spellStart"/>
+      <w:r>
+        <w:rPr>
+          <w:rFonts w:ascii="Times New Roman" w:hAnsi="Times New Roman" w:cs="Times New Roman"/>
+          <w:szCs w:val="24"/>
+        </w:rPr>
+        <w:t>residual</w:t>
       </w:r>
       <w:r>
         <w:rPr>
@@ -2267,6 +4729,7 @@
         </w:rPr>
         <w:t>.alt_beneficiary</w:t>
       </w:r>
+      <w:proofErr w:type="spellEnd"/>
       <w:r>
         <w:rPr>
           <w:rFonts w:ascii="Times New Roman" w:hAnsi="Times New Roman" w:cs="Times New Roman"/>
@@ -2337,7 +4800,15 @@
           <w:rFonts w:ascii="Times New Roman" w:hAnsi="Times New Roman" w:cs="Times New Roman"/>
           <w:szCs w:val="24"/>
         </w:rPr>
-        <w:t xml:space="preserve"> {{ residual</w:t>
+        <w:t xml:space="preserve"> {{ </w:t>
+      </w:r>
+      <w:proofErr w:type="spellStart"/>
+      <w:r>
+        <w:rPr>
+          <w:rFonts w:ascii="Times New Roman" w:hAnsi="Times New Roman" w:cs="Times New Roman"/>
+          <w:szCs w:val="24"/>
+        </w:rPr>
+        <w:t>residual</w:t>
       </w:r>
       <w:r>
         <w:rPr>
@@ -2351,7 +4822,15 @@
           <w:rFonts w:ascii="Times New Roman" w:hAnsi="Times New Roman" w:cs="Times New Roman"/>
           <w:szCs w:val="24"/>
         </w:rPr>
-        <w:t>relation }}</w:t>
+        <w:t>relation</w:t>
+      </w:r>
+      <w:proofErr w:type="spellEnd"/>
+      <w:r>
+        <w:rPr>
+          <w:rFonts w:ascii="Times New Roman" w:hAnsi="Times New Roman" w:cs="Times New Roman"/>
+          <w:szCs w:val="24"/>
+        </w:rPr>
+        <w:t xml:space="preserve"> }}</w:t>
       </w:r>
       <w:r>
         <w:rPr>
@@ -2367,6 +4846,7 @@
         </w:rPr>
         <w:t xml:space="preserve">{{ </w:t>
       </w:r>
+      <w:proofErr w:type="spellStart"/>
       <w:r>
         <w:rPr>
           <w:rFonts w:ascii="Times New Roman" w:hAnsi="Times New Roman" w:cs="Times New Roman"/>
@@ -2379,7 +4859,15 @@
           <w:rFonts w:ascii="Times New Roman" w:hAnsi="Times New Roman" w:cs="Times New Roman"/>
           <w:szCs w:val="24"/>
         </w:rPr>
-        <w:t xml:space="preserve">.beneficiary }}{% if </w:t>
+        <w:t>.beneficiary</w:t>
+      </w:r>
+      <w:proofErr w:type="spellEnd"/>
+      <w:r>
+        <w:rPr>
+          <w:rFonts w:ascii="Times New Roman" w:hAnsi="Times New Roman" w:cs="Times New Roman"/>
+          <w:szCs w:val="24"/>
+        </w:rPr>
+        <w:t xml:space="preserve"> }}{% if </w:t>
       </w:r>
       <w:r>
         <w:rPr>
@@ -2449,7 +4937,23 @@
           <w:rFonts w:ascii="Times New Roman" w:hAnsi="Times New Roman" w:cs="Times New Roman"/>
           <w:szCs w:val="24"/>
         </w:rPr>
-        <w:t xml:space="preserve">.beneficiary4 }}{% elif </w:t>
+        <w:t xml:space="preserve">.beneficiary4 }}{% </w:t>
+      </w:r>
+      <w:proofErr w:type="spellStart"/>
+      <w:r>
+        <w:rPr>
+          <w:rFonts w:ascii="Times New Roman" w:hAnsi="Times New Roman" w:cs="Times New Roman"/>
+          <w:szCs w:val="24"/>
+        </w:rPr>
+        <w:t>elif</w:t>
+      </w:r>
+      <w:proofErr w:type="spellEnd"/>
+      <w:r>
+        <w:rPr>
+          <w:rFonts w:ascii="Times New Roman" w:hAnsi="Times New Roman" w:cs="Times New Roman"/>
+          <w:szCs w:val="24"/>
+        </w:rPr>
+        <w:t xml:space="preserve"> </w:t>
       </w:r>
       <w:r>
         <w:rPr>
@@ -2519,14 +5023,31 @@
           <w:rFonts w:ascii="Times New Roman" w:hAnsi="Times New Roman" w:cs="Times New Roman"/>
           <w:szCs w:val="24"/>
         </w:rPr>
-        <w:t xml:space="preserve">  {% if residual</w:t>
-      </w:r>
-      <w:r>
-        <w:rPr>
-          <w:rFonts w:ascii="Times New Roman" w:hAnsi="Times New Roman" w:cs="Times New Roman"/>
-          <w:szCs w:val="24"/>
-        </w:rPr>
-        <w:t>.gift_</w:t>
+        <w:t xml:space="preserve">  {% if </w:t>
+      </w:r>
+      <w:proofErr w:type="spellStart"/>
+      <w:proofErr w:type="gramStart"/>
+      <w:r>
+        <w:rPr>
+          <w:rFonts w:ascii="Times New Roman" w:hAnsi="Times New Roman" w:cs="Times New Roman"/>
+          <w:szCs w:val="24"/>
+        </w:rPr>
+        <w:t>residual</w:t>
+      </w:r>
+      <w:r>
+        <w:rPr>
+          <w:rFonts w:ascii="Times New Roman" w:hAnsi="Times New Roman" w:cs="Times New Roman"/>
+          <w:szCs w:val="24"/>
+        </w:rPr>
+        <w:t>.gift</w:t>
+      </w:r>
+      <w:proofErr w:type="gramEnd"/>
+      <w:r>
+        <w:rPr>
+          <w:rFonts w:ascii="Times New Roman" w:hAnsi="Times New Roman" w:cs="Times New Roman"/>
+          <w:szCs w:val="24"/>
+        </w:rPr>
+        <w:t>_</w:t>
       </w:r>
       <w:r>
         <w:rPr>
@@ -2535,6 +5056,7 @@
         </w:rPr>
         <w:t>fail</w:t>
       </w:r>
+      <w:proofErr w:type="spellEnd"/>
       <w:r>
         <w:rPr>
           <w:rFonts w:ascii="Times New Roman" w:hAnsi="Times New Roman" w:cs="Times New Roman"/>
@@ -2624,7 +5146,15 @@
           <w:rFonts w:ascii="Times New Roman" w:hAnsi="Times New Roman" w:cs="Times New Roman"/>
           <w:szCs w:val="24"/>
         </w:rPr>
-        <w:t>{{ residual</w:t>
+        <w:t xml:space="preserve">{{ </w:t>
+      </w:r>
+      <w:proofErr w:type="spellStart"/>
+      <w:r>
+        <w:rPr>
+          <w:rFonts w:ascii="Times New Roman" w:hAnsi="Times New Roman" w:cs="Times New Roman"/>
+          <w:szCs w:val="24"/>
+        </w:rPr>
+        <w:t>residual</w:t>
       </w:r>
       <w:r>
         <w:rPr>
@@ -2638,7 +5168,15 @@
           <w:rFonts w:ascii="Times New Roman" w:hAnsi="Times New Roman" w:cs="Times New Roman"/>
           <w:szCs w:val="24"/>
         </w:rPr>
-        <w:t>relation}} does not survive me, his or her share shall be distributed to his or her descendants per stirpes.</w:t>
+        <w:t>relation</w:t>
+      </w:r>
+      <w:proofErr w:type="spellEnd"/>
+      <w:r>
+        <w:rPr>
+          <w:rFonts w:ascii="Times New Roman" w:hAnsi="Times New Roman" w:cs="Times New Roman"/>
+          <w:szCs w:val="24"/>
+        </w:rPr>
+        <w:t>}} does not survive me, his or her share shall be distributed to his or her descendants per stirpes.</w:t>
       </w:r>
       <w:r>
         <w:rPr>
@@ -2666,7 +5204,31 @@
           <w:rFonts w:ascii="Times New Roman" w:hAnsi="Times New Roman" w:cs="Times New Roman"/>
           <w:szCs w:val="24"/>
         </w:rPr>
-        <w:t xml:space="preserve"> %}In the event that a {{residual</w:t>
+        <w:t xml:space="preserve"> </w:t>
+      </w:r>
+      <w:proofErr w:type="gramStart"/>
+      <w:r>
+        <w:rPr>
+          <w:rFonts w:ascii="Times New Roman" w:hAnsi="Times New Roman" w:cs="Times New Roman"/>
+          <w:szCs w:val="24"/>
+        </w:rPr>
+        <w:t>%}In</w:t>
+      </w:r>
+      <w:proofErr w:type="gramEnd"/>
+      <w:r>
+        <w:rPr>
+          <w:rFonts w:ascii="Times New Roman" w:hAnsi="Times New Roman" w:cs="Times New Roman"/>
+          <w:szCs w:val="24"/>
+        </w:rPr>
+        <w:t xml:space="preserve"> the event that a {{</w:t>
+      </w:r>
+      <w:proofErr w:type="spellStart"/>
+      <w:r>
+        <w:rPr>
+          <w:rFonts w:ascii="Times New Roman" w:hAnsi="Times New Roman" w:cs="Times New Roman"/>
+          <w:szCs w:val="24"/>
+        </w:rPr>
+        <w:t>residual</w:t>
       </w:r>
       <w:r>
         <w:rPr>
@@ -2675,12 +5237,21 @@
         </w:rPr>
         <w:t>.relation</w:t>
       </w:r>
-      <w:r>
-        <w:rPr>
-          <w:rFonts w:ascii="Times New Roman" w:hAnsi="Times New Roman" w:cs="Times New Roman"/>
-          <w:szCs w:val="24"/>
-        </w:rPr>
-        <w:t xml:space="preserve"> }} does not survive me, his or her share shall be distributed to my {{ residual</w:t>
+      <w:proofErr w:type="spellEnd"/>
+      <w:r>
+        <w:rPr>
+          <w:rFonts w:ascii="Times New Roman" w:hAnsi="Times New Roman" w:cs="Times New Roman"/>
+          <w:szCs w:val="24"/>
+        </w:rPr>
+        <w:t xml:space="preserve"> }} does not survive me, his or her share shall be distributed to my {{ </w:t>
+      </w:r>
+      <w:proofErr w:type="spellStart"/>
+      <w:r>
+        <w:rPr>
+          <w:rFonts w:ascii="Times New Roman" w:hAnsi="Times New Roman" w:cs="Times New Roman"/>
+          <w:szCs w:val="24"/>
+        </w:rPr>
+        <w:t>residual</w:t>
       </w:r>
       <w:r>
         <w:rPr>
@@ -2694,7 +5265,23 @@
           <w:rFonts w:ascii="Times New Roman" w:hAnsi="Times New Roman" w:cs="Times New Roman"/>
           <w:szCs w:val="24"/>
         </w:rPr>
-        <w:t>relation }}, {{ residual</w:t>
+        <w:t>relation</w:t>
+      </w:r>
+      <w:proofErr w:type="spellEnd"/>
+      <w:r>
+        <w:rPr>
+          <w:rFonts w:ascii="Times New Roman" w:hAnsi="Times New Roman" w:cs="Times New Roman"/>
+          <w:szCs w:val="24"/>
+        </w:rPr>
+        <w:t xml:space="preserve"> }}, {{ </w:t>
+      </w:r>
+      <w:proofErr w:type="spellStart"/>
+      <w:r>
+        <w:rPr>
+          <w:rFonts w:ascii="Times New Roman" w:hAnsi="Times New Roman" w:cs="Times New Roman"/>
+          <w:szCs w:val="24"/>
+        </w:rPr>
+        <w:t>residual</w:t>
       </w:r>
       <w:r>
         <w:rPr>
@@ -2710,6 +5297,7 @@
         </w:rPr>
         <w:t>beneficiary</w:t>
       </w:r>
+      <w:proofErr w:type="spellEnd"/>
       <w:r>
         <w:rPr>
           <w:rFonts w:ascii="Times New Roman" w:hAnsi="Times New Roman" w:cs="Times New Roman"/>
@@ -2866,8 +5454,25 @@
           <w:rFonts w:ascii="Times New Roman" w:hAnsi="Times New Roman" w:cs="Times New Roman"/>
           <w:szCs w:val="24"/>
         </w:rPr>
-        <w:t>I appoint my {{ executor</w:t>
-      </w:r>
+        <w:t xml:space="preserve">I appoint my </w:t>
+      </w:r>
+      <w:proofErr w:type="gramStart"/>
+      <w:r>
+        <w:rPr>
+          <w:rFonts w:ascii="Times New Roman" w:hAnsi="Times New Roman" w:cs="Times New Roman"/>
+          <w:szCs w:val="24"/>
+        </w:rPr>
+        <w:t xml:space="preserve">{{ </w:t>
+      </w:r>
+      <w:proofErr w:type="spellStart"/>
+      <w:r>
+        <w:rPr>
+          <w:rFonts w:ascii="Times New Roman" w:hAnsi="Times New Roman" w:cs="Times New Roman"/>
+          <w:szCs w:val="24"/>
+        </w:rPr>
+        <w:t>executor</w:t>
+      </w:r>
+      <w:proofErr w:type="gramEnd"/>
       <w:r>
         <w:rPr>
           <w:rFonts w:ascii="Times New Roman" w:hAnsi="Times New Roman" w:cs="Times New Roman"/>
@@ -2875,12 +5480,21 @@
         </w:rPr>
         <w:t>.relation</w:t>
       </w:r>
-      <w:r>
-        <w:rPr>
-          <w:rFonts w:ascii="Times New Roman" w:hAnsi="Times New Roman" w:cs="Times New Roman"/>
-          <w:szCs w:val="24"/>
-        </w:rPr>
-        <w:t xml:space="preserve"> }}, {{ executor</w:t>
+      <w:proofErr w:type="spellEnd"/>
+      <w:r>
+        <w:rPr>
+          <w:rFonts w:ascii="Times New Roman" w:hAnsi="Times New Roman" w:cs="Times New Roman"/>
+          <w:szCs w:val="24"/>
+        </w:rPr>
+        <w:t xml:space="preserve"> }}, {{ </w:t>
+      </w:r>
+      <w:proofErr w:type="spellStart"/>
+      <w:r>
+        <w:rPr>
+          <w:rFonts w:ascii="Times New Roman" w:hAnsi="Times New Roman" w:cs="Times New Roman"/>
+          <w:szCs w:val="24"/>
+        </w:rPr>
+        <w:t>executor</w:t>
       </w:r>
       <w:r>
         <w:rPr>
@@ -2901,15 +5515,40 @@
           <w:rFonts w:ascii="Times New Roman" w:hAnsi="Times New Roman" w:cs="Times New Roman"/>
           <w:szCs w:val="24"/>
         </w:rPr>
-        <w:t>.full()</w:t>
-      </w:r>
-      <w:r>
-        <w:rPr>
-          <w:rFonts w:ascii="Times New Roman" w:hAnsi="Times New Roman" w:cs="Times New Roman"/>
-          <w:szCs w:val="24"/>
-        </w:rPr>
-        <w:t xml:space="preserve"> }}, as Executor/Executrix of this my Last Will and Testament. In the event he/she should not survive me or should fail or refuse to qualify as Executor/Executrix hereunder, or, having qualified as Executor/Executrix hereunder, should thereinafter die, resign, or become incompetent, then I appoint my {{ alt</w:t>
-      </w:r>
+        <w:t>.full</w:t>
+      </w:r>
+      <w:proofErr w:type="spellEnd"/>
+      <w:r>
+        <w:rPr>
+          <w:rFonts w:ascii="Times New Roman" w:hAnsi="Times New Roman" w:cs="Times New Roman"/>
+          <w:szCs w:val="24"/>
+        </w:rPr>
+        <w:t>()</w:t>
+      </w:r>
+      <w:r>
+        <w:rPr>
+          <w:rFonts w:ascii="Times New Roman" w:hAnsi="Times New Roman" w:cs="Times New Roman"/>
+          <w:szCs w:val="24"/>
+        </w:rPr>
+        <w:t xml:space="preserve"> }}, as Executor/Executrix of this my Last Will and Testament. In the event he/she should not survive me or should fail or refuse to qualify as Executor/Executrix hereunder, or, having qualified as Executor/Executrix hereunder, should thereinafter die, resign, or become incompetent, then I appoint my </w:t>
+      </w:r>
+      <w:proofErr w:type="gramStart"/>
+      <w:r>
+        <w:rPr>
+          <w:rFonts w:ascii="Times New Roman" w:hAnsi="Times New Roman" w:cs="Times New Roman"/>
+          <w:szCs w:val="24"/>
+        </w:rPr>
+        <w:t xml:space="preserve">{{ </w:t>
+      </w:r>
+      <w:proofErr w:type="spellStart"/>
+      <w:r>
+        <w:rPr>
+          <w:rFonts w:ascii="Times New Roman" w:hAnsi="Times New Roman" w:cs="Times New Roman"/>
+          <w:szCs w:val="24"/>
+        </w:rPr>
+        <w:t>alt</w:t>
+      </w:r>
+      <w:proofErr w:type="gramEnd"/>
       <w:r>
         <w:rPr>
           <w:rFonts w:ascii="Times New Roman" w:hAnsi="Times New Roman" w:cs="Times New Roman"/>
@@ -2950,7 +5589,23 @@
           <w:rFonts w:ascii="Times New Roman" w:hAnsi="Times New Roman" w:cs="Times New Roman"/>
           <w:szCs w:val="24"/>
         </w:rPr>
-        <w:t>relation }}, {{ alt</w:t>
+        <w:t>relation</w:t>
+      </w:r>
+      <w:proofErr w:type="spellEnd"/>
+      <w:r>
+        <w:rPr>
+          <w:rFonts w:ascii="Times New Roman" w:hAnsi="Times New Roman" w:cs="Times New Roman"/>
+          <w:szCs w:val="24"/>
+        </w:rPr>
+        <w:t xml:space="preserve"> }}, {{ </w:t>
+      </w:r>
+      <w:proofErr w:type="spellStart"/>
+      <w:r>
+        <w:rPr>
+          <w:rFonts w:ascii="Times New Roman" w:hAnsi="Times New Roman" w:cs="Times New Roman"/>
+          <w:szCs w:val="24"/>
+        </w:rPr>
+        <w:t>alt</w:t>
       </w:r>
       <w:r>
         <w:rPr>
@@ -2971,14 +5626,38 @@
           <w:rFonts w:ascii="Times New Roman" w:hAnsi="Times New Roman" w:cs="Times New Roman"/>
           <w:szCs w:val="24"/>
         </w:rPr>
-        <w:t xml:space="preserve">.name.full() </w:t>
-      </w:r>
-      <w:r>
-        <w:rPr>
-          <w:rFonts w:ascii="Times New Roman" w:hAnsi="Times New Roman" w:cs="Times New Roman"/>
-          <w:szCs w:val="24"/>
-        </w:rPr>
-        <w:t>}}, as Executor/Executrix of this my Last Will and Testament. My Executor/Executrix shall have all powers conferred under West Virginia law, including those included in W. Va. Code § 44-5A-3, which are incorporated herein. Without limitation of the powers conferred by statute or general rules of law, my Executor/Executrix is hereby authorized and empowered to sell or otherwise dispose of any property, real or personal, at any time forming a part of my estate, for cash or upon credit, in such manner and on such terms and conditions as my Executor/Executrix may deem best.  My Executor/Executrix shall have the power to access and control all of my digital assets, including, but not limited to, email, digital photographs and videos, and digital documents. The powers designated in this Will are not intended to limit the powers of my Executor/Executrix in any way. I direct that no bond be required of any person named herein for serving as my Personal Representative.</w:t>
+        <w:t>.name.full</w:t>
+      </w:r>
+      <w:proofErr w:type="spellEnd"/>
+      <w:r>
+        <w:rPr>
+          <w:rFonts w:ascii="Times New Roman" w:hAnsi="Times New Roman" w:cs="Times New Roman"/>
+          <w:szCs w:val="24"/>
+        </w:rPr>
+        <w:t xml:space="preserve">() </w:t>
+      </w:r>
+      <w:r>
+        <w:rPr>
+          <w:rFonts w:ascii="Times New Roman" w:hAnsi="Times New Roman" w:cs="Times New Roman"/>
+          <w:szCs w:val="24"/>
+        </w:rPr>
+        <w:t xml:space="preserve">}}, as Executor/Executrix of this my Last Will and Testament. My Executor/Executrix shall have all powers conferred under West Virginia law, including those included in W. Va. Code § 44-5A-3, which are incorporated herein. Without limitation of the powers conferred by statute or general rules of law, my Executor/Executrix is hereby authorized and empowered to sell or otherwise dispose of any property, real or personal, at any time forming a part of my estate, for cash or upon credit, in such manner and on such terms and conditions as my Executor/Executrix may deem best.  My Executor/Executrix shall have the power to access and control </w:t>
+      </w:r>
+      <w:proofErr w:type="gramStart"/>
+      <w:r>
+        <w:rPr>
+          <w:rFonts w:ascii="Times New Roman" w:hAnsi="Times New Roman" w:cs="Times New Roman"/>
+          <w:szCs w:val="24"/>
+        </w:rPr>
+        <w:t>all of</w:t>
+      </w:r>
+      <w:proofErr w:type="gramEnd"/>
+      <w:r>
+        <w:rPr>
+          <w:rFonts w:ascii="Times New Roman" w:hAnsi="Times New Roman" w:cs="Times New Roman"/>
+          <w:szCs w:val="24"/>
+        </w:rPr>
+        <w:t xml:space="preserve"> my digital assets, including, but not limited to, email, digital photographs and videos, and digital documents. The powers designated in this Will are not intended to limit the powers of my Executor/Executrix in any way. I direct that no bond be required of any person named herein for serving as my Personal Representative.</w:t>
       </w:r>
     </w:p>
     <w:p>
@@ -3002,6 +5681,7 @@
         </w:rPr>
         <w:t xml:space="preserve">{%p if </w:t>
       </w:r>
+      <w:proofErr w:type="spellStart"/>
       <w:r>
         <w:rPr>
           <w:rFonts w:ascii="Times New Roman" w:hAnsi="Times New Roman" w:cs="Times New Roman"/>
@@ -3009,6 +5689,7 @@
         </w:rPr>
         <w:t>guardian_required</w:t>
       </w:r>
+      <w:proofErr w:type="spellEnd"/>
       <w:r>
         <w:rPr>
           <w:rFonts w:ascii="Times New Roman" w:hAnsi="Times New Roman" w:cs="Times New Roman"/>
@@ -3053,8 +5734,23 @@
         <w:rPr>
           <w:rFonts w:ascii="Times New Roman" w:hAnsi="Times New Roman" w:cs="Times New Roman"/>
         </w:rPr>
-        <w:t xml:space="preserve"> {{ guardian</w:t>
-      </w:r>
+        <w:t xml:space="preserve"> </w:t>
+      </w:r>
+      <w:proofErr w:type="gramStart"/>
+      <w:r>
+        <w:rPr>
+          <w:rFonts w:ascii="Times New Roman" w:hAnsi="Times New Roman" w:cs="Times New Roman"/>
+        </w:rPr>
+        <w:t xml:space="preserve">{{ </w:t>
+      </w:r>
+      <w:proofErr w:type="spellStart"/>
+      <w:r>
+        <w:rPr>
+          <w:rFonts w:ascii="Times New Roman" w:hAnsi="Times New Roman" w:cs="Times New Roman"/>
+        </w:rPr>
+        <w:t>guardian</w:t>
+      </w:r>
+      <w:proofErr w:type="gramEnd"/>
       <w:r>
         <w:rPr>
           <w:rFonts w:ascii="Times New Roman" w:hAnsi="Times New Roman" w:cs="Times New Roman"/>
@@ -3065,7 +5761,14 @@
         <w:rPr>
           <w:rFonts w:ascii="Times New Roman" w:hAnsi="Times New Roman" w:cs="Times New Roman"/>
         </w:rPr>
-        <w:t>relation }}</w:t>
+        <w:t>relation</w:t>
+      </w:r>
+      <w:proofErr w:type="spellEnd"/>
+      <w:r>
+        <w:rPr>
+          <w:rFonts w:ascii="Times New Roman" w:hAnsi="Times New Roman" w:cs="Times New Roman"/>
+        </w:rPr>
+        <w:t xml:space="preserve"> }}</w:t>
       </w:r>
       <w:r>
         <w:rPr>
@@ -3077,13 +5780,27 @@
         <w:rPr>
           <w:rFonts w:ascii="Times New Roman" w:hAnsi="Times New Roman" w:cs="Times New Roman"/>
         </w:rPr>
-        <w:t>{{ guardian</w:t>
-      </w:r>
-      <w:r>
-        <w:rPr>
-          <w:rFonts w:ascii="Times New Roman" w:hAnsi="Times New Roman" w:cs="Times New Roman"/>
-        </w:rPr>
-        <w:t>.name.full()</w:t>
+        <w:t xml:space="preserve">{{ </w:t>
+      </w:r>
+      <w:proofErr w:type="spellStart"/>
+      <w:r>
+        <w:rPr>
+          <w:rFonts w:ascii="Times New Roman" w:hAnsi="Times New Roman" w:cs="Times New Roman"/>
+        </w:rPr>
+        <w:t>guardian</w:t>
+      </w:r>
+      <w:r>
+        <w:rPr>
+          <w:rFonts w:ascii="Times New Roman" w:hAnsi="Times New Roman" w:cs="Times New Roman"/>
+        </w:rPr>
+        <w:t>.name.full</w:t>
+      </w:r>
+      <w:proofErr w:type="spellEnd"/>
+      <w:r>
+        <w:rPr>
+          <w:rFonts w:ascii="Times New Roman" w:hAnsi="Times New Roman" w:cs="Times New Roman"/>
+        </w:rPr>
+        <w:t>()</w:t>
       </w:r>
       <w:r>
         <w:rPr>
@@ -3104,17 +5821,33 @@
         </w:rPr>
         <w:t xml:space="preserve">, as guardian/conservator over the person and property of such minor children. If </w:t>
       </w:r>
+      <w:proofErr w:type="gramStart"/>
       <w:r>
         <w:rPr>
           <w:rFonts w:ascii="Times New Roman" w:hAnsi="Times New Roman" w:cs="Times New Roman"/>
         </w:rPr>
         <w:t xml:space="preserve">{{ </w:t>
       </w:r>
-      <w:r>
-        <w:rPr>
-          <w:rFonts w:ascii="Times New Roman" w:hAnsi="Times New Roman" w:cs="Times New Roman"/>
-        </w:rPr>
-        <w:t>guardian.name.full()</w:t>
+      <w:proofErr w:type="spellStart"/>
+      <w:r>
+        <w:rPr>
+          <w:rFonts w:ascii="Times New Roman" w:hAnsi="Times New Roman" w:cs="Times New Roman"/>
+        </w:rPr>
+        <w:t>guardian.name</w:t>
+      </w:r>
+      <w:proofErr w:type="gramEnd"/>
+      <w:r>
+        <w:rPr>
+          <w:rFonts w:ascii="Times New Roman" w:hAnsi="Times New Roman" w:cs="Times New Roman"/>
+        </w:rPr>
+        <w:t>.full</w:t>
+      </w:r>
+      <w:proofErr w:type="spellEnd"/>
+      <w:r>
+        <w:rPr>
+          <w:rFonts w:ascii="Times New Roman" w:hAnsi="Times New Roman" w:cs="Times New Roman"/>
+        </w:rPr>
+        <w:t>()</w:t>
       </w:r>
       <w:r>
         <w:rPr>
@@ -3144,7 +5877,14 @@
         <w:rPr>
           <w:rFonts w:ascii="Times New Roman" w:hAnsi="Times New Roman" w:cs="Times New Roman"/>
         </w:rPr>
-        <w:t>{{ alt</w:t>
+        <w:t xml:space="preserve">{{ </w:t>
+      </w:r>
+      <w:proofErr w:type="spellStart"/>
+      <w:r>
+        <w:rPr>
+          <w:rFonts w:ascii="Times New Roman" w:hAnsi="Times New Roman" w:cs="Times New Roman"/>
+        </w:rPr>
+        <w:t>alt</w:t>
       </w:r>
       <w:r>
         <w:rPr>
@@ -3152,6 +5892,7 @@
         </w:rPr>
         <w:t>_guardian.relation</w:t>
       </w:r>
+      <w:proofErr w:type="spellEnd"/>
       <w:r>
         <w:rPr>
           <w:rFonts w:ascii="Times New Roman" w:hAnsi="Times New Roman" w:cs="Times New Roman"/>
@@ -3170,11 +5911,19 @@
         </w:rPr>
         <w:t xml:space="preserve">{{ </w:t>
       </w:r>
-      <w:r>
-        <w:rPr>
-          <w:rFonts w:ascii="Times New Roman" w:hAnsi="Times New Roman" w:cs="Times New Roman"/>
-        </w:rPr>
-        <w:t>alt_guardian.name.full()</w:t>
+      <w:proofErr w:type="spellStart"/>
+      <w:r>
+        <w:rPr>
+          <w:rFonts w:ascii="Times New Roman" w:hAnsi="Times New Roman" w:cs="Times New Roman"/>
+        </w:rPr>
+        <w:t>alt_guardian.name.full</w:t>
+      </w:r>
+      <w:proofErr w:type="spellEnd"/>
+      <w:r>
+        <w:rPr>
+          <w:rFonts w:ascii="Times New Roman" w:hAnsi="Times New Roman" w:cs="Times New Roman"/>
+        </w:rPr>
+        <w:t>()</w:t>
       </w:r>
       <w:r>
         <w:rPr>
@@ -3344,7 +6093,38 @@
           <w:szCs w:val="24"/>
         </w:rPr>
         <w:tab/>
-        <w:t>{{ testator.name.full(middle=”full</w:t>
+      </w:r>
+      <w:proofErr w:type="gramStart"/>
+      <w:r>
+        <w:rPr>
+          <w:rFonts w:ascii="Times New Roman" w:hAnsi="Times New Roman" w:cs="Times New Roman"/>
+          <w:szCs w:val="24"/>
+        </w:rPr>
+        <w:t xml:space="preserve">{{ </w:t>
+      </w:r>
+      <w:proofErr w:type="spellStart"/>
+      <w:r>
+        <w:rPr>
+          <w:rFonts w:ascii="Times New Roman" w:hAnsi="Times New Roman" w:cs="Times New Roman"/>
+          <w:szCs w:val="24"/>
+        </w:rPr>
+        <w:t>testator.name</w:t>
+      </w:r>
+      <w:proofErr w:type="gramEnd"/>
+      <w:r>
+        <w:rPr>
+          <w:rFonts w:ascii="Times New Roman" w:hAnsi="Times New Roman" w:cs="Times New Roman"/>
+          <w:szCs w:val="24"/>
+        </w:rPr>
+        <w:t>.full</w:t>
+      </w:r>
+      <w:proofErr w:type="spellEnd"/>
+      <w:r>
+        <w:rPr>
+          <w:rFonts w:ascii="Times New Roman" w:hAnsi="Times New Roman" w:cs="Times New Roman"/>
+          <w:szCs w:val="24"/>
+        </w:rPr>
+        <w:t>(middle=”full</w:t>
       </w:r>
       <w:r>
         <w:rPr>
@@ -3957,7 +6737,8 @@
     </w:p>
     <w:p>
       <w:pPr>
-        <w:spacing w:after="240" w:line="360" w:lineRule="auto"/>
+        <w:spacing w:line="360" w:lineRule="auto"/>
+        <w:contextualSpacing/>
         <w:rPr>
           <w:rFonts w:ascii="Times New Roman" w:hAnsi="Times New Roman" w:cs="Times New Roman"/>
           <w:szCs w:val="24"/>
@@ -4009,7 +6790,18 @@
     </w:p>
     <w:p>
       <w:pPr>
-        <w:spacing w:after="240" w:line="480" w:lineRule="auto"/>
+        <w:spacing w:line="360" w:lineRule="auto"/>
+        <w:contextualSpacing/>
+        <w:rPr>
+          <w:rFonts w:ascii="Times New Roman" w:hAnsi="Times New Roman" w:cs="Times New Roman"/>
+          <w:szCs w:val="24"/>
+        </w:rPr>
+      </w:pPr>
+    </w:p>
+    <w:p>
+      <w:pPr>
+        <w:spacing w:line="360" w:lineRule="auto"/>
+        <w:contextualSpacing/>
         <w:rPr>
           <w:rFonts w:ascii="Times New Roman" w:hAnsi="Times New Roman" w:cs="Times New Roman"/>
           <w:szCs w:val="24"/>
@@ -4082,7 +6874,18 @@
     </w:p>
     <w:p>
       <w:pPr>
-        <w:spacing w:line="480" w:lineRule="auto"/>
+        <w:spacing w:line="360" w:lineRule="auto"/>
+        <w:contextualSpacing/>
+        <w:rPr>
+          <w:rFonts w:ascii="Times New Roman" w:hAnsi="Times New Roman" w:cs="Times New Roman"/>
+          <w:szCs w:val="24"/>
+        </w:rPr>
+      </w:pPr>
+    </w:p>
+    <w:p>
+      <w:pPr>
+        <w:spacing w:line="360" w:lineRule="auto"/>
+        <w:contextualSpacing/>
         <w:rPr>
           <w:rFonts w:ascii="Times New Roman" w:hAnsi="Times New Roman" w:cs="Times New Roman"/>
         </w:rPr>
@@ -4147,15 +6950,47 @@
         <w:rPr>
           <w:rFonts w:ascii="Times New Roman" w:hAnsi="Times New Roman" w:cs="Times New Roman"/>
         </w:rPr>
-        <w:t>______________________________Taken, subscribed, and sworn to before me, a Notary Public in and for the County and State aforesaid, this the ______ day of ___________, 202___.</w:t>
-      </w:r>
-    </w:p>
-    <w:p>
-      <w:pPr>
-        <w:spacing w:before="240" w:line="480" w:lineRule="auto"/>
-        <w:rPr>
-          <w:rFonts w:ascii="Times New Roman" w:hAnsi="Times New Roman" w:cs="Times New Roman"/>
-          <w:szCs w:val="24"/>
+        <w:t>______________________________</w:t>
+      </w:r>
+    </w:p>
+    <w:p>
+      <w:pPr>
+        <w:spacing w:line="360" w:lineRule="auto"/>
+        <w:contextualSpacing/>
+        <w:rPr>
+          <w:rFonts w:ascii="Times New Roman" w:hAnsi="Times New Roman" w:cs="Times New Roman"/>
+        </w:rPr>
+      </w:pPr>
+    </w:p>
+    <w:p>
+      <w:pPr>
+        <w:spacing w:line="360" w:lineRule="auto"/>
+        <w:ind w:firstLine="720"/>
+        <w:contextualSpacing/>
+        <w:rPr>
+          <w:rFonts w:ascii="Times New Roman" w:hAnsi="Times New Roman" w:cs="Times New Roman"/>
+        </w:rPr>
+      </w:pPr>
+      <w:r>
+        <w:rPr>
+          <w:rFonts w:ascii="Times New Roman" w:hAnsi="Times New Roman" w:cs="Times New Roman"/>
+        </w:rPr>
+        <w:t>Taken, subscribed, and sworn to before me, a Notary Public in and for the County and State aforesaid, this the ______ day of ___________, 202___.</w:t>
+      </w:r>
+    </w:p>
+    <w:p>
+      <w:pPr>
+        <w:spacing w:line="360" w:lineRule="auto"/>
+        <w:rPr>
+          <w:rFonts w:ascii="Times New Roman" w:hAnsi="Times New Roman" w:cs="Times New Roman"/>
+        </w:rPr>
+      </w:pPr>
+    </w:p>
+    <w:p>
+      <w:pPr>
+        <w:spacing w:line="360" w:lineRule="auto"/>
+        <w:rPr>
+          <w:rFonts w:ascii="Times New Roman" w:hAnsi="Times New Roman" w:cs="Times New Roman"/>
         </w:rPr>
       </w:pPr>
       <w:r>
@@ -4167,15 +7002,99 @@
     </w:p>
     <w:p>
       <w:pPr>
-        <w:spacing w:line="480" w:lineRule="auto"/>
-        <w:rPr>
-          <w:rFonts w:ascii="Times New Roman" w:hAnsi="Times New Roman" w:cs="Times New Roman"/>
-        </w:rPr>
-      </w:pPr>
-    </w:p>
-    <w:p>
-      <w:pPr>
-        <w:spacing w:line="480" w:lineRule="auto"/>
+        <w:spacing w:line="360" w:lineRule="auto"/>
+        <w:rPr>
+          <w:rFonts w:ascii="Times New Roman" w:hAnsi="Times New Roman" w:cs="Times New Roman"/>
+        </w:rPr>
+      </w:pPr>
+    </w:p>
+    <w:p>
+      <w:pPr>
+        <w:ind w:left="3600" w:firstLine="720"/>
+        <w:rPr>
+          <w:rFonts w:ascii="Times New Roman" w:hAnsi="Times New Roman" w:cs="Times New Roman"/>
+          <w:szCs w:val="24"/>
+        </w:rPr>
+      </w:pPr>
+      <w:r>
+        <w:rPr>
+          <w:rFonts w:ascii="Times New Roman" w:hAnsi="Times New Roman" w:cs="Times New Roman"/>
+          <w:szCs w:val="24"/>
+        </w:rPr>
+        <w:t>__________________________________</w:t>
+      </w:r>
+    </w:p>
+    <w:p>
+      <w:pPr>
+        <w:rPr>
+          <w:rFonts w:ascii="Times New Roman" w:hAnsi="Times New Roman" w:cs="Times New Roman"/>
+          <w:szCs w:val="24"/>
+        </w:rPr>
+      </w:pPr>
+      <w:r>
+        <w:rPr>
+          <w:rFonts w:ascii="Times New Roman" w:hAnsi="Times New Roman" w:cs="Times New Roman"/>
+          <w:szCs w:val="24"/>
+        </w:rPr>
+        <w:tab/>
+      </w:r>
+      <w:r>
+        <w:rPr>
+          <w:rFonts w:ascii="Times New Roman" w:hAnsi="Times New Roman" w:cs="Times New Roman"/>
+          <w:szCs w:val="24"/>
+        </w:rPr>
+        <w:tab/>
+      </w:r>
+      <w:r>
+        <w:rPr>
+          <w:rFonts w:ascii="Times New Roman" w:hAnsi="Times New Roman" w:cs="Times New Roman"/>
+          <w:szCs w:val="24"/>
+        </w:rPr>
+        <w:tab/>
+      </w:r>
+      <w:r>
+        <w:rPr>
+          <w:rFonts w:ascii="Times New Roman" w:hAnsi="Times New Roman" w:cs="Times New Roman"/>
+          <w:szCs w:val="24"/>
+        </w:rPr>
+        <w:tab/>
+      </w:r>
+      <w:r>
+        <w:rPr>
+          <w:rFonts w:ascii="Times New Roman" w:hAnsi="Times New Roman" w:cs="Times New Roman"/>
+          <w:szCs w:val="24"/>
+        </w:rPr>
+        <w:tab/>
+      </w:r>
+      <w:r>
+        <w:rPr>
+          <w:rFonts w:ascii="Times New Roman" w:hAnsi="Times New Roman" w:cs="Times New Roman"/>
+          <w:szCs w:val="24"/>
+        </w:rPr>
+        <w:tab/>
+        <w:t>Notary Public</w:t>
+      </w:r>
+    </w:p>
+    <w:p>
+      <w:pPr>
+        <w:spacing w:line="360" w:lineRule="auto"/>
+        <w:rPr>
+          <w:rFonts w:ascii="Times New Roman" w:hAnsi="Times New Roman" w:cs="Times New Roman"/>
+          <w:szCs w:val="24"/>
+        </w:rPr>
+      </w:pPr>
+    </w:p>
+    <w:p>
+      <w:pPr>
+        <w:spacing w:line="360" w:lineRule="auto"/>
+        <w:rPr>
+          <w:rFonts w:ascii="Times New Roman" w:hAnsi="Times New Roman" w:cs="Times New Roman"/>
+        </w:rPr>
+      </w:pPr>
+    </w:p>
+    <w:p>
+      <w:pPr>
+        <w:spacing w:line="360" w:lineRule="auto"/>
         <w:rPr>
           <w:rFonts w:ascii="Times New Roman" w:hAnsi="Times New Roman" w:cs="Times New Roman"/>
           <w:i/>
@@ -4188,7 +7107,15 @@
           <w:i/>
           <w:iCs/>
         </w:rPr>
-        <w:t>This instrument prepared by: ________________________</w:t>
+        <w:t xml:space="preserve">This instrument prepared by: </w:t>
+      </w:r>
+      <w:r>
+        <w:rPr>
+          <w:rFonts w:ascii="Times New Roman" w:hAnsi="Times New Roman" w:cs="Times New Roman"/>
+          <w:i/>
+          <w:iCs/>
+        </w:rPr>
+        <w:t>Legal Aid of West Virginia</w:t>
       </w:r>
     </w:p>
     <w:p>
@@ -4243,6 +7170,7 @@
         <w:docPartUnique/>
       </w:docPartObj>
     </w:sdtPr>
+    <w:sdtEndPr/>
     <w:sdtContent>
       <w:sdt>
         <w:sdtPr>
@@ -4255,6 +7183,7 @@
             <w:docPartUnique/>
           </w:docPartObj>
         </w:sdtPr>
+        <w:sdtEndPr/>
         <w:sdtContent>
           <w:p>
             <w:pPr>
@@ -4383,10 +7312,18 @@
   <w:p>
     <w:pPr>
       <w:pStyle w:val="Footer"/>
+      <w:jc w:val="right"/>
       <w:rPr>
         <w:rFonts w:ascii="Times New Roman" w:hAnsi="Times New Roman" w:cs="Times New Roman"/>
       </w:rPr>
     </w:pPr>
+    <w:r>
+      <w:rPr>
+        <w:rFonts w:ascii="Times New Roman" w:hAnsi="Times New Roman" w:cs="Times New Roman"/>
+      </w:rPr>
+      <w:tab/>
+      <w:t>Initials</w:t>
+    </w:r>
   </w:p>
 </w:ftr>
 </file>

</xml_diff>